<commit_message>
Add temp changes WordHelper and add forms for entering other data of general model.
</commit_message>
<xml_diff>
--- a/CurriculumConstructor/shablon.docx
+++ b/CurriculumConstructor/shablon.docx
@@ -2651,9 +2651,9 @@
       </w:tblPr>
       <w:tblGrid>
         <w:gridCol w:w="2362"/>
-        <w:gridCol w:w="2725"/>
-        <w:gridCol w:w="2728"/>
-        <w:gridCol w:w="2096"/>
+        <w:gridCol w:w="2253"/>
+        <w:gridCol w:w="2255"/>
+        <w:gridCol w:w="3041"/>
       </w:tblGrid>
       <w:tr>
         <w:trPr>
@@ -3235,7 +3235,6 @@
                 <w:color w:val="000000" w:themeColor="text1"/>
                 <w:sz w:val="24"/>
                 <w:szCs w:val="24"/>
-                <w:highlight w:val="yellow"/>
               </w:rPr>
             </w:pPr>
             <w:r>
@@ -3244,107 +3243,46 @@
                 <w:color w:val="000000" w:themeColor="text1"/>
                 <w:sz w:val="24"/>
                 <w:szCs w:val="24"/>
-                <w:highlight w:val="yellow"/>
-              </w:rPr>
-              <w:t>Компьютерное тестирование по                    теме 1-5</w:t>
-            </w:r>
-          </w:p>
-          <w:p>
-            <w:pPr>
-              <w:shd w:val="clear" w:color="auto" w:fill="FFFFFF"/>
-              <w:spacing w:after="0" w:line="240" w:lineRule="auto"/>
-              <w:ind w:left="57" w:right="57"/>
+              </w:rPr>
+              <w:t>&lt;</w:t>
+            </w:r>
+            <w:r>
               <w:rPr>
                 <w:rFonts w:ascii="Times New Roman" w:hAnsi="Times New Roman" w:cs="Times New Roman"/>
                 <w:color w:val="000000" w:themeColor="text1"/>
                 <w:sz w:val="24"/>
                 <w:szCs w:val="24"/>
-                <w:highlight w:val="yellow"/>
-              </w:rPr>
-            </w:pPr>
+                <w:lang w:val="en-US"/>
+              </w:rPr>
+              <w:t>CURRENT</w:t>
+            </w:r>
             <w:r>
               <w:rPr>
                 <w:rFonts w:ascii="Times New Roman" w:hAnsi="Times New Roman" w:cs="Times New Roman"/>
                 <w:color w:val="000000" w:themeColor="text1"/>
                 <w:sz w:val="24"/>
                 <w:szCs w:val="24"/>
-                <w:highlight w:val="yellow"/>
-              </w:rPr>
-              <w:t xml:space="preserve">Практические задачи </w:t>
-            </w:r>
-          </w:p>
-          <w:p>
-            <w:pPr>
-              <w:shd w:val="clear" w:color="auto" w:fill="FFFFFF"/>
-              <w:spacing w:after="0" w:line="240" w:lineRule="auto"/>
-              <w:ind w:left="57" w:right="57"/>
-              <w:jc w:val="both"/>
+              </w:rPr>
+              <w:t>_</w:t>
+            </w:r>
+            <w:r>
               <w:rPr>
                 <w:rFonts w:ascii="Times New Roman" w:hAnsi="Times New Roman" w:cs="Times New Roman"/>
                 <w:color w:val="000000" w:themeColor="text1"/>
                 <w:sz w:val="24"/>
                 <w:szCs w:val="24"/>
-                <w:highlight w:val="yellow"/>
-              </w:rPr>
-            </w:pPr>
+                <w:lang w:val="en-US"/>
+              </w:rPr>
+              <w:t>CONTROL</w:t>
+            </w:r>
             <w:r>
               <w:rPr>
                 <w:rFonts w:ascii="Times New Roman" w:hAnsi="Times New Roman" w:cs="Times New Roman"/>
                 <w:color w:val="000000" w:themeColor="text1"/>
                 <w:sz w:val="24"/>
                 <w:szCs w:val="24"/>
-                <w:highlight w:val="yellow"/>
-              </w:rPr>
-              <w:t>по темам 1-5</w:t>
-            </w:r>
-          </w:p>
-          <w:p>
-            <w:pPr>
-              <w:shd w:val="clear" w:color="auto" w:fill="FFFFFF"/>
-              <w:spacing w:after="0" w:line="240" w:lineRule="auto"/>
-              <w:ind w:left="57" w:right="57"/>
-              <w:jc w:val="both"/>
-              <w:rPr>
-                <w:rFonts w:ascii="Times New Roman" w:hAnsi="Times New Roman" w:cs="Times New Roman"/>
-                <w:color w:val="000000" w:themeColor="text1"/>
-                <w:sz w:val="24"/>
-                <w:szCs w:val="24"/>
-                <w:highlight w:val="yellow"/>
-              </w:rPr>
-            </w:pPr>
-            <w:r>
-              <w:rPr>
-                <w:rFonts w:ascii="Times New Roman" w:hAnsi="Times New Roman" w:cs="Times New Roman"/>
-                <w:color w:val="000000" w:themeColor="text1"/>
-                <w:sz w:val="24"/>
-                <w:szCs w:val="24"/>
-                <w:highlight w:val="yellow"/>
-              </w:rPr>
-              <w:t>Лабораторные работы</w:t>
-            </w:r>
-          </w:p>
-          <w:p>
-            <w:pPr>
-              <w:shd w:val="clear" w:color="auto" w:fill="FFFFFF"/>
-              <w:spacing w:after="0" w:line="240" w:lineRule="auto"/>
-              <w:ind w:left="57" w:right="57"/>
-              <w:jc w:val="both"/>
-              <w:rPr>
-                <w:rFonts w:ascii="Times New Roman" w:hAnsi="Times New Roman" w:cs="Times New Roman"/>
-                <w:color w:val="000000" w:themeColor="text1"/>
-                <w:sz w:val="24"/>
-                <w:szCs w:val="24"/>
-              </w:rPr>
-            </w:pPr>
-            <w:r>
-              <w:rPr>
-                <w:rFonts w:ascii="Times New Roman" w:hAnsi="Times New Roman" w:cs="Times New Roman"/>
-                <w:color w:val="000000" w:themeColor="text1"/>
-                <w:sz w:val="24"/>
-                <w:szCs w:val="24"/>
-                <w:highlight w:val="yellow"/>
-              </w:rPr>
-              <w:t>по темам 1-3</w:t>
+              </w:rPr>
+              <w:t>&gt;</w:t>
             </w:r>
           </w:p>
           <w:p>
@@ -3421,9 +3359,46 @@
                 <w:color w:val="000000" w:themeColor="text1"/>
                 <w:sz w:val="24"/>
                 <w:szCs w:val="24"/>
-                <w:highlight w:val="yellow"/>
-              </w:rPr>
-              <w:t>Экзамен</w:t>
+              </w:rPr>
+              <w:t>&lt;</w:t>
+            </w:r>
+            <w:r>
+              <w:rPr>
+                <w:rFonts w:ascii="Times New Roman" w:hAnsi="Times New Roman" w:cs="Times New Roman"/>
+                <w:color w:val="000000" w:themeColor="text1"/>
+                <w:sz w:val="24"/>
+                <w:szCs w:val="24"/>
+                <w:lang w:val="en-US"/>
+              </w:rPr>
+              <w:t>ATTESTATION</w:t>
+            </w:r>
+            <w:r>
+              <w:rPr>
+                <w:rFonts w:ascii="Times New Roman" w:hAnsi="Times New Roman" w:cs="Times New Roman"/>
+                <w:color w:val="000000" w:themeColor="text1"/>
+                <w:sz w:val="24"/>
+                <w:szCs w:val="24"/>
+              </w:rPr>
+              <w:t>_</w:t>
+            </w:r>
+            <w:r>
+              <w:rPr>
+                <w:rFonts w:ascii="Times New Roman" w:hAnsi="Times New Roman" w:cs="Times New Roman"/>
+                <w:color w:val="000000" w:themeColor="text1"/>
+                <w:sz w:val="24"/>
+                <w:szCs w:val="24"/>
+                <w:lang w:val="en-US"/>
+              </w:rPr>
+              <w:t>LINES</w:t>
+            </w:r>
+            <w:r>
+              <w:rPr>
+                <w:rFonts w:ascii="Times New Roman" w:hAnsi="Times New Roman" w:cs="Times New Roman"/>
+                <w:color w:val="000000" w:themeColor="text1"/>
+                <w:sz w:val="24"/>
+                <w:szCs w:val="24"/>
+              </w:rPr>
+              <w:t>&gt;</w:t>
             </w:r>
           </w:p>
           <w:p>
@@ -3466,7 +3441,27 @@
           <w:sz w:val="24"/>
           <w:szCs w:val="24"/>
         </w:rPr>
-        <w:t>&lt;TABLE3&gt;</w:t>
+        <w:t>&lt;</w:t>
+      </w:r>
+      <w:r>
+        <w:rPr>
+          <w:rFonts w:ascii="Times New Roman" w:hAnsi="Times New Roman" w:cs="Times New Roman"/>
+          <w:bCs/>
+          <w:color w:val="000000" w:themeColor="text1"/>
+          <w:sz w:val="24"/>
+          <w:szCs w:val="24"/>
+        </w:rPr>
+        <w:t>ACQUITED_COMPETENCIES_TABLE</w:t>
+      </w:r>
+      <w:r>
+        <w:rPr>
+          <w:rFonts w:ascii="Times New Roman" w:hAnsi="Times New Roman" w:cs="Times New Roman"/>
+          <w:bCs/>
+          <w:color w:val="000000" w:themeColor="text1"/>
+          <w:sz w:val="24"/>
+          <w:szCs w:val="24"/>
+        </w:rPr>
+        <w:t>&gt;</w:t>
       </w:r>
     </w:p>
     <w:p>
@@ -3860,7 +3855,6 @@
           <w:szCs w:val="28"/>
           <w:lang w:eastAsia="ru-RU"/>
         </w:rPr>
-        <w:lastRenderedPageBreak/>
         <w:t xml:space="preserve">Дисциплина </w:t>
       </w:r>
       <w:r>
@@ -4763,6 +4757,28 @@
           <w:lang w:val="en-US" w:eastAsia="ru-RU"/>
         </w:rPr>
         <w:t>ATTESTATION</w:t>
+      </w:r>
+      <w:r>
+        <w:rPr>
+          <w:rFonts w:ascii="Times New Roman" w:eastAsia="Times New Roman" w:hAnsi="Times New Roman" w:cs="Times New Roman"/>
+          <w:color w:val="000000" w:themeColor="text1"/>
+          <w:spacing w:val="-2"/>
+          <w:sz w:val="28"/>
+          <w:szCs w:val="28"/>
+          <w:lang w:eastAsia="ru-RU"/>
+        </w:rPr>
+        <w:t>_</w:t>
+      </w:r>
+      <w:r>
+        <w:rPr>
+          <w:rFonts w:ascii="Times New Roman" w:eastAsia="Times New Roman" w:hAnsi="Times New Roman" w:cs="Times New Roman"/>
+          <w:color w:val="000000" w:themeColor="text1"/>
+          <w:spacing w:val="-2"/>
+          <w:sz w:val="28"/>
+          <w:szCs w:val="28"/>
+          <w:lang w:val="en-US" w:eastAsia="ru-RU"/>
+        </w:rPr>
+        <w:t>LIST</w:t>
       </w:r>
       <w:r>
         <w:rPr>
@@ -6680,7 +6696,27 @@
           <w:szCs w:val="24"/>
           <w:lang w:eastAsia="ru-RU"/>
         </w:rPr>
-        <w:t>&lt;TABLE2&gt;</w:t>
+        <w:t>&lt;</w:t>
+      </w:r>
+      <w:r>
+        <w:rPr>
+          <w:rFonts w:ascii="Times New Roman" w:eastAsia="Times New Roman" w:hAnsi="Times New Roman" w:cs="Times New Roman"/>
+          <w:color w:val="000000" w:themeColor="text1"/>
+          <w:sz w:val="24"/>
+          <w:szCs w:val="24"/>
+          <w:lang w:eastAsia="ru-RU"/>
+        </w:rPr>
+        <w:t>DISCIPLINE_THEMATIC_PLAN_TABLE</w:t>
+      </w:r>
+      <w:r>
+        <w:rPr>
+          <w:rFonts w:ascii="Times New Roman" w:eastAsia="Times New Roman" w:hAnsi="Times New Roman" w:cs="Times New Roman"/>
+          <w:color w:val="000000" w:themeColor="text1"/>
+          <w:sz w:val="24"/>
+          <w:szCs w:val="24"/>
+          <w:lang w:eastAsia="ru-RU"/>
+        </w:rPr>
+        <w:t>&gt;</w:t>
       </w:r>
     </w:p>
     <w:p>
@@ -11452,7 +11488,27 @@
           <w:szCs w:val="28"/>
           <w:lang w:val="en-US" w:eastAsia="ru-RU"/>
         </w:rPr>
-        <w:t>&lt;TABLE4&gt;</w:t>
+        <w:t>&lt;</w:t>
+      </w:r>
+      <w:r>
+        <w:rPr>
+          <w:rFonts w:ascii="Times New Roman" w:eastAsia="Times New Roman" w:hAnsi="Times New Roman" w:cs="Times New Roman"/>
+          <w:color w:val="000000" w:themeColor="text1"/>
+          <w:sz w:val="24"/>
+          <w:szCs w:val="28"/>
+          <w:lang w:val="en-US" w:eastAsia="ru-RU"/>
+        </w:rPr>
+        <w:t>DISCIPLINE_CONTENT_TABLE</w:t>
+      </w:r>
+      <w:r>
+        <w:rPr>
+          <w:rFonts w:ascii="Times New Roman" w:eastAsia="Times New Roman" w:hAnsi="Times New Roman" w:cs="Times New Roman"/>
+          <w:color w:val="000000" w:themeColor="text1"/>
+          <w:sz w:val="24"/>
+          <w:szCs w:val="28"/>
+          <w:lang w:val="en-US" w:eastAsia="ru-RU"/>
+        </w:rPr>
+        <w:t>&gt;</w:t>
       </w:r>
     </w:p>
     <w:p>
@@ -12300,17 +12356,17 @@
           <w:sz w:val="28"/>
           <w:szCs w:val="28"/>
         </w:rPr>
-        <w:t>TESTATION_</w:t>
-      </w:r>
-      <w:proofErr w:type="gramStart"/>
+        <w:t>TESTATION_LIST_</w:t>
+      </w:r>
       <w:r>
         <w:rPr>
           <w:rFonts w:ascii="Times New Roman" w:eastAsia="Calibri" w:hAnsi="Times New Roman" w:cs="Times New Roman"/>
           <w:color w:val="000000" w:themeColor="text1"/>
           <w:sz w:val="28"/>
           <w:szCs w:val="28"/>
-        </w:rPr>
-        <w:t>1</w:t>
+          <w:lang w:val="en-US"/>
+        </w:rPr>
+        <w:t>WITH</w:t>
       </w:r>
       <w:r>
         <w:rPr>
@@ -12319,38 +12375,25 @@
           <w:sz w:val="28"/>
           <w:szCs w:val="28"/>
         </w:rPr>
+        <w:t>_</w:t>
+      </w:r>
+      <w:r>
+        <w:rPr>
+          <w:rFonts w:ascii="Times New Roman" w:eastAsia="Calibri" w:hAnsi="Times New Roman" w:cs="Times New Roman"/>
+          <w:color w:val="000000" w:themeColor="text1"/>
+          <w:sz w:val="28"/>
+          <w:szCs w:val="28"/>
+        </w:rPr>
+        <w:t>COUSR_WORK</w:t>
+      </w:r>
+      <w:r>
+        <w:rPr>
+          <w:rFonts w:ascii="Times New Roman" w:eastAsia="Calibri" w:hAnsi="Times New Roman" w:cs="Times New Roman"/>
+          <w:color w:val="000000" w:themeColor="text1"/>
+          <w:sz w:val="28"/>
+          <w:szCs w:val="28"/>
+        </w:rPr>
         <w:t>&gt;</w:t>
-      </w:r>
-      <w:r>
-        <w:rPr>
-          <w:rFonts w:ascii="Times New Roman" w:eastAsia="Calibri" w:hAnsi="Times New Roman" w:cs="Times New Roman"/>
-          <w:color w:val="000000" w:themeColor="text1"/>
-          <w:sz w:val="28"/>
-          <w:szCs w:val="28"/>
-          <w:highlight w:val="yellow"/>
-        </w:rPr>
-        <w:t>зачёта</w:t>
-      </w:r>
-      <w:proofErr w:type="gramEnd"/>
-      <w:r>
-        <w:rPr>
-          <w:rFonts w:ascii="Times New Roman" w:eastAsia="Calibri" w:hAnsi="Times New Roman" w:cs="Times New Roman"/>
-          <w:color w:val="000000" w:themeColor="text1"/>
-          <w:sz w:val="28"/>
-          <w:szCs w:val="28"/>
-          <w:highlight w:val="yellow"/>
-        </w:rPr>
-        <w:t xml:space="preserve"> с оценкой</w:t>
-      </w:r>
-      <w:r>
-        <w:rPr>
-          <w:rFonts w:ascii="Times New Roman" w:eastAsia="Calibri" w:hAnsi="Times New Roman" w:cs="Times New Roman"/>
-          <w:color w:val="000000" w:themeColor="text1"/>
-          <w:sz w:val="28"/>
-          <w:szCs w:val="28"/>
-          <w:highlight w:val="yellow"/>
-        </w:rPr>
-        <w:t xml:space="preserve"> и курсовой работы</w:t>
       </w:r>
       <w:r>
         <w:rPr>
@@ -12422,8 +12465,8 @@
       </w:tblPr>
       <w:tblGrid>
         <w:gridCol w:w="1833"/>
-        <w:gridCol w:w="1823"/>
-        <w:gridCol w:w="4382"/>
+        <w:gridCol w:w="3041"/>
+        <w:gridCol w:w="3164"/>
         <w:gridCol w:w="1873"/>
       </w:tblGrid>
       <w:tr>
@@ -12830,7 +12873,16 @@
                 <w:sz w:val="24"/>
                 <w:szCs w:val="24"/>
               </w:rPr>
-              <w:t>Средство оценки умения применять полученные теоретические знания в практической ситуации. Задача должна быть направлена на оценивание тех компетенций, которые подлежат освоению в данной дисциплине, должна содержать четкую инструкцию по выполнению или алгоритм действий.</w:t>
+              <w:t xml:space="preserve">Средство оценки умения применять полученные теоретические знания в практической ситуации. Задача должна быть направлена на оценивание тех компетенций, которые подлежат освоению в данной дисциплине, </w:t>
+            </w:r>
+            <w:r>
+              <w:rPr>
+                <w:color w:val="000000" w:themeColor="text1"/>
+                <w:sz w:val="24"/>
+                <w:szCs w:val="24"/>
+              </w:rPr>
+              <w:lastRenderedPageBreak/>
+              <w:t>должна содержать четкую инструкцию по выполнению или алгоритм действий.</w:t>
             </w:r>
           </w:p>
         </w:tc>
@@ -12854,6 +12906,7 @@
                 <w:sz w:val="24"/>
                 <w:szCs w:val="24"/>
               </w:rPr>
+              <w:lastRenderedPageBreak/>
               <w:t>Комплект задач и заданий</w:t>
             </w:r>
           </w:p>
@@ -12882,6 +12935,7 @@
                 <w:sz w:val="24"/>
                 <w:szCs w:val="24"/>
               </w:rPr>
+              <w:lastRenderedPageBreak/>
               <w:t>3</w:t>
             </w:r>
           </w:p>
@@ -12934,17 +12988,7 @@
                 <w:sz w:val="24"/>
                 <w:szCs w:val="24"/>
               </w:rPr>
-              <w:t xml:space="preserve">Система стандартизированных заданий, позволяющая автоматизировать процедуру измерения уровня знаний и умений, обучающегося по соответствующим компетенциям. Обработка результатов тестирования на компьютере обеспечивается специальными программами. Позволяет </w:t>
-            </w:r>
-            <w:r>
-              <w:rPr>
-                <w:color w:val="000000" w:themeColor="text1"/>
-                <w:spacing w:val="-4"/>
-                <w:sz w:val="24"/>
-                <w:szCs w:val="24"/>
-              </w:rPr>
-              <w:lastRenderedPageBreak/>
-              <w:t xml:space="preserve">проводить самоконтроль (репетиционное тестирование), может выступать в </w:t>
+              <w:t xml:space="preserve">Система стандартизированных заданий, позволяющая автоматизировать процедуру измерения уровня знаний и умений, обучающегося по соответствующим компетенциям. Обработка результатов тестирования на компьютере обеспечивается специальными программами. Позволяет проводить самоконтроль (репетиционное тестирование), может выступать в </w:t>
             </w:r>
             <w:r>
               <w:rPr>
@@ -12977,7 +13021,6 @@
                 <w:sz w:val="24"/>
                 <w:szCs w:val="24"/>
               </w:rPr>
-              <w:lastRenderedPageBreak/>
               <w:t>Фонд тестовых заданий</w:t>
             </w:r>
           </w:p>
@@ -13010,7 +13053,6 @@
                 <w:sz w:val="24"/>
                 <w:szCs w:val="24"/>
               </w:rPr>
-              <w:lastRenderedPageBreak/>
               <w:t>Промежуточная аттестация</w:t>
             </w:r>
           </w:p>
@@ -13061,8 +13103,17 @@
                 <w:color w:val="000000" w:themeColor="text1"/>
                 <w:sz w:val="24"/>
                 <w:szCs w:val="24"/>
-              </w:rPr>
-              <w:t xml:space="preserve">Экзамен </w:t>
+                <w:lang w:val="en-US"/>
+              </w:rPr>
+              <w:t>&lt;ATTESTATION_LINES&gt;</w:t>
+            </w:r>
+            <w:r>
+              <w:rPr>
+                <w:color w:val="000000" w:themeColor="text1"/>
+                <w:sz w:val="24"/>
+                <w:szCs w:val="24"/>
+              </w:rPr>
+              <w:t xml:space="preserve"> </w:t>
             </w:r>
           </w:p>
         </w:tc>
@@ -14442,7 +14493,17 @@
                 <w:sz w:val="22"/>
                 <w:szCs w:val="22"/>
               </w:rPr>
-              <w:t>-ф</w:t>
+              <w:t>-</w:t>
+            </w:r>
+            <w:bookmarkStart w:id="3" w:name="_GoBack"/>
+            <w:bookmarkEnd w:id="3"/>
+            <w:r>
+              <w:rPr>
+                <w:color w:val="000000" w:themeColor="text1"/>
+                <w:sz w:val="22"/>
+                <w:szCs w:val="22"/>
+              </w:rPr>
+              <w:t>ф</w:t>
             </w:r>
             <w:r>
               <w:rPr>
@@ -15281,7 +15342,6 @@
           <w:color w:val="000000" w:themeColor="text1"/>
           <w:sz w:val="28"/>
           <w:szCs w:val="28"/>
-          <w:highlight w:val="yellow"/>
         </w:rPr>
       </w:pPr>
       <w:r>
@@ -15291,7 +15351,6 @@
           <w:color w:val="000000" w:themeColor="text1"/>
           <w:sz w:val="28"/>
           <w:szCs w:val="28"/>
-          <w:highlight w:val="yellow"/>
         </w:rPr>
         <w:lastRenderedPageBreak/>
         <w:t>Варианты оценочных средств</w:t>
@@ -15301,7 +15360,6 @@
           <w:color w:val="000000" w:themeColor="text1"/>
           <w:sz w:val="28"/>
           <w:szCs w:val="28"/>
-          <w:highlight w:val="yellow"/>
         </w:rPr>
         <w:t xml:space="preserve"> </w:t>
       </w:r>
@@ -19450,12 +19508,34 @@
         <w:jc w:val="both"/>
         <w:rPr>
           <w:rFonts w:ascii="Times New Roman" w:hAnsi="Times New Roman" w:cs="Times New Roman"/>
-          <w:b/>
-          <w:color w:val="000000" w:themeColor="text1"/>
-          <w:sz w:val="28"/>
-          <w:szCs w:val="28"/>
-        </w:rPr>
-      </w:pPr>
+          <w:color w:val="000000" w:themeColor="text1"/>
+          <w:sz w:val="28"/>
+          <w:szCs w:val="28"/>
+        </w:rPr>
+      </w:pPr>
+    </w:p>
+    <w:p>
+      <w:pPr>
+        <w:spacing w:after="0" w:line="240" w:lineRule="auto"/>
+        <w:jc w:val="center"/>
+        <w:rPr>
+          <w:rFonts w:ascii="Times New Roman" w:hAnsi="Times New Roman" w:cs="Times New Roman"/>
+          <w:color w:val="000000" w:themeColor="text1"/>
+          <w:sz w:val="28"/>
+          <w:szCs w:val="28"/>
+          <w:lang w:val="en-US"/>
+        </w:rPr>
+      </w:pPr>
+      <w:r>
+        <w:rPr>
+          <w:rFonts w:ascii="Times New Roman" w:hAnsi="Times New Roman" w:cs="Times New Roman"/>
+          <w:color w:val="000000" w:themeColor="text1"/>
+          <w:sz w:val="28"/>
+          <w:szCs w:val="28"/>
+          <w:lang w:val="en-US"/>
+        </w:rPr>
+        <w:t>&lt;TEST_TASKS_TABLE&gt;</w:t>
+      </w:r>
     </w:p>
     <w:p>
       <w:pPr>
@@ -19470,16 +19550,6 @@
           <w:szCs w:val="28"/>
         </w:rPr>
       </w:pPr>
-      <w:r>
-        <w:rPr>
-          <w:rFonts w:ascii="Times New Roman" w:hAnsi="Times New Roman" w:cs="Times New Roman"/>
-          <w:b/>
-          <w:color w:val="000000" w:themeColor="text1"/>
-          <w:sz w:val="28"/>
-          <w:szCs w:val="28"/>
-        </w:rPr>
-        <w:t>6.3.2. Лабораторные работы</w:t>
-      </w:r>
     </w:p>
     <w:p>
       <w:pPr>
@@ -19488,7 +19558,7 @@
         <w:jc w:val="both"/>
         <w:rPr>
           <w:rFonts w:ascii="Times New Roman" w:hAnsi="Times New Roman" w:cs="Times New Roman"/>
-          <w:i/>
+          <w:b/>
           <w:color w:val="000000" w:themeColor="text1"/>
           <w:sz w:val="28"/>
           <w:szCs w:val="28"/>
@@ -19497,12 +19567,12 @@
       <w:r>
         <w:rPr>
           <w:rFonts w:ascii="Times New Roman" w:hAnsi="Times New Roman" w:cs="Times New Roman"/>
-          <w:i/>
-          <w:color w:val="000000" w:themeColor="text1"/>
-          <w:sz w:val="28"/>
-          <w:szCs w:val="28"/>
-        </w:rPr>
-        <w:t>6.3.2.1. Порядок проведения</w:t>
+          <w:b/>
+          <w:color w:val="000000" w:themeColor="text1"/>
+          <w:sz w:val="28"/>
+          <w:szCs w:val="28"/>
+        </w:rPr>
+        <w:t>6.3.2. Лабораторные работы</w:t>
       </w:r>
     </w:p>
     <w:p>
@@ -19512,6 +19582,7 @@
         <w:jc w:val="both"/>
         <w:rPr>
           <w:rFonts w:ascii="Times New Roman" w:hAnsi="Times New Roman" w:cs="Times New Roman"/>
+          <w:i/>
           <w:color w:val="000000" w:themeColor="text1"/>
           <w:sz w:val="28"/>
           <w:szCs w:val="28"/>
@@ -19520,21 +19591,35 @@
       <w:r>
         <w:rPr>
           <w:rFonts w:ascii="Times New Roman" w:hAnsi="Times New Roman" w:cs="Times New Roman"/>
-          <w:color w:val="000000" w:themeColor="text1"/>
-          <w:sz w:val="28"/>
-          <w:szCs w:val="28"/>
-        </w:rPr>
-        <w:t xml:space="preserve">Лабораторные работы выполняются обучающимися самостоятельно во время аудиторных занятий, в учебной аудитории, оснащённой соответствующим оборудованием. Обучающиеся проводят учебные эксперименты и тренируются в </w:t>
-      </w:r>
-      <w:r>
+          <w:i/>
+          <w:color w:val="000000" w:themeColor="text1"/>
+          <w:sz w:val="28"/>
+          <w:szCs w:val="28"/>
+        </w:rPr>
+        <w:t>6.3.2.1. Порядок проведения</w:t>
+      </w:r>
+    </w:p>
+    <w:p>
+      <w:pPr>
+        <w:spacing w:after="0" w:line="240" w:lineRule="auto"/>
+        <w:ind w:left="57" w:right="57" w:firstLine="567"/>
+        <w:jc w:val="both"/>
         <w:rPr>
           <w:rFonts w:ascii="Times New Roman" w:hAnsi="Times New Roman" w:cs="Times New Roman"/>
           <w:color w:val="000000" w:themeColor="text1"/>
           <w:sz w:val="28"/>
           <w:szCs w:val="28"/>
         </w:rPr>
+      </w:pPr>
+      <w:r>
+        <w:rPr>
+          <w:rFonts w:ascii="Times New Roman" w:hAnsi="Times New Roman" w:cs="Times New Roman"/>
+          <w:color w:val="000000" w:themeColor="text1"/>
+          <w:sz w:val="28"/>
+          <w:szCs w:val="28"/>
+        </w:rPr>
         <w:lastRenderedPageBreak/>
-        <w:t>применении практико-ориентированных технологий. По завершению лабораторных исследований проводится защита лабораторных работ. Оцениваются знание материала и умение применять его на практике, умения и навыки по работе с оборудованием в соответствующей предметной области. Ответ студента оценивается преподавателем в соответствии с установленными критериями.</w:t>
+        <w:t>Лабораторные работы выполняются обучающимися самостоятельно во время аудиторных занятий, в учебной аудитории, оснащённой соответствующим оборудованием. Обучающиеся проводят учебные эксперименты и тренируются в применении практико-ориентированных технологий. По завершению лабораторных исследований проводится защита лабораторных работ. Оцениваются знание материала и умение применять его на практике, умения и навыки по работе с оборудованием в соответствующей предметной области. Ответ студента оценивается преподавателем в соответствии с установленными критериями.</w:t>
       </w:r>
     </w:p>
     <w:p>
@@ -20408,6 +20493,7 @@
           <w:szCs w:val="28"/>
           <w:highlight w:val="yellow"/>
         </w:rPr>
+        <w:lastRenderedPageBreak/>
         <w:t>Какие измерительные средства применяются для определения размеров внутренних поверхностей деталей?</w:t>
       </w:r>
       <w:r>
@@ -20520,7 +20606,6 @@
           <w:szCs w:val="28"/>
           <w:highlight w:val="yellow"/>
         </w:rPr>
-        <w:lastRenderedPageBreak/>
         <w:t>Чему равны погрешности штангенциркуля?</w:t>
       </w:r>
       <w:r>
@@ -20874,7 +20959,7 @@
           <w:szCs w:val="28"/>
         </w:rPr>
       </w:pPr>
-      <w:bookmarkStart w:id="3" w:name="_Hlk55246893"/>
+      <w:bookmarkStart w:id="4" w:name="_Hlk55246893"/>
       <w:r>
         <w:rPr>
           <w:rFonts w:ascii="Times New Roman" w:eastAsia="Times New Roman" w:hAnsi="Times New Roman" w:cs="Times New Roman"/>
@@ -21170,7 +21255,7 @@
         <w:t>6.3.3.3. Содержание оценочного средства</w:t>
       </w:r>
     </w:p>
-    <w:bookmarkEnd w:id="3"/>
+    <w:bookmarkEnd w:id="4"/>
     <w:p>
       <w:pPr>
         <w:spacing w:after="0" w:line="240" w:lineRule="auto"/>
@@ -21328,6 +21413,7 @@
           <w:szCs w:val="28"/>
           <w:highlight w:val="yellow"/>
         </w:rPr>
+        <w:lastRenderedPageBreak/>
         <w:t>Определить значения абсолютной и относительной погрешностей, если приведённая погрешность равна 0,5. Результаты представить в виде таблицы и графиков.</w:t>
       </w:r>
     </w:p>
@@ -21351,7 +21437,6 @@
           <w:sz w:val="28"/>
           <w:szCs w:val="28"/>
         </w:rPr>
-        <w:lastRenderedPageBreak/>
         <w:t xml:space="preserve">Полный комплект практических заданий (задач) по темам дисциплины представлен в ФОС и практикуме: </w:t>
       </w:r>
     </w:p>
@@ -21402,7 +21487,6 @@
         </w:rPr>
         <w:t>_</w:t>
       </w:r>
-      <w:proofErr w:type="gramStart"/>
       <w:r>
         <w:rPr>
           <w:i/>
@@ -21423,133 +21507,6 @@
           <w:szCs w:val="28"/>
         </w:rPr>
         <w:t>&gt;</w:t>
-      </w:r>
-      <w:proofErr w:type="spellStart"/>
-      <w:r>
-        <w:rPr>
-          <w:i/>
-          <w:iCs/>
-          <w:color w:val="000000" w:themeColor="text1"/>
-          <w:sz w:val="28"/>
-          <w:szCs w:val="28"/>
-          <w:highlight w:val="yellow"/>
-        </w:rPr>
-        <w:t>Ситдикова</w:t>
-      </w:r>
-      <w:proofErr w:type="spellEnd"/>
-      <w:proofErr w:type="gramEnd"/>
-      <w:r>
-        <w:rPr>
-          <w:i/>
-          <w:iCs/>
-          <w:color w:val="000000" w:themeColor="text1"/>
-          <w:sz w:val="28"/>
-          <w:szCs w:val="28"/>
-          <w:highlight w:val="yellow"/>
-        </w:rPr>
-        <w:t xml:space="preserve"> И.П., Ахметзянов Р.Р. Метрология, стандартизация и сертификация: методические указания для проведения практических занятий по дисциплине</w:t>
-      </w:r>
-      <w:r>
-        <w:rPr>
-          <w:iCs/>
-          <w:sz w:val="22"/>
-          <w:szCs w:val="22"/>
-          <w:highlight w:val="yellow"/>
-        </w:rPr>
-        <w:t xml:space="preserve"> </w:t>
-      </w:r>
-      <w:r>
-        <w:rPr>
-          <w:bCs/>
-          <w:i/>
-          <w:iCs/>
-          <w:color w:val="000000" w:themeColor="text1"/>
-          <w:sz w:val="28"/>
-          <w:szCs w:val="28"/>
-          <w:highlight w:val="yellow"/>
-        </w:rPr>
-        <w:t>«</w:t>
-      </w:r>
-      <w:r>
-        <w:rPr>
-          <w:i/>
-          <w:iCs/>
-          <w:color w:val="000000" w:themeColor="text1"/>
-          <w:sz w:val="28"/>
-          <w:szCs w:val="28"/>
-          <w:highlight w:val="yellow"/>
-        </w:rPr>
-        <w:t xml:space="preserve">Метрология, стандартизация и </w:t>
-      </w:r>
-      <w:r>
-        <w:rPr>
-          <w:i/>
-          <w:iCs/>
-          <w:color w:val="000000" w:themeColor="text1"/>
-          <w:spacing w:val="-4"/>
-          <w:sz w:val="28"/>
-          <w:szCs w:val="28"/>
-          <w:highlight w:val="yellow"/>
-        </w:rPr>
-        <w:t>сертификация</w:t>
-      </w:r>
-      <w:r>
-        <w:rPr>
-          <w:bCs/>
-          <w:i/>
-          <w:iCs/>
-          <w:color w:val="000000" w:themeColor="text1"/>
-          <w:spacing w:val="-4"/>
-          <w:sz w:val="28"/>
-          <w:szCs w:val="28"/>
-          <w:highlight w:val="yellow"/>
-        </w:rPr>
-        <w:t xml:space="preserve">» для бакалавров направления подготовки </w:t>
-      </w:r>
-      <w:r>
-        <w:rPr>
-          <w:i/>
-          <w:iCs/>
-          <w:color w:val="000000" w:themeColor="text1"/>
-          <w:spacing w:val="-4"/>
-          <w:sz w:val="28"/>
-          <w:szCs w:val="28"/>
-          <w:highlight w:val="yellow"/>
-        </w:rPr>
-        <w:t>15.03.04 «Автоматизация</w:t>
-      </w:r>
-      <w:r>
-        <w:rPr>
-          <w:i/>
-          <w:iCs/>
-          <w:color w:val="000000" w:themeColor="text1"/>
-          <w:sz w:val="28"/>
-          <w:szCs w:val="28"/>
-          <w:highlight w:val="yellow"/>
-        </w:rPr>
-        <w:t xml:space="preserve"> технологических процессов и производств» очной формы обучения. – Альметьевск: АГНИ, 20</w:t>
-      </w:r>
-      <w:r>
-        <w:rPr>
-          <w:i/>
-          <w:iCs/>
-          <w:color w:val="000000" w:themeColor="text1"/>
-          <w:sz w:val="28"/>
-          <w:szCs w:val="28"/>
-          <w:highlight w:val="yellow"/>
-        </w:rPr>
-        <w:t>21</w:t>
-      </w:r>
-      <w:r>
-        <w:rPr>
-          <w:i/>
-          <w:iCs/>
-          <w:color w:val="000000" w:themeColor="text1"/>
-          <w:sz w:val="28"/>
-          <w:szCs w:val="28"/>
-          <w:highlight w:val="yellow"/>
-        </w:rPr>
-        <w:t>.</w:t>
       </w:r>
       <w:r>
         <w:rPr>
@@ -21579,7 +21536,6 @@
           <w:bCs/>
           <w:sz w:val="28"/>
           <w:szCs w:val="28"/>
-          <w:highlight w:val="yellow"/>
         </w:rPr>
       </w:pPr>
       <w:r>
@@ -21597,9 +21553,8 @@
           <w:bCs/>
           <w:sz w:val="28"/>
           <w:szCs w:val="28"/>
-          <w:highlight w:val="yellow"/>
-        </w:rPr>
-        <w:t>Экзамен</w:t>
+        </w:rPr>
+        <w:t>&lt;</w:t>
       </w:r>
       <w:r>
         <w:rPr>
@@ -21607,9 +21562,18 @@
           <w:bCs/>
           <w:sz w:val="28"/>
           <w:szCs w:val="28"/>
-          <w:highlight w:val="yellow"/>
-        </w:rPr>
-        <w:t xml:space="preserve"> </w:t>
+          <w:lang w:val="en-US"/>
+        </w:rPr>
+        <w:t>ATTESTATION_LIST</w:t>
+      </w:r>
+      <w:r>
+        <w:rPr>
+          <w:b/>
+          <w:bCs/>
+          <w:sz w:val="28"/>
+          <w:szCs w:val="28"/>
+        </w:rPr>
+        <w:t>&gt;</w:t>
       </w:r>
     </w:p>
     <w:p>
@@ -22098,7 +22062,6 @@
           <w:sz w:val="28"/>
           <w:szCs w:val="28"/>
         </w:rPr>
-        <w:lastRenderedPageBreak/>
         <w:t>- демонстрирует полную некомпетентность в материале дисциплины, не способность самостоятельно, без помощи извне, воспроизводить и применять соответствующие знания, умения, навыки</w:t>
       </w:r>
       <w:r>
@@ -25416,23 +25379,30 @@
     </w:p>
     <w:p>
       <w:pPr>
-        <w:pStyle w:val="af0"/>
         <w:tabs>
-          <w:tab w:val="left" w:pos="142"/>
+          <w:tab w:val="left" w:pos="2160"/>
+          <w:tab w:val="left" w:pos="2340"/>
         </w:tabs>
-        <w:ind w:left="57" w:right="57"/>
-        <w:rPr>
-          <w:color w:val="000000" w:themeColor="text1"/>
-          <w:sz w:val="28"/>
-          <w:szCs w:val="28"/>
-          <w:lang w:val="en-US"/>
-        </w:rPr>
-      </w:pPr>
-      <w:r>
-        <w:rPr>
+        <w:spacing w:after="0" w:line="240" w:lineRule="auto"/>
+        <w:ind w:left="57" w:right="57" w:firstLine="567"/>
+        <w:jc w:val="both"/>
+        <w:rPr>
+          <w:rFonts w:ascii="Times New Roman" w:eastAsia="Times New Roman" w:hAnsi="Times New Roman" w:cs="Times New Roman"/>
           <w:bCs/>
-        </w:rPr>
-        <w:t>&lt;TABLE8&gt;</w:t>
+          <w:sz w:val="24"/>
+          <w:szCs w:val="24"/>
+          <w:lang w:eastAsia="ru-RU"/>
+        </w:rPr>
+      </w:pPr>
+      <w:r>
+        <w:rPr>
+          <w:rFonts w:ascii="Times New Roman" w:eastAsia="Times New Roman" w:hAnsi="Times New Roman" w:cs="Times New Roman"/>
+          <w:bCs/>
+          <w:sz w:val="24"/>
+          <w:szCs w:val="24"/>
+          <w:lang w:eastAsia="ru-RU"/>
+        </w:rPr>
+        <w:t>&lt;ASSESMENT_TOOLS_CONTENT_TABLE&gt;</w:t>
       </w:r>
     </w:p>
     <w:p>
@@ -26998,7 +26968,18 @@
                 <w:szCs w:val="20"/>
                 <w:lang w:eastAsia="ru-RU"/>
               </w:rPr>
-              <w:t>совокупность операций, выполняемых в целях подтверждения соответствия средств измерений метрологическим требованиям</w:t>
+              <w:t xml:space="preserve">совокупность операций, выполняемых в целях </w:t>
+            </w:r>
+            <w:r>
+              <w:rPr>
+                <w:rFonts w:ascii="Times New Roman" w:eastAsia="Times New Roman" w:hAnsi="Times New Roman" w:cs="Times New Roman"/>
+                <w:color w:val="000000"/>
+                <w:sz w:val="20"/>
+                <w:szCs w:val="20"/>
+                <w:lang w:eastAsia="ru-RU"/>
+              </w:rPr>
+              <w:lastRenderedPageBreak/>
+              <w:t>подтверждения соответствия средств измерений метрологическим требованиям</w:t>
             </w:r>
           </w:p>
         </w:tc>
@@ -27024,7 +27005,19 @@
                 <w:szCs w:val="20"/>
                 <w:lang w:eastAsia="ru-RU"/>
               </w:rPr>
-              <w:t>совокупность основополагающих нормативных документов, предназначенных для обеспечения единства измерений с требуемой точностью</w:t>
+              <w:lastRenderedPageBreak/>
+              <w:t xml:space="preserve">совокупность основополагающих нормативных документов, </w:t>
+            </w:r>
+            <w:r>
+              <w:rPr>
+                <w:rFonts w:ascii="Times New Roman" w:eastAsia="Times New Roman" w:hAnsi="Times New Roman" w:cs="Times New Roman"/>
+                <w:color w:val="000000"/>
+                <w:sz w:val="20"/>
+                <w:szCs w:val="20"/>
+                <w:lang w:eastAsia="ru-RU"/>
+              </w:rPr>
+              <w:lastRenderedPageBreak/>
+              <w:t>предназначенных для обеспечения единства измерений с требуемой точностью</w:t>
             </w:r>
           </w:p>
         </w:tc>
@@ -27050,7 +27043,19 @@
                 <w:szCs w:val="20"/>
                 <w:lang w:eastAsia="ru-RU"/>
               </w:rPr>
-              <w:t>Совокупность операций, выполняемых в целях определения действительных значений метрологических характеристик средств измерений</w:t>
+              <w:lastRenderedPageBreak/>
+              <w:t xml:space="preserve">Совокупность операций, выполняемых в целях </w:t>
+            </w:r>
+            <w:r>
+              <w:rPr>
+                <w:rFonts w:ascii="Times New Roman" w:eastAsia="Times New Roman" w:hAnsi="Times New Roman" w:cs="Times New Roman"/>
+                <w:color w:val="000000"/>
+                <w:sz w:val="20"/>
+                <w:szCs w:val="20"/>
+                <w:lang w:eastAsia="ru-RU"/>
+              </w:rPr>
+              <w:lastRenderedPageBreak/>
+              <w:t>определения действительных значений метрологических характеристик средств измерений</w:t>
             </w:r>
           </w:p>
         </w:tc>
@@ -28486,7 +28491,7 @@
                 <w:sz w:val="20"/>
                 <w:szCs w:val="20"/>
               </w:rPr>
-              <w:t xml:space="preserve">Приемом или совокупностью </w:t>
+              <w:t xml:space="preserve">Приемом или совокупностью приёмов, с помощью которых достигаются цели стандартизации, </w:t>
             </w:r>
             <w:r>
               <w:rPr>
@@ -28495,7 +28500,7 @@
                 <w:szCs w:val="20"/>
               </w:rPr>
               <w:lastRenderedPageBreak/>
-              <w:t>приёмов, с помощью которых достигаются цели стандартизации, называется _____ стандартизации.</w:t>
+              <w:t>называется _____ стандартизации.</w:t>
             </w:r>
           </w:p>
         </w:tc>
@@ -29962,7 +29967,27 @@
           <w:szCs w:val="20"/>
           <w:lang w:val="en-US"/>
         </w:rPr>
-        <w:t>&lt;TABLE9&gt;</w:t>
+        <w:t>&lt;</w:t>
+      </w:r>
+      <w:r>
+        <w:rPr>
+          <w:rFonts w:ascii="Times New Roman" w:eastAsia="Times New Roman" w:hAnsi="Times New Roman" w:cs="Times New Roman"/>
+          <w:bCs/>
+          <w:sz w:val="20"/>
+          <w:szCs w:val="20"/>
+          <w:lang w:val="en-US"/>
+        </w:rPr>
+        <w:t>EXAM_TEST_TASKS_VARIANT_TEMPLATE</w:t>
+      </w:r>
+      <w:r>
+        <w:rPr>
+          <w:rFonts w:ascii="Times New Roman" w:eastAsia="Times New Roman" w:hAnsi="Times New Roman" w:cs="Times New Roman"/>
+          <w:bCs/>
+          <w:sz w:val="20"/>
+          <w:szCs w:val="20"/>
+          <w:lang w:val="en-US"/>
+        </w:rPr>
+        <w:t>&gt;</w:t>
       </w:r>
     </w:p>
     <w:p>
@@ -29987,6 +30012,7 @@
           <w:sz w:val="28"/>
           <w:szCs w:val="28"/>
         </w:rPr>
+        <w:lastRenderedPageBreak/>
         <w:t>Полный перечень оценочных средств текущего контроля и промежуточной аттестации по дисциплине представлен в Фонде оценочных средств</w:t>
       </w:r>
       <w:r>
@@ -30780,9 +30806,84 @@
           <w:color w:val="000000" w:themeColor="text1"/>
           <w:sz w:val="28"/>
           <w:szCs w:val="28"/>
-          <w:highlight w:val="yellow"/>
-        </w:rPr>
-        <w:t>два</w:t>
+        </w:rPr>
+        <w:t>&lt;</w:t>
+      </w:r>
+      <w:r>
+        <w:rPr>
+          <w:rFonts w:ascii="Times New Roman" w:eastAsia="Times New Roman" w:hAnsi="Times New Roman" w:cs="Times New Roman"/>
+          <w:color w:val="000000" w:themeColor="text1"/>
+          <w:sz w:val="28"/>
+          <w:szCs w:val="28"/>
+          <w:lang w:val="en-US"/>
+        </w:rPr>
+        <w:t>DISCIPLINE</w:t>
+      </w:r>
+      <w:r>
+        <w:rPr>
+          <w:rFonts w:ascii="Times New Roman" w:eastAsia="Times New Roman" w:hAnsi="Times New Roman" w:cs="Times New Roman"/>
+          <w:color w:val="000000" w:themeColor="text1"/>
+          <w:sz w:val="28"/>
+          <w:szCs w:val="28"/>
+        </w:rPr>
+        <w:t>_</w:t>
+      </w:r>
+      <w:r>
+        <w:rPr>
+          <w:rFonts w:ascii="Times New Roman" w:eastAsia="Times New Roman" w:hAnsi="Times New Roman" w:cs="Times New Roman"/>
+          <w:color w:val="000000" w:themeColor="text1"/>
+          <w:sz w:val="28"/>
+          <w:szCs w:val="28"/>
+          <w:lang w:val="en-US"/>
+        </w:rPr>
+        <w:t>MODULES</w:t>
+      </w:r>
+      <w:r>
+        <w:rPr>
+          <w:rFonts w:ascii="Times New Roman" w:eastAsia="Times New Roman" w:hAnsi="Times New Roman" w:cs="Times New Roman"/>
+          <w:color w:val="000000" w:themeColor="text1"/>
+          <w:sz w:val="28"/>
+          <w:szCs w:val="28"/>
+        </w:rPr>
+        <w:t>_</w:t>
+      </w:r>
+      <w:r>
+        <w:rPr>
+          <w:rFonts w:ascii="Times New Roman" w:eastAsia="Times New Roman" w:hAnsi="Times New Roman" w:cs="Times New Roman"/>
+          <w:color w:val="000000" w:themeColor="text1"/>
+          <w:sz w:val="28"/>
+          <w:szCs w:val="28"/>
+          <w:lang w:val="en-US"/>
+        </w:rPr>
+        <w:t>COUNT</w:t>
+      </w:r>
+      <w:r>
+        <w:rPr>
+          <w:rFonts w:ascii="Times New Roman" w:eastAsia="Times New Roman" w:hAnsi="Times New Roman" w:cs="Times New Roman"/>
+          <w:color w:val="000000" w:themeColor="text1"/>
+          <w:sz w:val="28"/>
+          <w:szCs w:val="28"/>
+        </w:rPr>
+        <w:t>_</w:t>
+      </w:r>
+      <w:r>
+        <w:rPr>
+          <w:rFonts w:ascii="Times New Roman" w:eastAsia="Times New Roman" w:hAnsi="Times New Roman" w:cs="Times New Roman"/>
+          <w:color w:val="000000" w:themeColor="text1"/>
+          <w:sz w:val="28"/>
+          <w:szCs w:val="28"/>
+          <w:lang w:val="en-US"/>
+        </w:rPr>
+        <w:t>WORD</w:t>
+      </w:r>
+      <w:r>
+        <w:rPr>
+          <w:rFonts w:ascii="Times New Roman" w:eastAsia="Times New Roman" w:hAnsi="Times New Roman" w:cs="Times New Roman"/>
+          <w:color w:val="000000" w:themeColor="text1"/>
+          <w:sz w:val="28"/>
+          <w:szCs w:val="28"/>
+        </w:rPr>
+        <w:t>&gt;</w:t>
       </w:r>
       <w:r>
         <w:rPr>
@@ -31028,7 +31129,6 @@
                 <w:szCs w:val="24"/>
                 <w:lang w:eastAsia="ru-RU"/>
               </w:rPr>
-              <w:lastRenderedPageBreak/>
               <w:t>Текущий контроль (лабораторные работы, практические задачи)</w:t>
             </w:r>
           </w:p>
@@ -31167,6 +31267,7 @@
                 <w:szCs w:val="24"/>
                 <w:lang w:eastAsia="ru-RU"/>
               </w:rPr>
+              <w:lastRenderedPageBreak/>
               <w:t>Текущий</w:t>
             </w:r>
             <w:r>
@@ -35103,7 +35204,29 @@
           <w:szCs w:val="28"/>
           <w:lang w:val="en-US" w:eastAsia="ru-RU"/>
         </w:rPr>
-        <w:t>&lt;TABLE10&gt;</w:t>
+        <w:t>&lt;</w:t>
+      </w:r>
+      <w:r>
+        <w:rPr>
+          <w:rFonts w:ascii="Times New Roman" w:eastAsia="Times New Roman" w:hAnsi="Times New Roman" w:cs="Times New Roman"/>
+          <w:bCs/>
+          <w:color w:val="000000" w:themeColor="text1"/>
+          <w:sz w:val="24"/>
+          <w:szCs w:val="28"/>
+          <w:lang w:val="en-US" w:eastAsia="ru-RU"/>
+        </w:rPr>
+        <w:t>ACQUIRED_COMPETENCIES_WITH_EVALUATION_CRITERIES_TABLE</w:t>
+      </w:r>
+      <w:r>
+        <w:rPr>
+          <w:rFonts w:ascii="Times New Roman" w:eastAsia="Times New Roman" w:hAnsi="Times New Roman" w:cs="Times New Roman"/>
+          <w:bCs/>
+          <w:color w:val="000000" w:themeColor="text1"/>
+          <w:sz w:val="24"/>
+          <w:szCs w:val="28"/>
+          <w:lang w:val="en-US" w:eastAsia="ru-RU"/>
+        </w:rPr>
+        <w:t>&gt;</w:t>
       </w:r>
     </w:p>
     <w:p>
@@ -35146,6 +35269,7 @@
           <w:szCs w:val="28"/>
           <w:lang w:eastAsia="ru-RU"/>
         </w:rPr>
+        <w:lastRenderedPageBreak/>
         <w:t xml:space="preserve">Студентам могут быть добавлены </w:t>
       </w:r>
       <w:r>
@@ -35169,7 +35293,18 @@
           <w:szCs w:val="28"/>
           <w:lang w:eastAsia="ru-RU"/>
         </w:rPr>
-        <w:t xml:space="preserve"> за следующие виды деятельности:</w:t>
+        <w:t xml:space="preserve"> за следующие </w:t>
+      </w:r>
+      <w:r>
+        <w:rPr>
+          <w:rFonts w:ascii="Times New Roman" w:eastAsia="Times New Roman" w:hAnsi="Times New Roman" w:cs="Times New Roman"/>
+          <w:bCs/>
+          <w:color w:val="000000" w:themeColor="text1"/>
+          <w:sz w:val="28"/>
+          <w:szCs w:val="28"/>
+          <w:lang w:eastAsia="ru-RU"/>
+        </w:rPr>
+        <w:t>виды деятельности:</w:t>
       </w:r>
     </w:p>
     <w:p>
@@ -35184,7 +35319,6 @@
           <w:color w:val="000000" w:themeColor="text1"/>
           <w:sz w:val="28"/>
           <w:szCs w:val="28"/>
-          <w:highlight w:val="yellow"/>
           <w:lang w:eastAsia="ru-RU"/>
         </w:rPr>
       </w:pPr>
@@ -35195,7 +35329,6 @@
           <w:color w:val="000000" w:themeColor="text1"/>
           <w:sz w:val="28"/>
           <w:szCs w:val="28"/>
-          <w:highlight w:val="yellow"/>
           <w:lang w:eastAsia="ru-RU"/>
         </w:rPr>
         <w:t xml:space="preserve">- участие в научно-исследовательской работе кафедры (до 7 баллов); </w:t>
@@ -35213,7 +35346,6 @@
           <w:color w:val="000000" w:themeColor="text1"/>
           <w:sz w:val="28"/>
           <w:szCs w:val="28"/>
-          <w:highlight w:val="yellow"/>
           <w:lang w:eastAsia="ru-RU"/>
         </w:rPr>
       </w:pPr>
@@ -35224,7 +35356,6 @@
           <w:color w:val="000000" w:themeColor="text1"/>
           <w:sz w:val="28"/>
           <w:szCs w:val="28"/>
-          <w:highlight w:val="yellow"/>
           <w:lang w:eastAsia="ru-RU"/>
         </w:rPr>
         <w:t xml:space="preserve">- выступление с докладами (по профилю дисциплины) на конференциях различного уровня (до 5 баллов); </w:t>
@@ -35242,7 +35373,6 @@
           <w:color w:val="000000" w:themeColor="text1"/>
           <w:sz w:val="28"/>
           <w:szCs w:val="28"/>
-          <w:highlight w:val="yellow"/>
           <w:lang w:eastAsia="ru-RU"/>
         </w:rPr>
       </w:pPr>
@@ -35253,7 +35383,6 @@
           <w:color w:val="000000" w:themeColor="text1"/>
           <w:sz w:val="28"/>
           <w:szCs w:val="28"/>
-          <w:highlight w:val="yellow"/>
           <w:lang w:eastAsia="ru-RU"/>
         </w:rPr>
         <w:t xml:space="preserve">- участие в написании статей с преподавателями кафедры (до 5 баллов); </w:t>
@@ -35281,7 +35410,6 @@
           <w:color w:val="000000" w:themeColor="text1"/>
           <w:sz w:val="28"/>
           <w:szCs w:val="28"/>
-          <w:highlight w:val="yellow"/>
           <w:lang w:eastAsia="ru-RU"/>
         </w:rPr>
         <w:t>- участие в интеллектуальной игре «</w:t>
@@ -35294,7 +35422,6 @@
           <w:color w:val="000000" w:themeColor="text1"/>
           <w:sz w:val="28"/>
           <w:szCs w:val="28"/>
-          <w:highlight w:val="yellow"/>
           <w:lang w:eastAsia="ru-RU"/>
         </w:rPr>
         <w:t>Брейн</w:t>
@@ -35307,7 +35434,6 @@
           <w:color w:val="000000" w:themeColor="text1"/>
           <w:sz w:val="28"/>
           <w:szCs w:val="28"/>
-          <w:highlight w:val="yellow"/>
           <w:lang w:eastAsia="ru-RU"/>
         </w:rPr>
         <w:t xml:space="preserve">-ринг», проводимой кафедрой </w:t>
@@ -35319,7 +35445,6 @@
           <w:color w:val="000000" w:themeColor="text1"/>
           <w:sz w:val="28"/>
           <w:szCs w:val="28"/>
-          <w:highlight w:val="yellow"/>
           <w:lang w:eastAsia="ru-RU"/>
         </w:rPr>
         <w:t>автоматизации и информационных технологий</w:t>
@@ -35331,7 +35456,6 @@
           <w:color w:val="000000" w:themeColor="text1"/>
           <w:sz w:val="28"/>
           <w:szCs w:val="28"/>
-          <w:highlight w:val="yellow"/>
           <w:lang w:eastAsia="ru-RU"/>
         </w:rPr>
         <w:t xml:space="preserve"> (до 5 баллов), на олимпиадах по </w:t>
@@ -35343,7 +35467,6 @@
           <w:color w:val="000000" w:themeColor="text1"/>
           <w:sz w:val="28"/>
           <w:szCs w:val="28"/>
-          <w:highlight w:val="yellow"/>
           <w:lang w:eastAsia="ru-RU"/>
         </w:rPr>
         <w:t>метрологии, стандартизации и сертификации</w:t>
@@ -35355,7 +35478,6 @@
           <w:color w:val="000000" w:themeColor="text1"/>
           <w:sz w:val="28"/>
           <w:szCs w:val="28"/>
-          <w:highlight w:val="yellow"/>
           <w:lang w:eastAsia="ru-RU"/>
         </w:rPr>
         <w:t xml:space="preserve"> в других вузах</w:t>
@@ -35367,7 +35489,6 @@
           <w:color w:val="000000" w:themeColor="text1"/>
           <w:sz w:val="28"/>
           <w:szCs w:val="28"/>
-          <w:highlight w:val="yellow"/>
           <w:lang w:eastAsia="ru-RU"/>
         </w:rPr>
         <w:t xml:space="preserve"> </w:t>
@@ -35379,7 +35500,6 @@
           <w:color w:val="000000" w:themeColor="text1"/>
           <w:sz w:val="28"/>
           <w:szCs w:val="28"/>
-          <w:highlight w:val="yellow"/>
           <w:lang w:eastAsia="ru-RU"/>
         </w:rPr>
         <w:t>(до 10 баллов).</w:t>
@@ -35576,10 +35696,69 @@
           <w:color w:val="000000" w:themeColor="text1"/>
           <w:sz w:val="28"/>
           <w:szCs w:val="28"/>
-          <w:highlight w:val="yellow"/>
           <w:lang w:eastAsia="ru-RU"/>
         </w:rPr>
-        <w:t>экзамен</w:t>
+        <w:t>&lt;</w:t>
+      </w:r>
+      <w:r>
+        <w:rPr>
+          <w:rFonts w:ascii="Times New Roman" w:eastAsia="Times New Roman" w:hAnsi="Times New Roman" w:cs="Times New Roman"/>
+          <w:color w:val="000000" w:themeColor="text1"/>
+          <w:sz w:val="28"/>
+          <w:szCs w:val="28"/>
+          <w:lang w:val="en-US" w:eastAsia="ru-RU"/>
+        </w:rPr>
+        <w:t>ATTESTATION</w:t>
+      </w:r>
+      <w:r>
+        <w:rPr>
+          <w:rFonts w:ascii="Times New Roman" w:eastAsia="Times New Roman" w:hAnsi="Times New Roman" w:cs="Times New Roman"/>
+          <w:color w:val="000000" w:themeColor="text1"/>
+          <w:sz w:val="28"/>
+          <w:szCs w:val="28"/>
+          <w:lang w:eastAsia="ru-RU"/>
+        </w:rPr>
+        <w:t>_</w:t>
+      </w:r>
+      <w:r>
+        <w:rPr>
+          <w:rFonts w:ascii="Times New Roman" w:eastAsia="Times New Roman" w:hAnsi="Times New Roman" w:cs="Times New Roman"/>
+          <w:color w:val="000000" w:themeColor="text1"/>
+          <w:sz w:val="28"/>
+          <w:szCs w:val="28"/>
+          <w:lang w:val="en-US" w:eastAsia="ru-RU"/>
+        </w:rPr>
+        <w:t>LIST</w:t>
+      </w:r>
+      <w:r>
+        <w:rPr>
+          <w:rFonts w:ascii="Times New Roman" w:eastAsia="Times New Roman" w:hAnsi="Times New Roman" w:cs="Times New Roman"/>
+          <w:color w:val="000000" w:themeColor="text1"/>
+          <w:sz w:val="28"/>
+          <w:szCs w:val="28"/>
+          <w:lang w:eastAsia="ru-RU"/>
+        </w:rPr>
+        <w:t>_</w:t>
+      </w:r>
+      <w:r>
+        <w:rPr>
+          <w:rFonts w:ascii="Times New Roman" w:eastAsia="Times New Roman" w:hAnsi="Times New Roman" w:cs="Times New Roman"/>
+          <w:color w:val="000000" w:themeColor="text1"/>
+          <w:sz w:val="28"/>
+          <w:szCs w:val="28"/>
+          <w:lang w:val="en-US" w:eastAsia="ru-RU"/>
+        </w:rPr>
+        <w:t>LOWER</w:t>
+      </w:r>
+      <w:r>
+        <w:rPr>
+          <w:rFonts w:ascii="Times New Roman" w:eastAsia="Times New Roman" w:hAnsi="Times New Roman" w:cs="Times New Roman"/>
+          <w:color w:val="000000" w:themeColor="text1"/>
+          <w:sz w:val="28"/>
+          <w:szCs w:val="28"/>
+          <w:lang w:eastAsia="ru-RU"/>
+        </w:rPr>
+        <w:t>&gt;</w:t>
       </w:r>
       <w:r>
         <w:rPr>
@@ -35634,9 +35813,65 @@
           <w:b/>
           <w:sz w:val="28"/>
           <w:szCs w:val="28"/>
-          <w:highlight w:val="yellow"/>
-        </w:rPr>
-        <w:t>экзамена</w:t>
+        </w:rPr>
+        <w:t>&lt;</w:t>
+      </w:r>
+      <w:r>
+        <w:rPr>
+          <w:rFonts w:ascii="Times New Roman" w:hAnsi="Times New Roman" w:cs="Times New Roman"/>
+          <w:b/>
+          <w:sz w:val="28"/>
+          <w:szCs w:val="28"/>
+          <w:lang w:val="en-US"/>
+        </w:rPr>
+        <w:t>ATTESTATION</w:t>
+      </w:r>
+      <w:r>
+        <w:rPr>
+          <w:rFonts w:ascii="Times New Roman" w:hAnsi="Times New Roman" w:cs="Times New Roman"/>
+          <w:b/>
+          <w:sz w:val="28"/>
+          <w:szCs w:val="28"/>
+        </w:rPr>
+        <w:t>_</w:t>
+      </w:r>
+      <w:r>
+        <w:rPr>
+          <w:rFonts w:ascii="Times New Roman" w:hAnsi="Times New Roman" w:cs="Times New Roman"/>
+          <w:b/>
+          <w:sz w:val="28"/>
+          <w:szCs w:val="28"/>
+          <w:lang w:val="en-US"/>
+        </w:rPr>
+        <w:t>IN</w:t>
+      </w:r>
+      <w:r>
+        <w:rPr>
+          <w:rFonts w:ascii="Times New Roman" w:hAnsi="Times New Roman" w:cs="Times New Roman"/>
+          <w:b/>
+          <w:sz w:val="28"/>
+          <w:szCs w:val="28"/>
+        </w:rPr>
+        <w:t>_</w:t>
+      </w:r>
+      <w:r>
+        <w:rPr>
+          <w:rFonts w:ascii="Times New Roman" w:hAnsi="Times New Roman" w:cs="Times New Roman"/>
+          <w:b/>
+          <w:sz w:val="28"/>
+          <w:szCs w:val="28"/>
+          <w:lang w:val="en-US"/>
+        </w:rPr>
+        <w:t>GENITIVE</w:t>
+      </w:r>
+      <w:r>
+        <w:rPr>
+          <w:rFonts w:ascii="Times New Roman" w:hAnsi="Times New Roman" w:cs="Times New Roman"/>
+          <w:b/>
+          <w:sz w:val="28"/>
+          <w:szCs w:val="28"/>
+        </w:rPr>
+        <w:t>&gt;</w:t>
       </w:r>
       <w:r>
         <w:rPr>
@@ -38546,7 +38781,7 @@
           <w:szCs w:val="28"/>
         </w:rPr>
       </w:pPr>
-      <w:bookmarkStart w:id="4" w:name="_Hlk40266562"/>
+      <w:bookmarkStart w:id="5" w:name="_Hlk40266562"/>
     </w:p>
     <w:p>
       <w:pPr>
@@ -39482,7 +39717,7 @@
           </w:p>
         </w:tc>
       </w:tr>
-      <w:bookmarkEnd w:id="4"/>
+      <w:bookmarkEnd w:id="5"/>
     </w:tbl>
     <w:p>
       <w:pPr>
@@ -39941,7 +40176,7 @@
           <w:lang w:eastAsia="ru-RU"/>
         </w:rPr>
       </w:pPr>
-      <w:bookmarkStart w:id="5" w:name="_Hlk42009872"/>
+      <w:bookmarkStart w:id="6" w:name="_Hlk42009872"/>
       <w:r>
         <w:rPr>
           <w:rFonts w:ascii="Times New Roman" w:eastAsia="Times New Roman" w:hAnsi="Times New Roman" w:cs="Times New Roman"/>
@@ -40167,7 +40402,7 @@
         <w:t>- подготовка к защите отчетов по лабораторным работам.</w:t>
       </w:r>
     </w:p>
-    <w:bookmarkEnd w:id="5"/>
+    <w:bookmarkEnd w:id="6"/>
     <w:p>
       <w:pPr>
         <w:spacing w:after="0" w:line="240" w:lineRule="auto"/>
@@ -44816,9 +45051,9 @@
       </w:tblPr>
       <w:tblGrid>
         <w:gridCol w:w="2362"/>
-        <w:gridCol w:w="2725"/>
-        <w:gridCol w:w="2728"/>
-        <w:gridCol w:w="2096"/>
+        <w:gridCol w:w="2253"/>
+        <w:gridCol w:w="2255"/>
+        <w:gridCol w:w="3041"/>
       </w:tblGrid>
       <w:tr>
         <w:trPr>
@@ -45144,7 +45379,16 @@
                 <w:sz w:val="24"/>
                 <w:szCs w:val="24"/>
               </w:rPr>
-              <w:t>способами расчёта погрешностей измерений</w:t>
+              <w:t xml:space="preserve">способами расчёта </w:t>
+            </w:r>
+            <w:r>
+              <w:rPr>
+                <w:rFonts w:ascii="Times New Roman" w:hAnsi="Times New Roman" w:cs="Times New Roman"/>
+                <w:sz w:val="24"/>
+                <w:szCs w:val="24"/>
+              </w:rPr>
+              <w:lastRenderedPageBreak/>
+              <w:t>погрешностей измерений</w:t>
             </w:r>
             <w:r>
               <w:rPr>
@@ -45183,6 +45427,7 @@
                 <w:sz w:val="24"/>
                 <w:szCs w:val="24"/>
               </w:rPr>
+              <w:lastRenderedPageBreak/>
               <w:t>Знать:</w:t>
             </w:r>
           </w:p>
@@ -45386,6 +45631,7 @@
               <w:shd w:val="clear" w:color="auto" w:fill="FFFFFF"/>
               <w:spacing w:after="0" w:line="240" w:lineRule="auto"/>
               <w:ind w:left="57" w:right="57"/>
+              <w:jc w:val="both"/>
               <w:rPr>
                 <w:rFonts w:ascii="Times New Roman" w:hAnsi="Times New Roman" w:cs="Times New Roman"/>
                 <w:color w:val="000000" w:themeColor="text1"/>
@@ -45400,21 +45646,18 @@
                 <w:sz w:val="24"/>
                 <w:szCs w:val="24"/>
               </w:rPr>
-              <w:t>Компьютерное тестирование по                    теме 1-5</w:t>
-            </w:r>
-          </w:p>
-          <w:p>
-            <w:pPr>
-              <w:shd w:val="clear" w:color="auto" w:fill="FFFFFF"/>
-              <w:spacing w:after="0" w:line="240" w:lineRule="auto"/>
-              <w:ind w:left="57" w:right="57"/>
+              <w:t>&lt;</w:t>
+            </w:r>
+            <w:r>
               <w:rPr>
                 <w:rFonts w:ascii="Times New Roman" w:hAnsi="Times New Roman" w:cs="Times New Roman"/>
                 <w:color w:val="000000" w:themeColor="text1"/>
                 <w:sz w:val="24"/>
                 <w:szCs w:val="24"/>
-              </w:rPr>
-            </w:pPr>
+                <w:lang w:val="en-US"/>
+              </w:rPr>
+              <w:t>CURRENT</w:t>
+            </w:r>
             <w:r>
               <w:rPr>
                 <w:rFonts w:ascii="Times New Roman" w:hAnsi="Times New Roman" w:cs="Times New Roman"/>
@@ -45422,22 +45665,18 @@
                 <w:sz w:val="24"/>
                 <w:szCs w:val="24"/>
               </w:rPr>
-              <w:t xml:space="preserve">Практические задачи </w:t>
-            </w:r>
-          </w:p>
-          <w:p>
-            <w:pPr>
-              <w:shd w:val="clear" w:color="auto" w:fill="FFFFFF"/>
-              <w:spacing w:after="0" w:line="240" w:lineRule="auto"/>
-              <w:ind w:left="57" w:right="57"/>
-              <w:jc w:val="both"/>
+              <w:t>_</w:t>
+            </w:r>
+            <w:r>
               <w:rPr>
                 <w:rFonts w:ascii="Times New Roman" w:hAnsi="Times New Roman" w:cs="Times New Roman"/>
                 <w:color w:val="000000" w:themeColor="text1"/>
                 <w:sz w:val="24"/>
                 <w:szCs w:val="24"/>
-              </w:rPr>
-            </w:pPr>
+                <w:lang w:val="en-US"/>
+              </w:rPr>
+              <w:t>CONTROL</w:t>
+            </w:r>
             <w:r>
               <w:rPr>
                 <w:rFonts w:ascii="Times New Roman" w:hAnsi="Times New Roman" w:cs="Times New Roman"/>
@@ -45445,53 +45684,7 @@
                 <w:sz w:val="24"/>
                 <w:szCs w:val="24"/>
               </w:rPr>
-              <w:t>по темам 1-5</w:t>
-            </w:r>
-          </w:p>
-          <w:p>
-            <w:pPr>
-              <w:shd w:val="clear" w:color="auto" w:fill="FFFFFF"/>
-              <w:spacing w:after="0" w:line="240" w:lineRule="auto"/>
-              <w:ind w:left="57" w:right="57"/>
-              <w:jc w:val="both"/>
-              <w:rPr>
-                <w:rFonts w:ascii="Times New Roman" w:hAnsi="Times New Roman" w:cs="Times New Roman"/>
-                <w:color w:val="000000" w:themeColor="text1"/>
-                <w:sz w:val="24"/>
-                <w:szCs w:val="24"/>
-              </w:rPr>
-            </w:pPr>
-            <w:r>
-              <w:rPr>
-                <w:rFonts w:ascii="Times New Roman" w:hAnsi="Times New Roman" w:cs="Times New Roman"/>
-                <w:color w:val="000000" w:themeColor="text1"/>
-                <w:sz w:val="24"/>
-                <w:szCs w:val="24"/>
-              </w:rPr>
-              <w:t>Лабораторные работы</w:t>
-            </w:r>
-          </w:p>
-          <w:p>
-            <w:pPr>
-              <w:shd w:val="clear" w:color="auto" w:fill="FFFFFF"/>
-              <w:spacing w:after="0" w:line="240" w:lineRule="auto"/>
-              <w:ind w:left="57" w:right="57"/>
-              <w:jc w:val="both"/>
-              <w:rPr>
-                <w:rFonts w:ascii="Times New Roman" w:hAnsi="Times New Roman" w:cs="Times New Roman"/>
-                <w:color w:val="000000" w:themeColor="text1"/>
-                <w:sz w:val="24"/>
-                <w:szCs w:val="24"/>
-              </w:rPr>
-            </w:pPr>
-            <w:r>
-              <w:rPr>
-                <w:rFonts w:ascii="Times New Roman" w:hAnsi="Times New Roman" w:cs="Times New Roman"/>
-                <w:color w:val="000000" w:themeColor="text1"/>
-                <w:sz w:val="24"/>
-                <w:szCs w:val="24"/>
-              </w:rPr>
-              <w:t>по темам 1-3</w:t>
+              <w:t>&gt;</w:t>
             </w:r>
           </w:p>
           <w:p>
@@ -45546,44 +45739,80 @@
                 <w:sz w:val="24"/>
                 <w:szCs w:val="24"/>
               </w:rPr>
-              <w:t>Промежуточная аттестация:</w:t>
-            </w:r>
-          </w:p>
-          <w:p>
-            <w:pPr>
-              <w:shd w:val="clear" w:color="auto" w:fill="FFFFFF"/>
-              <w:spacing w:after="0" w:line="240" w:lineRule="auto"/>
-              <w:ind w:left="57" w:right="57"/>
-              <w:jc w:val="both"/>
-              <w:rPr>
-                <w:rFonts w:ascii="Times New Roman" w:hAnsi="Times New Roman" w:cs="Times New Roman"/>
-                <w:color w:val="000000" w:themeColor="text1"/>
-                <w:sz w:val="24"/>
-                <w:szCs w:val="24"/>
-              </w:rPr>
-            </w:pPr>
-            <w:r>
-              <w:rPr>
-                <w:rFonts w:ascii="Times New Roman" w:hAnsi="Times New Roman" w:cs="Times New Roman"/>
-                <w:color w:val="000000" w:themeColor="text1"/>
-                <w:sz w:val="24"/>
-                <w:szCs w:val="24"/>
-              </w:rPr>
-              <w:t>Экзамен</w:t>
-            </w:r>
-          </w:p>
-          <w:p>
-            <w:pPr>
-              <w:shd w:val="clear" w:color="auto" w:fill="FFFFFF"/>
-              <w:spacing w:after="0" w:line="240" w:lineRule="auto"/>
-              <w:ind w:left="57" w:right="57"/>
-              <w:jc w:val="both"/>
+              <w:t>Промежуточная</w:t>
+            </w:r>
+            <w:r>
               <w:rPr>
                 <w:rFonts w:ascii="Times New Roman" w:hAnsi="Times New Roman" w:cs="Times New Roman"/>
                 <w:b/>
-                <w:color w:val="000000" w:themeColor="text1"/>
-                <w:sz w:val="24"/>
-                <w:szCs w:val="24"/>
+                <w:bCs/>
+                <w:color w:val="000000" w:themeColor="text1"/>
+                <w:sz w:val="24"/>
+                <w:szCs w:val="24"/>
+              </w:rPr>
+              <w:t xml:space="preserve"> </w:t>
+            </w:r>
+            <w:r>
+              <w:rPr>
+                <w:rFonts w:ascii="Times New Roman" w:hAnsi="Times New Roman" w:cs="Times New Roman"/>
+                <w:b/>
+                <w:bCs/>
+                <w:color w:val="000000" w:themeColor="text1"/>
+                <w:sz w:val="24"/>
+                <w:szCs w:val="24"/>
+              </w:rPr>
+              <w:t>аттестация</w:t>
+            </w:r>
+            <w:r>
+              <w:rPr>
+                <w:rFonts w:ascii="Times New Roman" w:hAnsi="Times New Roman" w:cs="Times New Roman"/>
+                <w:b/>
+                <w:bCs/>
+                <w:color w:val="000000" w:themeColor="text1"/>
+                <w:sz w:val="24"/>
+                <w:szCs w:val="24"/>
+              </w:rPr>
+              <w:t>:</w:t>
+            </w:r>
+          </w:p>
+          <w:p>
+            <w:pPr>
+              <w:shd w:val="clear" w:color="auto" w:fill="FFFFFF"/>
+              <w:spacing w:after="0" w:line="240" w:lineRule="auto"/>
+              <w:ind w:left="57" w:right="57"/>
+              <w:jc w:val="both"/>
+              <w:rPr>
+                <w:rFonts w:ascii="Times New Roman" w:hAnsi="Times New Roman" w:cs="Times New Roman"/>
+                <w:color w:val="000000" w:themeColor="text1"/>
+                <w:sz w:val="24"/>
+                <w:szCs w:val="24"/>
+                <w:lang w:val="en-US"/>
+              </w:rPr>
+            </w:pPr>
+            <w:r>
+              <w:rPr>
+                <w:rFonts w:ascii="Times New Roman" w:hAnsi="Times New Roman" w:cs="Times New Roman"/>
+                <w:color w:val="000000" w:themeColor="text1"/>
+                <w:sz w:val="24"/>
+                <w:szCs w:val="24"/>
+                <w:lang w:val="en-US"/>
+              </w:rPr>
+              <w:t>&lt;ATTESTATION_LINES&gt;</w:t>
+            </w:r>
+          </w:p>
+          <w:p>
+            <w:pPr>
+              <w:shd w:val="clear" w:color="auto" w:fill="FFFFFF"/>
+              <w:spacing w:after="0" w:line="240" w:lineRule="auto"/>
+              <w:ind w:left="57" w:right="57"/>
+              <w:jc w:val="both"/>
+              <w:rPr>
+                <w:rFonts w:ascii="Times New Roman" w:hAnsi="Times New Roman" w:cs="Times New Roman"/>
+                <w:b/>
+                <w:color w:val="000000" w:themeColor="text1"/>
+                <w:sz w:val="24"/>
+                <w:szCs w:val="24"/>
+                <w:lang w:val="en-US"/>
               </w:rPr>
             </w:pPr>
           </w:p>
@@ -45602,7 +45831,7 @@
           <w:color w:val="000000" w:themeColor="text1"/>
           <w:sz w:val="28"/>
           <w:szCs w:val="28"/>
-          <w:lang w:eastAsia="ru-RU"/>
+          <w:lang w:val="en-US" w:eastAsia="ru-RU"/>
         </w:rPr>
       </w:pPr>
     </w:p>
@@ -45628,7 +45857,27 @@
           <w:sz w:val="24"/>
           <w:szCs w:val="24"/>
         </w:rPr>
-        <w:t>&lt;TABLE15&gt;</w:t>
+        <w:t>&lt;</w:t>
+      </w:r>
+      <w:r>
+        <w:rPr>
+          <w:rFonts w:ascii="Times New Roman" w:hAnsi="Times New Roman" w:cs="Times New Roman"/>
+          <w:bCs/>
+          <w:color w:val="000000" w:themeColor="text1"/>
+          <w:sz w:val="24"/>
+          <w:szCs w:val="24"/>
+        </w:rPr>
+        <w:t>ACQUITED_COMPETENCIES_TABLE</w:t>
+      </w:r>
+      <w:r>
+        <w:rPr>
+          <w:rFonts w:ascii="Times New Roman" w:hAnsi="Times New Roman" w:cs="Times New Roman"/>
+          <w:bCs/>
+          <w:color w:val="000000" w:themeColor="text1"/>
+          <w:sz w:val="24"/>
+          <w:szCs w:val="24"/>
+        </w:rPr>
+        <w:t>&gt;</w:t>
       </w:r>
     </w:p>
     <w:p>
@@ -46745,6 +46994,7 @@
                 <w:color w:val="000000"/>
                 <w:sz w:val="24"/>
                 <w:szCs w:val="24"/>
+                <w:lang w:val="en-US"/>
               </w:rPr>
             </w:pPr>
             <w:r>
@@ -46754,36 +47004,7 @@
                 <w:szCs w:val="28"/>
                 <w:lang w:eastAsia="ru-RU"/>
               </w:rPr>
-              <w:t>Контроль (</w:t>
-            </w:r>
-            <w:r>
-              <w:rPr>
-                <w:rFonts w:ascii="Times New Roman" w:eastAsia="Times New Roman" w:hAnsi="Times New Roman" w:cs="Times New Roman"/>
-                <w:b/>
-                <w:sz w:val="24"/>
-                <w:szCs w:val="28"/>
-                <w:highlight w:val="yellow"/>
-                <w:lang w:eastAsia="ru-RU"/>
-              </w:rPr>
-              <w:t>экзамен</w:t>
-            </w:r>
-            <w:r>
-              <w:rPr>
-                <w:rFonts w:ascii="Times New Roman" w:eastAsia="Times New Roman" w:hAnsi="Times New Roman" w:cs="Times New Roman"/>
-                <w:sz w:val="24"/>
-                <w:szCs w:val="28"/>
-                <w:lang w:eastAsia="ru-RU"/>
-              </w:rPr>
-              <w:t xml:space="preserve">) </w:t>
-            </w:r>
-            <w:r>
-              <w:rPr>
-                <w:rFonts w:ascii="Times New Roman" w:eastAsia="Times New Roman" w:hAnsi="Times New Roman" w:cs="Times New Roman"/>
-                <w:sz w:val="24"/>
-                <w:szCs w:val="28"/>
-                <w:lang w:eastAsia="ru-RU"/>
-              </w:rPr>
-              <w:t>&lt;</w:t>
+              <w:t>Контроль</w:t>
             </w:r>
             <w:r>
               <w:rPr>
@@ -46792,16 +47013,7 @@
                 <w:szCs w:val="28"/>
                 <w:lang w:val="en-US" w:eastAsia="ru-RU"/>
               </w:rPr>
-              <w:t>CONTROL</w:t>
-            </w:r>
-            <w:r>
-              <w:rPr>
-                <w:rFonts w:ascii="Times New Roman" w:eastAsia="Times New Roman" w:hAnsi="Times New Roman" w:cs="Times New Roman"/>
-                <w:sz w:val="24"/>
-                <w:szCs w:val="28"/>
-                <w:lang w:eastAsia="ru-RU"/>
-              </w:rPr>
-              <w:t>_</w:t>
+              <w:t xml:space="preserve"> (</w:t>
             </w:r>
             <w:r>
               <w:rPr>
@@ -46810,6 +47022,51 @@
                 <w:szCs w:val="28"/>
                 <w:lang w:val="en-US" w:eastAsia="ru-RU"/>
               </w:rPr>
+              <w:t>&lt;ATTESTATION_LIST_IN_LOWER&gt;</w:t>
+            </w:r>
+            <w:r>
+              <w:rPr>
+                <w:rFonts w:ascii="Times New Roman" w:eastAsia="Times New Roman" w:hAnsi="Times New Roman" w:cs="Times New Roman"/>
+                <w:sz w:val="24"/>
+                <w:szCs w:val="28"/>
+                <w:lang w:val="en-US" w:eastAsia="ru-RU"/>
+              </w:rPr>
+              <w:t xml:space="preserve">) </w:t>
+            </w:r>
+            <w:r>
+              <w:rPr>
+                <w:rFonts w:ascii="Times New Roman" w:eastAsia="Times New Roman" w:hAnsi="Times New Roman" w:cs="Times New Roman"/>
+                <w:sz w:val="24"/>
+                <w:szCs w:val="28"/>
+                <w:lang w:val="en-US" w:eastAsia="ru-RU"/>
+              </w:rPr>
+              <w:t>&lt;</w:t>
+            </w:r>
+            <w:r>
+              <w:rPr>
+                <w:rFonts w:ascii="Times New Roman" w:eastAsia="Times New Roman" w:hAnsi="Times New Roman" w:cs="Times New Roman"/>
+                <w:sz w:val="24"/>
+                <w:szCs w:val="28"/>
+                <w:lang w:val="en-US" w:eastAsia="ru-RU"/>
+              </w:rPr>
+              <w:t>CONTROL</w:t>
+            </w:r>
+            <w:r>
+              <w:rPr>
+                <w:rFonts w:ascii="Times New Roman" w:eastAsia="Times New Roman" w:hAnsi="Times New Roman" w:cs="Times New Roman"/>
+                <w:sz w:val="24"/>
+                <w:szCs w:val="28"/>
+                <w:lang w:val="en-US" w:eastAsia="ru-RU"/>
+              </w:rPr>
+              <w:t>_</w:t>
+            </w:r>
+            <w:r>
+              <w:rPr>
+                <w:rFonts w:ascii="Times New Roman" w:eastAsia="Times New Roman" w:hAnsi="Times New Roman" w:cs="Times New Roman"/>
+                <w:sz w:val="24"/>
+                <w:szCs w:val="28"/>
+                <w:lang w:val="en-US" w:eastAsia="ru-RU"/>
+              </w:rPr>
               <w:t>HOURS</w:t>
             </w:r>
             <w:r>
@@ -46817,7 +47074,7 @@
                 <w:rFonts w:ascii="Times New Roman" w:eastAsia="Times New Roman" w:hAnsi="Times New Roman" w:cs="Times New Roman"/>
                 <w:sz w:val="24"/>
                 <w:szCs w:val="28"/>
-                <w:lang w:eastAsia="ru-RU"/>
+                <w:lang w:val="en-US" w:eastAsia="ru-RU"/>
               </w:rPr>
               <w:t>&gt;</w:t>
             </w:r>
@@ -46826,9 +47083,27 @@
                 <w:rFonts w:ascii="Times New Roman" w:eastAsia="Times New Roman" w:hAnsi="Times New Roman" w:cs="Times New Roman"/>
                 <w:sz w:val="24"/>
                 <w:szCs w:val="28"/>
-                <w:lang w:eastAsia="ru-RU"/>
-              </w:rPr>
-              <w:t xml:space="preserve"> ч.</w:t>
+                <w:lang w:val="en-US" w:eastAsia="ru-RU"/>
+              </w:rPr>
+              <w:t xml:space="preserve"> </w:t>
+            </w:r>
+            <w:r>
+              <w:rPr>
+                <w:rFonts w:ascii="Times New Roman" w:eastAsia="Times New Roman" w:hAnsi="Times New Roman" w:cs="Times New Roman"/>
+                <w:sz w:val="24"/>
+                <w:szCs w:val="28"/>
+                <w:lang w:eastAsia="ru-RU"/>
+              </w:rPr>
+              <w:t>ч</w:t>
+            </w:r>
+            <w:r>
+              <w:rPr>
+                <w:rFonts w:ascii="Times New Roman" w:eastAsia="Times New Roman" w:hAnsi="Times New Roman" w:cs="Times New Roman"/>
+                <w:sz w:val="24"/>
+                <w:szCs w:val="28"/>
+                <w:lang w:val="en-US" w:eastAsia="ru-RU"/>
+              </w:rPr>
+              <w:t>.</w:t>
             </w:r>
           </w:p>
         </w:tc>
@@ -46928,8 +47203,6 @@
               </w:rPr>
               <w:t>&gt;</w:t>
             </w:r>
-            <w:bookmarkStart w:id="6" w:name="_GoBack"/>
-            <w:bookmarkEnd w:id="6"/>
           </w:p>
         </w:tc>
       </w:tr>
@@ -46993,19 +47266,17 @@
                 <w:szCs w:val="28"/>
                 <w:lang w:val="en-US" w:eastAsia="ru-RU"/>
               </w:rPr>
-              <w:t>&lt;ATTESTATION&gt;</w:t>
-            </w:r>
-            <w:r>
-              <w:rPr>
-                <w:rFonts w:ascii="Times New Roman" w:eastAsia="Times New Roman" w:hAnsi="Times New Roman" w:cs="Times New Roman"/>
-                <w:b/>
+              <w:t>&lt;ATTESTATION</w:t>
+            </w:r>
+            <w:r>
+              <w:rPr>
+                <w:rFonts w:ascii="Times New Roman" w:eastAsia="Times New Roman" w:hAnsi="Times New Roman" w:cs="Times New Roman"/>
                 <w:color w:val="000000" w:themeColor="text1"/>
                 <w:sz w:val="24"/>
                 <w:szCs w:val="28"/>
-                <w:highlight w:val="yellow"/>
-                <w:lang w:eastAsia="ru-RU"/>
-              </w:rPr>
-              <w:t>экзамен</w:t>
+                <w:lang w:val="en-US" w:eastAsia="ru-RU"/>
+              </w:rPr>
+              <w:t>S_DATE</w:t>
             </w:r>
             <w:r>
               <w:rPr>
@@ -47013,32 +47284,9 @@
                 <w:color w:val="000000" w:themeColor="text1"/>
                 <w:sz w:val="24"/>
                 <w:szCs w:val="28"/>
-                <w:highlight w:val="yellow"/>
-                <w:lang w:eastAsia="ru-RU"/>
-              </w:rPr>
-              <w:t xml:space="preserve"> в </w:t>
-            </w:r>
-            <w:r>
-              <w:rPr>
-                <w:rFonts w:ascii="Times New Roman" w:eastAsia="Times New Roman" w:hAnsi="Times New Roman" w:cs="Times New Roman"/>
-                <w:color w:val="000000" w:themeColor="text1"/>
-                <w:sz w:val="24"/>
-                <w:szCs w:val="28"/>
-                <w:highlight w:val="yellow"/>
-                <w:lang w:eastAsia="ru-RU"/>
-              </w:rPr>
-              <w:t>4</w:t>
-            </w:r>
-            <w:r>
-              <w:rPr>
-                <w:rFonts w:ascii="Times New Roman" w:eastAsia="Times New Roman" w:hAnsi="Times New Roman" w:cs="Times New Roman"/>
-                <w:color w:val="000000" w:themeColor="text1"/>
-                <w:sz w:val="24"/>
-                <w:szCs w:val="28"/>
-                <w:highlight w:val="yellow"/>
-                <w:lang w:eastAsia="ru-RU"/>
-              </w:rPr>
-              <w:t xml:space="preserve"> семестре</w:t>
+                <w:lang w:val="en-US" w:eastAsia="ru-RU"/>
+              </w:rPr>
+              <w:t>&gt;</w:t>
             </w:r>
           </w:p>
           <w:p>
@@ -47195,7 +47443,7 @@
       <w:rPr>
         <w:noProof/>
       </w:rPr>
-      <w:t>12</w:t>
+      <w:t>11</w:t>
     </w:r>
     <w:r>
       <w:fldChar w:fldCharType="end"/>
@@ -52899,7 +53147,7 @@
 </file>
 
 <file path=customXml/itemProps1.xml><?xml version="1.0" encoding="utf-8"?>
-<ds:datastoreItem xmlns:ds="http://schemas.openxmlformats.org/officeDocument/2006/customXml" ds:itemID="{C3BA260D-4EBB-4A77-A192-E6F3C1455FBD}">
+<ds:datastoreItem xmlns:ds="http://schemas.openxmlformats.org/officeDocument/2006/customXml" ds:itemID="{65202CD6-83B5-48BB-88EF-689EEA3966E7}">
   <ds:schemaRefs>
     <ds:schemaRef ds:uri="http://schemas.openxmlformats.org/officeDocument/2006/bibliography"/>
   </ds:schemaRefs>

</xml_diff>

<commit_message>
Change project to third prototype.
Finished form prototypes.
Finished prototype of general model
</commit_message>
<xml_diff>
--- a/CurriculumConstructor/shablon.docx
+++ b/CurriculumConstructor/shablon.docx
@@ -430,6 +430,7 @@
           <w:noProof/>
           <w:sz w:val="28"/>
           <w:szCs w:val="28"/>
+          <w:u w:val="single"/>
           <w:lang w:eastAsia="ru-RU"/>
         </w:rPr>
         <w:t>&lt;</w:t>
@@ -3418,8 +3419,8 @@
           </w:p>
         </w:tc>
       </w:tr>
+      <w:bookmarkEnd w:id="0"/>
     </w:tbl>
-    <w:bookmarkEnd w:id="0"/>
     <w:p>
       <w:pPr>
         <w:spacing w:after="0" w:line="240" w:lineRule="auto"/>
@@ -3431,18 +3432,24 @@
           <w:color w:val="000000" w:themeColor="text1"/>
           <w:sz w:val="24"/>
           <w:szCs w:val="24"/>
-        </w:rPr>
-      </w:pPr>
-      <w:r>
+          <w:lang w:val="en-US"/>
+        </w:rPr>
+      </w:pPr>
+    </w:p>
+    <w:p>
+      <w:pPr>
+        <w:spacing w:after="0" w:line="240" w:lineRule="auto"/>
+        <w:ind w:left="57" w:right="57"/>
+        <w:jc w:val="center"/>
         <w:rPr>
           <w:rFonts w:ascii="Times New Roman" w:hAnsi="Times New Roman" w:cs="Times New Roman"/>
           <w:bCs/>
           <w:color w:val="000000" w:themeColor="text1"/>
           <w:sz w:val="24"/>
           <w:szCs w:val="24"/>
-        </w:rPr>
-        <w:t>&lt;</w:t>
-      </w:r>
+          <w:lang w:val="en-US"/>
+        </w:rPr>
+      </w:pPr>
       <w:r>
         <w:rPr>
           <w:rFonts w:ascii="Times New Roman" w:hAnsi="Times New Roman" w:cs="Times New Roman"/>
@@ -3450,8 +3457,10 @@
           <w:color w:val="000000" w:themeColor="text1"/>
           <w:sz w:val="24"/>
           <w:szCs w:val="24"/>
-        </w:rPr>
-        <w:t>ACQUITED_COMPETENCIES_TABLE</w:t>
+          <w:lang w:val="en-US"/>
+        </w:rPr>
+        <w:lastRenderedPageBreak/>
+        <w:t>&lt;</w:t>
       </w:r>
       <w:r>
         <w:rPr>
@@ -3460,6 +3469,150 @@
           <w:color w:val="000000" w:themeColor="text1"/>
           <w:sz w:val="24"/>
           <w:szCs w:val="24"/>
+          <w:lang w:val="en-US"/>
+        </w:rPr>
+        <w:t>ACQUIRED</w:t>
+      </w:r>
+      <w:r>
+        <w:rPr>
+          <w:rFonts w:asciiTheme="minorEastAsia" w:eastAsiaTheme="minorEastAsia" w:hAnsiTheme="minorEastAsia" w:cs="Times New Roman" w:hint="eastAsia"/>
+          <w:bCs/>
+          <w:color w:val="000000" w:themeColor="text1"/>
+          <w:sz w:val="24"/>
+          <w:szCs w:val="24"/>
+          <w:lang w:val="en-US" w:eastAsia="zh-CN"/>
+        </w:rPr>
+        <w:t>_</w:t>
+      </w:r>
+      <w:r>
+        <w:rPr>
+          <w:rFonts w:ascii="Times New Roman" w:hAnsi="Times New Roman" w:cs="Times New Roman"/>
+          <w:bCs/>
+          <w:color w:val="000000" w:themeColor="text1"/>
+          <w:sz w:val="24"/>
+          <w:szCs w:val="24"/>
+          <w:lang w:val="en-US"/>
+        </w:rPr>
+        <w:t>COMPETENCIES</w:t>
+      </w:r>
+      <w:r>
+        <w:rPr>
+          <w:rFonts w:ascii="Times New Roman" w:hAnsi="Times New Roman" w:cs="Times New Roman"/>
+          <w:bCs/>
+          <w:color w:val="000000" w:themeColor="text1"/>
+          <w:sz w:val="24"/>
+          <w:szCs w:val="24"/>
+          <w:lang w:val="en-US"/>
+        </w:rPr>
+        <w:t>_</w:t>
+      </w:r>
+      <w:r>
+        <w:rPr>
+          <w:rFonts w:ascii="Times New Roman" w:hAnsi="Times New Roman" w:cs="Times New Roman"/>
+          <w:bCs/>
+          <w:color w:val="000000" w:themeColor="text1"/>
+          <w:sz w:val="24"/>
+          <w:szCs w:val="24"/>
+          <w:lang w:val="en-US"/>
+        </w:rPr>
+        <w:t>AS</w:t>
+      </w:r>
+      <w:r>
+        <w:rPr>
+          <w:rFonts w:ascii="Times New Roman" w:hAnsi="Times New Roman" w:cs="Times New Roman"/>
+          <w:bCs/>
+          <w:color w:val="000000" w:themeColor="text1"/>
+          <w:sz w:val="24"/>
+          <w:szCs w:val="24"/>
+          <w:lang w:val="en-US"/>
+        </w:rPr>
+        <w:t>_</w:t>
+      </w:r>
+      <w:r>
+        <w:rPr>
+          <w:rFonts w:ascii="Times New Roman" w:hAnsi="Times New Roman" w:cs="Times New Roman"/>
+          <w:bCs/>
+          <w:color w:val="000000" w:themeColor="text1"/>
+          <w:sz w:val="24"/>
+          <w:szCs w:val="24"/>
+          <w:lang w:val="en-US"/>
+        </w:rPr>
+        <w:t>DISCIPLINE</w:t>
+      </w:r>
+      <w:r>
+        <w:rPr>
+          <w:rFonts w:ascii="Times New Roman" w:hAnsi="Times New Roman" w:cs="Times New Roman"/>
+          <w:bCs/>
+          <w:color w:val="000000" w:themeColor="text1"/>
+          <w:sz w:val="24"/>
+          <w:szCs w:val="24"/>
+          <w:lang w:val="en-US"/>
+        </w:rPr>
+        <w:t>_</w:t>
+      </w:r>
+      <w:r>
+        <w:rPr>
+          <w:rFonts w:ascii="Times New Roman" w:hAnsi="Times New Roman" w:cs="Times New Roman"/>
+          <w:bCs/>
+          <w:color w:val="000000" w:themeColor="text1"/>
+          <w:sz w:val="24"/>
+          <w:szCs w:val="24"/>
+          <w:lang w:val="en-US"/>
+        </w:rPr>
+        <w:t>MASTERING</w:t>
+      </w:r>
+      <w:r>
+        <w:rPr>
+          <w:rFonts w:ascii="Times New Roman" w:hAnsi="Times New Roman" w:cs="Times New Roman"/>
+          <w:bCs/>
+          <w:color w:val="000000" w:themeColor="text1"/>
+          <w:sz w:val="24"/>
+          <w:szCs w:val="24"/>
+          <w:lang w:val="en-US"/>
+        </w:rPr>
+        <w:t>_</w:t>
+      </w:r>
+      <w:r>
+        <w:rPr>
+          <w:rFonts w:ascii="Times New Roman" w:hAnsi="Times New Roman" w:cs="Times New Roman"/>
+          <w:bCs/>
+          <w:color w:val="000000" w:themeColor="text1"/>
+          <w:sz w:val="24"/>
+          <w:szCs w:val="24"/>
+          <w:lang w:val="en-US"/>
+        </w:rPr>
+        <w:t>RESULT</w:t>
+      </w:r>
+      <w:r>
+        <w:rPr>
+          <w:rFonts w:ascii="Times New Roman" w:hAnsi="Times New Roman" w:cs="Times New Roman"/>
+          <w:bCs/>
+          <w:color w:val="000000" w:themeColor="text1"/>
+          <w:sz w:val="24"/>
+          <w:szCs w:val="24"/>
+          <w:lang w:val="en-US"/>
+        </w:rPr>
+        <w:t>_</w:t>
+      </w:r>
+      <w:r>
+        <w:rPr>
+          <w:rFonts w:ascii="Times New Roman" w:hAnsi="Times New Roman" w:cs="Times New Roman"/>
+          <w:bCs/>
+          <w:color w:val="000000" w:themeColor="text1"/>
+          <w:sz w:val="24"/>
+          <w:szCs w:val="24"/>
+          <w:lang w:val="en-US"/>
+        </w:rPr>
+        <w:t>TABLE</w:t>
+      </w:r>
+      <w:r>
+        <w:rPr>
+          <w:rFonts w:ascii="Times New Roman" w:hAnsi="Times New Roman" w:cs="Times New Roman"/>
+          <w:bCs/>
+          <w:color w:val="000000" w:themeColor="text1"/>
+          <w:sz w:val="24"/>
+          <w:szCs w:val="24"/>
+          <w:lang w:val="en-US"/>
         </w:rPr>
         <w:t>&gt;</w:t>
       </w:r>
@@ -3476,6 +3629,7 @@
           <w:color w:val="000000" w:themeColor="text1"/>
           <w:sz w:val="28"/>
           <w:szCs w:val="28"/>
+          <w:lang w:val="en-US"/>
         </w:rPr>
       </w:pPr>
     </w:p>
@@ -6278,6 +6432,7 @@
                 <w:szCs w:val="24"/>
                 <w:lang w:eastAsia="ru-RU"/>
               </w:rPr>
+              <w:lastRenderedPageBreak/>
               <w:t>5</w:t>
             </w:r>
           </w:p>
@@ -14493,17 +14648,7 @@
                 <w:sz w:val="22"/>
                 <w:szCs w:val="22"/>
               </w:rPr>
-              <w:t>-</w:t>
-            </w:r>
-            <w:bookmarkStart w:id="3" w:name="_GoBack"/>
-            <w:bookmarkEnd w:id="3"/>
-            <w:r>
-              <w:rPr>
-                <w:color w:val="000000" w:themeColor="text1"/>
-                <w:sz w:val="22"/>
-                <w:szCs w:val="22"/>
-              </w:rPr>
-              <w:t>ф</w:t>
+              <w:t>-ф</w:t>
             </w:r>
             <w:r>
               <w:rPr>
@@ -15274,6 +15419,147 @@
         <w:ind w:right="-81"/>
         <w:jc w:val="center"/>
         <w:rPr>
+          <w:rFonts w:ascii="Times New Roman" w:eastAsia="Times New Roman" w:hAnsi="Times New Roman" w:cs="Times New Roman"/>
+          <w:bCs/>
+          <w:color w:val="000000" w:themeColor="text1"/>
+          <w:lang w:val="en-US" w:eastAsia="ru-RU"/>
+        </w:rPr>
+      </w:pPr>
+      <w:r>
+        <w:rPr>
+          <w:rFonts w:ascii="Times New Roman" w:eastAsia="Times New Roman" w:hAnsi="Times New Roman" w:cs="Times New Roman"/>
+          <w:bCs/>
+          <w:color w:val="000000" w:themeColor="text1"/>
+          <w:lang w:val="en-US" w:eastAsia="ru-RU"/>
+        </w:rPr>
+        <w:t>&lt;</w:t>
+      </w:r>
+      <w:r>
+        <w:rPr>
+          <w:rFonts w:ascii="Cascadia Mono" w:hAnsi="Cascadia Mono" w:cs="Cascadia Mono"/>
+          <w:color w:val="000000"/>
+          <w:sz w:val="19"/>
+          <w:szCs w:val="19"/>
+          <w:lang w:val="en-US"/>
+        </w:rPr>
+        <w:t>ACQUIRED</w:t>
+      </w:r>
+      <w:r>
+        <w:rPr>
+          <w:rFonts w:ascii="Cascadia Mono" w:hAnsi="Cascadia Mono" w:cs="Cascadia Mono"/>
+          <w:color w:val="000000"/>
+          <w:sz w:val="19"/>
+          <w:szCs w:val="19"/>
+          <w:lang w:val="en-US"/>
+        </w:rPr>
+        <w:t>_</w:t>
+      </w:r>
+      <w:r>
+        <w:rPr>
+          <w:rFonts w:ascii="Cascadia Mono" w:hAnsi="Cascadia Mono" w:cs="Cascadia Mono"/>
+          <w:color w:val="000000"/>
+          <w:sz w:val="19"/>
+          <w:szCs w:val="19"/>
+          <w:lang w:val="en-US"/>
+        </w:rPr>
+        <w:t>COMPETENCIES</w:t>
+      </w:r>
+      <w:r>
+        <w:rPr>
+          <w:rFonts w:ascii="Cascadia Mono" w:hAnsi="Cascadia Mono" w:cs="Cascadia Mono"/>
+          <w:color w:val="000000"/>
+          <w:sz w:val="19"/>
+          <w:szCs w:val="19"/>
+          <w:lang w:val="en-US"/>
+        </w:rPr>
+        <w:t>_</w:t>
+      </w:r>
+      <w:r>
+        <w:rPr>
+          <w:rFonts w:ascii="Cascadia Mono" w:hAnsi="Cascadia Mono" w:cs="Cascadia Mono"/>
+          <w:color w:val="000000"/>
+          <w:sz w:val="19"/>
+          <w:szCs w:val="19"/>
+          <w:lang w:val="en-US"/>
+        </w:rPr>
+        <w:t>WITH</w:t>
+      </w:r>
+      <w:r>
+        <w:rPr>
+          <w:rFonts w:ascii="Cascadia Mono" w:hAnsi="Cascadia Mono" w:cs="Cascadia Mono"/>
+          <w:color w:val="000000"/>
+          <w:sz w:val="19"/>
+          <w:szCs w:val="19"/>
+          <w:lang w:val="en-US"/>
+        </w:rPr>
+        <w:t>_</w:t>
+      </w:r>
+      <w:r>
+        <w:rPr>
+          <w:rFonts w:ascii="Cascadia Mono" w:hAnsi="Cascadia Mono" w:cs="Cascadia Mono"/>
+          <w:color w:val="000000"/>
+          <w:sz w:val="19"/>
+          <w:szCs w:val="19"/>
+          <w:lang w:val="en-US"/>
+        </w:rPr>
+        <w:t>EVALUATION</w:t>
+      </w:r>
+      <w:r>
+        <w:rPr>
+          <w:rFonts w:ascii="Cascadia Mono" w:hAnsi="Cascadia Mono" w:cs="Cascadia Mono"/>
+          <w:color w:val="000000"/>
+          <w:sz w:val="19"/>
+          <w:szCs w:val="19"/>
+          <w:lang w:val="en-US"/>
+        </w:rPr>
+        <w:t>_</w:t>
+      </w:r>
+      <w:r>
+        <w:rPr>
+          <w:rFonts w:ascii="Cascadia Mono" w:hAnsi="Cascadia Mono" w:cs="Cascadia Mono"/>
+          <w:color w:val="000000"/>
+          <w:sz w:val="19"/>
+          <w:szCs w:val="19"/>
+          <w:lang w:val="en-US"/>
+        </w:rPr>
+        <w:t>CRITERIES</w:t>
+      </w:r>
+      <w:r>
+        <w:rPr>
+          <w:rFonts w:ascii="Cascadia Mono" w:hAnsi="Cascadia Mono" w:cs="Cascadia Mono"/>
+          <w:color w:val="000000"/>
+          <w:sz w:val="19"/>
+          <w:szCs w:val="19"/>
+          <w:lang w:val="en-US"/>
+        </w:rPr>
+        <w:t>_</w:t>
+      </w:r>
+      <w:r>
+        <w:rPr>
+          <w:rFonts w:ascii="Cascadia Mono" w:hAnsi="Cascadia Mono" w:cs="Cascadia Mono"/>
+          <w:color w:val="000000"/>
+          <w:sz w:val="19"/>
+          <w:szCs w:val="19"/>
+          <w:lang w:val="en-US"/>
+        </w:rPr>
+        <w:t>TABLE</w:t>
+      </w:r>
+      <w:r>
+        <w:rPr>
+          <w:rFonts w:ascii="Times New Roman" w:eastAsia="Times New Roman" w:hAnsi="Times New Roman" w:cs="Times New Roman"/>
+          <w:bCs/>
+          <w:color w:val="000000" w:themeColor="text1"/>
+          <w:lang w:val="en-US" w:eastAsia="ru-RU"/>
+        </w:rPr>
+        <w:t>&gt;</w:t>
+      </w:r>
+    </w:p>
+    <w:p>
+      <w:pPr>
+        <w:spacing w:after="0" w:line="240" w:lineRule="auto"/>
+        <w:ind w:right="-81"/>
+        <w:jc w:val="center"/>
+        <w:rPr>
           <w:rFonts w:ascii="Times New Roman" w:eastAsia="Calibri" w:hAnsi="Times New Roman" w:cs="Times New Roman"/>
           <w:color w:val="000000" w:themeColor="text1"/>
           <w:sz w:val="28"/>
@@ -15281,15 +15567,6 @@
           <w:lang w:val="en-US"/>
         </w:rPr>
       </w:pPr>
-      <w:r>
-        <w:rPr>
-          <w:rFonts w:ascii="Times New Roman" w:eastAsia="Times New Roman" w:hAnsi="Times New Roman" w:cs="Times New Roman"/>
-          <w:bCs/>
-          <w:color w:val="000000" w:themeColor="text1"/>
-          <w:lang w:eastAsia="ru-RU"/>
-        </w:rPr>
-        <w:t>&lt;TABLE6&gt;</w:t>
-      </w:r>
     </w:p>
     <w:p>
       <w:pPr>
@@ -15302,6 +15579,7 @@
           <w:color w:val="000000" w:themeColor="text1"/>
           <w:sz w:val="28"/>
           <w:szCs w:val="28"/>
+          <w:lang w:val="en-US"/>
         </w:rPr>
       </w:pPr>
     </w:p>
@@ -15316,6 +15594,7 @@
           <w:color w:val="000000" w:themeColor="text1"/>
           <w:sz w:val="28"/>
           <w:szCs w:val="28"/>
+          <w:lang w:val="en-US"/>
         </w:rPr>
         <w:sectPr>
           <w:pgSz w:w="16838" w:h="11906" w:orient="landscape" w:code="9"/>
@@ -20959,7 +21238,7 @@
           <w:szCs w:val="28"/>
         </w:rPr>
       </w:pPr>
-      <w:bookmarkStart w:id="4" w:name="_Hlk55246893"/>
+      <w:bookmarkStart w:id="3" w:name="_Hlk55246893"/>
       <w:r>
         <w:rPr>
           <w:rFonts w:ascii="Times New Roman" w:eastAsia="Times New Roman" w:hAnsi="Times New Roman" w:cs="Times New Roman"/>
@@ -21255,7 +21534,7 @@
         <w:t>6.3.3.3. Содержание оценочного средства</w:t>
       </w:r>
     </w:p>
-    <w:bookmarkEnd w:id="4"/>
+    <w:bookmarkEnd w:id="3"/>
     <w:p>
       <w:pPr>
         <w:spacing w:after="0" w:line="240" w:lineRule="auto"/>
@@ -25361,65 +25640,50 @@
     </w:tbl>
     <w:p>
       <w:pPr>
-        <w:tabs>
-          <w:tab w:val="left" w:pos="2160"/>
-          <w:tab w:val="left" w:pos="2340"/>
-        </w:tabs>
         <w:spacing w:after="0" w:line="240" w:lineRule="auto"/>
-        <w:ind w:left="57" w:right="57" w:firstLine="567"/>
-        <w:jc w:val="both"/>
+        <w:jc w:val="center"/>
         <w:rPr>
           <w:rFonts w:ascii="Times New Roman" w:hAnsi="Times New Roman" w:cs="Times New Roman"/>
-          <w:b/>
-          <w:color w:val="000000" w:themeColor="text1"/>
-          <w:sz w:val="28"/>
-          <w:szCs w:val="28"/>
+          <w:color w:val="000000" w:themeColor="text1"/>
+          <w:sz w:val="28"/>
+          <w:szCs w:val="28"/>
+          <w:lang w:val="en-US"/>
         </w:rPr>
       </w:pPr>
     </w:p>
     <w:p>
       <w:pPr>
-        <w:tabs>
-          <w:tab w:val="left" w:pos="2160"/>
-          <w:tab w:val="left" w:pos="2340"/>
-        </w:tabs>
         <w:spacing w:after="0" w:line="240" w:lineRule="auto"/>
-        <w:ind w:left="57" w:right="57" w:firstLine="567"/>
-        <w:jc w:val="both"/>
-        <w:rPr>
-          <w:rFonts w:ascii="Times New Roman" w:eastAsia="Times New Roman" w:hAnsi="Times New Roman" w:cs="Times New Roman"/>
-          <w:bCs/>
-          <w:sz w:val="24"/>
-          <w:szCs w:val="24"/>
-          <w:lang w:eastAsia="ru-RU"/>
-        </w:rPr>
-      </w:pPr>
-      <w:r>
-        <w:rPr>
-          <w:rFonts w:ascii="Times New Roman" w:eastAsia="Times New Roman" w:hAnsi="Times New Roman" w:cs="Times New Roman"/>
-          <w:bCs/>
-          <w:sz w:val="24"/>
-          <w:szCs w:val="24"/>
-          <w:lang w:eastAsia="ru-RU"/>
+        <w:jc w:val="center"/>
+        <w:rPr>
+          <w:rFonts w:ascii="Times New Roman" w:hAnsi="Times New Roman" w:cs="Times New Roman"/>
+          <w:color w:val="000000" w:themeColor="text1"/>
+          <w:sz w:val="28"/>
+          <w:szCs w:val="28"/>
+          <w:lang w:val="en-US"/>
+        </w:rPr>
+      </w:pPr>
+      <w:r>
+        <w:rPr>
+          <w:rFonts w:ascii="Times New Roman" w:hAnsi="Times New Roman" w:cs="Times New Roman"/>
+          <w:color w:val="000000" w:themeColor="text1"/>
+          <w:sz w:val="28"/>
+          <w:szCs w:val="28"/>
+          <w:lang w:val="en-US"/>
         </w:rPr>
         <w:t>&lt;ASSESMENT_TOOLS_CONTENT_TABLE&gt;</w:t>
       </w:r>
     </w:p>
     <w:p>
       <w:pPr>
-        <w:tabs>
-          <w:tab w:val="left" w:pos="2160"/>
-          <w:tab w:val="left" w:pos="2340"/>
-        </w:tabs>
         <w:spacing w:after="0" w:line="240" w:lineRule="auto"/>
-        <w:ind w:left="57" w:right="57" w:firstLine="567"/>
-        <w:jc w:val="both"/>
+        <w:jc w:val="center"/>
         <w:rPr>
           <w:rFonts w:ascii="Times New Roman" w:hAnsi="Times New Roman" w:cs="Times New Roman"/>
-          <w:b/>
-          <w:color w:val="000000" w:themeColor="text1"/>
-          <w:sz w:val="28"/>
-          <w:szCs w:val="28"/>
+          <w:color w:val="000000" w:themeColor="text1"/>
+          <w:sz w:val="28"/>
+          <w:szCs w:val="28"/>
+          <w:lang w:val="en-US"/>
         </w:rPr>
       </w:pPr>
     </w:p>
@@ -29933,7 +30197,6 @@
         <w:autoSpaceDN w:val="0"/>
         <w:adjustRightInd w:val="0"/>
         <w:spacing w:after="0" w:line="240" w:lineRule="auto"/>
-        <w:ind w:left="57" w:right="57" w:firstLine="567"/>
         <w:jc w:val="both"/>
         <w:rPr>
           <w:rFonts w:ascii="Times New Roman" w:eastAsia="Times New Roman" w:hAnsi="Times New Roman" w:cs="Times New Roman"/>
@@ -29945,46 +30208,47 @@
     </w:p>
     <w:p>
       <w:pPr>
-        <w:autoSpaceDE w:val="0"/>
-        <w:autoSpaceDN w:val="0"/>
-        <w:adjustRightInd w:val="0"/>
         <w:spacing w:after="0" w:line="240" w:lineRule="auto"/>
-        <w:ind w:firstLine="567"/>
+        <w:ind w:left="57" w:right="57"/>
         <w:jc w:val="center"/>
         <w:rPr>
-          <w:rFonts w:ascii="Times New Roman" w:eastAsia="Times New Roman" w:hAnsi="Times New Roman" w:cs="Times New Roman"/>
+          <w:rFonts w:ascii="Times New Roman" w:hAnsi="Times New Roman" w:cs="Times New Roman"/>
           <w:bCs/>
-          <w:sz w:val="20"/>
-          <w:szCs w:val="20"/>
+          <w:color w:val="000000" w:themeColor="text1"/>
+          <w:sz w:val="24"/>
+          <w:szCs w:val="24"/>
           <w:lang w:val="en-US"/>
         </w:rPr>
       </w:pPr>
       <w:r>
         <w:rPr>
-          <w:rFonts w:ascii="Times New Roman" w:eastAsia="Times New Roman" w:hAnsi="Times New Roman" w:cs="Times New Roman"/>
+          <w:rFonts w:ascii="Times New Roman" w:hAnsi="Times New Roman" w:cs="Times New Roman"/>
           <w:bCs/>
-          <w:sz w:val="20"/>
-          <w:szCs w:val="20"/>
+          <w:color w:val="000000" w:themeColor="text1"/>
+          <w:sz w:val="24"/>
+          <w:szCs w:val="24"/>
           <w:lang w:val="en-US"/>
         </w:rPr>
         <w:t>&lt;</w:t>
       </w:r>
       <w:r>
         <w:rPr>
-          <w:rFonts w:ascii="Times New Roman" w:eastAsia="Times New Roman" w:hAnsi="Times New Roman" w:cs="Times New Roman"/>
+          <w:rFonts w:ascii="Times New Roman" w:hAnsi="Times New Roman" w:cs="Times New Roman"/>
           <w:bCs/>
-          <w:sz w:val="20"/>
-          <w:szCs w:val="20"/>
+          <w:color w:val="000000" w:themeColor="text1"/>
+          <w:sz w:val="24"/>
+          <w:szCs w:val="24"/>
           <w:lang w:val="en-US"/>
         </w:rPr>
         <w:t>EXAM_TEST_TASKS_VARIANT_TEMPLATE</w:t>
       </w:r>
       <w:r>
         <w:rPr>
-          <w:rFonts w:ascii="Times New Roman" w:eastAsia="Times New Roman" w:hAnsi="Times New Roman" w:cs="Times New Roman"/>
+          <w:rFonts w:ascii="Times New Roman" w:hAnsi="Times New Roman" w:cs="Times New Roman"/>
           <w:bCs/>
-          <w:sz w:val="20"/>
-          <w:szCs w:val="20"/>
+          <w:color w:val="000000" w:themeColor="text1"/>
+          <w:sz w:val="24"/>
+          <w:szCs w:val="24"/>
           <w:lang w:val="en-US"/>
         </w:rPr>
         <w:t>&gt;</w:t>
@@ -35206,6 +35470,7 @@
         </w:rPr>
         <w:t>&lt;</w:t>
       </w:r>
+      <w:bookmarkStart w:id="4" w:name="_GoBack"/>
       <w:r>
         <w:rPr>
           <w:rFonts w:ascii="Times New Roman" w:eastAsia="Times New Roman" w:hAnsi="Times New Roman" w:cs="Times New Roman"/>
@@ -35215,8 +35480,119 @@
           <w:szCs w:val="28"/>
           <w:lang w:val="en-US" w:eastAsia="ru-RU"/>
         </w:rPr>
-        <w:t>ACQUIRED_COMPETENCIES_WITH_EVALUATION_CRITERIES_TABLE</w:t>
-      </w:r>
+        <w:t>RATING</w:t>
+      </w:r>
+      <w:r>
+        <w:rPr>
+          <w:rFonts w:ascii="Times New Roman" w:eastAsia="Times New Roman" w:hAnsi="Times New Roman" w:cs="Times New Roman"/>
+          <w:bCs/>
+          <w:color w:val="000000" w:themeColor="text1"/>
+          <w:sz w:val="24"/>
+          <w:szCs w:val="28"/>
+          <w:lang w:val="en-US" w:eastAsia="ru-RU"/>
+        </w:rPr>
+        <w:t>_</w:t>
+      </w:r>
+      <w:r>
+        <w:rPr>
+          <w:rFonts w:ascii="Times New Roman" w:eastAsia="Times New Roman" w:hAnsi="Times New Roman" w:cs="Times New Roman"/>
+          <w:bCs/>
+          <w:color w:val="000000" w:themeColor="text1"/>
+          <w:sz w:val="24"/>
+          <w:szCs w:val="28"/>
+          <w:lang w:val="en-US" w:eastAsia="ru-RU"/>
+        </w:rPr>
+        <w:t>POINTS</w:t>
+      </w:r>
+      <w:r>
+        <w:rPr>
+          <w:rFonts w:ascii="Times New Roman" w:eastAsia="Times New Roman" w:hAnsi="Times New Roman" w:cs="Times New Roman"/>
+          <w:bCs/>
+          <w:color w:val="000000" w:themeColor="text1"/>
+          <w:sz w:val="24"/>
+          <w:szCs w:val="28"/>
+          <w:lang w:val="en-US" w:eastAsia="ru-RU"/>
+        </w:rPr>
+        <w:t>_</w:t>
+      </w:r>
+      <w:r>
+        <w:rPr>
+          <w:rFonts w:ascii="Times New Roman" w:eastAsia="Times New Roman" w:hAnsi="Times New Roman" w:cs="Times New Roman"/>
+          <w:bCs/>
+          <w:color w:val="000000" w:themeColor="text1"/>
+          <w:sz w:val="24"/>
+          <w:szCs w:val="28"/>
+          <w:lang w:val="en-US" w:eastAsia="ru-RU"/>
+        </w:rPr>
+        <w:t>DISCTRIBUTION</w:t>
+      </w:r>
+      <w:r>
+        <w:rPr>
+          <w:rFonts w:ascii="Times New Roman" w:eastAsia="Times New Roman" w:hAnsi="Times New Roman" w:cs="Times New Roman"/>
+          <w:bCs/>
+          <w:color w:val="000000" w:themeColor="text1"/>
+          <w:sz w:val="24"/>
+          <w:szCs w:val="28"/>
+          <w:lang w:val="en-US" w:eastAsia="ru-RU"/>
+        </w:rPr>
+        <w:t>_</w:t>
+      </w:r>
+      <w:r>
+        <w:rPr>
+          <w:rFonts w:ascii="Times New Roman" w:eastAsia="Times New Roman" w:hAnsi="Times New Roman" w:cs="Times New Roman"/>
+          <w:bCs/>
+          <w:color w:val="000000" w:themeColor="text1"/>
+          <w:sz w:val="24"/>
+          <w:szCs w:val="28"/>
+          <w:lang w:val="en-US" w:eastAsia="ru-RU"/>
+        </w:rPr>
+        <w:t>BY</w:t>
+      </w:r>
+      <w:r>
+        <w:rPr>
+          <w:rFonts w:ascii="Times New Roman" w:eastAsia="Times New Roman" w:hAnsi="Times New Roman" w:cs="Times New Roman"/>
+          <w:bCs/>
+          <w:color w:val="000000" w:themeColor="text1"/>
+          <w:sz w:val="24"/>
+          <w:szCs w:val="28"/>
+          <w:lang w:val="en-US" w:eastAsia="ru-RU"/>
+        </w:rPr>
+        <w:t>_</w:t>
+      </w:r>
+      <w:r>
+        <w:rPr>
+          <w:rFonts w:ascii="Times New Roman" w:eastAsia="Times New Roman" w:hAnsi="Times New Roman" w:cs="Times New Roman"/>
+          <w:bCs/>
+          <w:color w:val="000000" w:themeColor="text1"/>
+          <w:sz w:val="24"/>
+          <w:szCs w:val="28"/>
+          <w:lang w:val="en-US" w:eastAsia="ru-RU"/>
+        </w:rPr>
+        <w:t>DISCIPLINE</w:t>
+      </w:r>
+      <w:r>
+        <w:rPr>
+          <w:rFonts w:ascii="Times New Roman" w:eastAsia="Times New Roman" w:hAnsi="Times New Roman" w:cs="Times New Roman"/>
+          <w:bCs/>
+          <w:color w:val="000000" w:themeColor="text1"/>
+          <w:sz w:val="24"/>
+          <w:szCs w:val="28"/>
+          <w:lang w:val="en-US" w:eastAsia="ru-RU"/>
+        </w:rPr>
+        <w:t>_</w:t>
+      </w:r>
+      <w:r>
+        <w:rPr>
+          <w:rFonts w:ascii="Times New Roman" w:eastAsia="Times New Roman" w:hAnsi="Times New Roman" w:cs="Times New Roman"/>
+          <w:bCs/>
+          <w:color w:val="000000" w:themeColor="text1"/>
+          <w:sz w:val="24"/>
+          <w:szCs w:val="28"/>
+          <w:lang w:val="en-US" w:eastAsia="ru-RU"/>
+        </w:rPr>
+        <w:t>TABLES</w:t>
+      </w:r>
+      <w:bookmarkEnd w:id="4"/>
       <w:r>
         <w:rPr>
           <w:rFonts w:ascii="Times New Roman" w:eastAsia="Times New Roman" w:hAnsi="Times New Roman" w:cs="Times New Roman"/>
@@ -44107,14 +44483,14 @@
     <w:p>
       <w:pPr>
         <w:spacing w:after="0" w:line="240" w:lineRule="auto"/>
-        <w:ind w:left="57" w:right="57"/>
-        <w:rPr>
-          <w:rFonts w:ascii="Times New Roman" w:eastAsia="Times New Roman" w:hAnsi="Times New Roman" w:cs="Times New Roman"/>
-          <w:color w:val="000000" w:themeColor="text1"/>
-          <w:sz w:val="28"/>
-          <w:szCs w:val="28"/>
-          <w:vertAlign w:val="subscript"/>
-          <w:lang w:val="en-US"/>
+        <w:jc w:val="center"/>
+        <w:rPr>
+          <w:rFonts w:ascii="Times New Roman" w:eastAsia="Times New Roman" w:hAnsi="Times New Roman" w:cs="Times New Roman"/>
+          <w:bCs/>
+          <w:color w:val="000000" w:themeColor="text1"/>
+          <w:sz w:val="24"/>
+          <w:szCs w:val="24"/>
+          <w:lang w:eastAsia="ru-RU"/>
         </w:rPr>
       </w:pPr>
       <w:r>
@@ -45841,24 +46217,14 @@
         <w:ind w:left="57" w:right="57"/>
         <w:jc w:val="center"/>
         <w:rPr>
-          <w:rFonts w:ascii="Times New Roman" w:eastAsia="Times New Roman" w:hAnsi="Times New Roman" w:cs="Times New Roman"/>
-          <w:bCs/>
-          <w:color w:val="000000" w:themeColor="text1"/>
-          <w:sz w:val="24"/>
-          <w:szCs w:val="28"/>
-          <w:lang w:val="en-US" w:eastAsia="ru-RU"/>
-        </w:rPr>
-      </w:pPr>
-      <w:r>
-        <w:rPr>
           <w:rFonts w:ascii="Times New Roman" w:hAnsi="Times New Roman" w:cs="Times New Roman"/>
           <w:bCs/>
           <w:color w:val="000000" w:themeColor="text1"/>
           <w:sz w:val="24"/>
           <w:szCs w:val="24"/>
-        </w:rPr>
-        <w:t>&lt;</w:t>
-      </w:r>
+          <w:lang w:val="en-US"/>
+        </w:rPr>
+      </w:pPr>
       <w:r>
         <w:rPr>
           <w:rFonts w:ascii="Times New Roman" w:hAnsi="Times New Roman" w:cs="Times New Roman"/>
@@ -45866,8 +46232,20 @@
           <w:color w:val="000000" w:themeColor="text1"/>
           <w:sz w:val="24"/>
           <w:szCs w:val="24"/>
-        </w:rPr>
-        <w:t>ACQUITED_COMPETENCIES_TABLE</w:t>
+          <w:lang w:val="en-US"/>
+        </w:rPr>
+        <w:t>&lt;ACQUIRED</w:t>
+      </w:r>
+      <w:r>
+        <w:rPr>
+          <w:rFonts w:asciiTheme="minorEastAsia" w:eastAsiaTheme="minorEastAsia" w:hAnsiTheme="minorEastAsia" w:cs="Times New Roman" w:hint="eastAsia"/>
+          <w:bCs/>
+          <w:color w:val="000000" w:themeColor="text1"/>
+          <w:sz w:val="24"/>
+          <w:szCs w:val="24"/>
+          <w:lang w:val="en-US" w:eastAsia="zh-CN"/>
+        </w:rPr>
+        <w:t>_</w:t>
       </w:r>
       <w:r>
         <w:rPr>
@@ -45876,8 +46254,119 @@
           <w:color w:val="000000" w:themeColor="text1"/>
           <w:sz w:val="24"/>
           <w:szCs w:val="24"/>
-        </w:rPr>
-        <w:t>&gt;</w:t>
+          <w:lang w:val="en-US"/>
+        </w:rPr>
+        <w:t>COMPETENCIES</w:t>
+      </w:r>
+      <w:r>
+        <w:rPr>
+          <w:rFonts w:ascii="Times New Roman" w:hAnsi="Times New Roman" w:cs="Times New Roman"/>
+          <w:bCs/>
+          <w:color w:val="000000" w:themeColor="text1"/>
+          <w:sz w:val="24"/>
+          <w:szCs w:val="24"/>
+          <w:lang w:val="en-US"/>
+        </w:rPr>
+        <w:t>_</w:t>
+      </w:r>
+      <w:r>
+        <w:rPr>
+          <w:rFonts w:ascii="Times New Roman" w:hAnsi="Times New Roman" w:cs="Times New Roman"/>
+          <w:bCs/>
+          <w:color w:val="000000" w:themeColor="text1"/>
+          <w:sz w:val="24"/>
+          <w:szCs w:val="24"/>
+          <w:lang w:val="en-US"/>
+        </w:rPr>
+        <w:t>AS</w:t>
+      </w:r>
+      <w:r>
+        <w:rPr>
+          <w:rFonts w:ascii="Times New Roman" w:hAnsi="Times New Roman" w:cs="Times New Roman"/>
+          <w:bCs/>
+          <w:color w:val="000000" w:themeColor="text1"/>
+          <w:sz w:val="24"/>
+          <w:szCs w:val="24"/>
+          <w:lang w:val="en-US"/>
+        </w:rPr>
+        <w:t>_</w:t>
+      </w:r>
+      <w:r>
+        <w:rPr>
+          <w:rFonts w:ascii="Times New Roman" w:hAnsi="Times New Roman" w:cs="Times New Roman"/>
+          <w:bCs/>
+          <w:color w:val="000000" w:themeColor="text1"/>
+          <w:sz w:val="24"/>
+          <w:szCs w:val="24"/>
+          <w:lang w:val="en-US"/>
+        </w:rPr>
+        <w:t>DISCIPLINE</w:t>
+      </w:r>
+      <w:r>
+        <w:rPr>
+          <w:rFonts w:ascii="Times New Roman" w:hAnsi="Times New Roman" w:cs="Times New Roman"/>
+          <w:bCs/>
+          <w:color w:val="000000" w:themeColor="text1"/>
+          <w:sz w:val="24"/>
+          <w:szCs w:val="24"/>
+          <w:lang w:val="en-US"/>
+        </w:rPr>
+        <w:t>_</w:t>
+      </w:r>
+      <w:r>
+        <w:rPr>
+          <w:rFonts w:ascii="Times New Roman" w:hAnsi="Times New Roman" w:cs="Times New Roman"/>
+          <w:bCs/>
+          <w:color w:val="000000" w:themeColor="text1"/>
+          <w:sz w:val="24"/>
+          <w:szCs w:val="24"/>
+          <w:lang w:val="en-US"/>
+        </w:rPr>
+        <w:t>MASTERING</w:t>
+      </w:r>
+      <w:r>
+        <w:rPr>
+          <w:rFonts w:ascii="Times New Roman" w:hAnsi="Times New Roman" w:cs="Times New Roman"/>
+          <w:bCs/>
+          <w:color w:val="000000" w:themeColor="text1"/>
+          <w:sz w:val="24"/>
+          <w:szCs w:val="24"/>
+          <w:lang w:val="en-US"/>
+        </w:rPr>
+        <w:t>_</w:t>
+      </w:r>
+      <w:r>
+        <w:rPr>
+          <w:rFonts w:ascii="Times New Roman" w:hAnsi="Times New Roman" w:cs="Times New Roman"/>
+          <w:bCs/>
+          <w:color w:val="000000" w:themeColor="text1"/>
+          <w:sz w:val="24"/>
+          <w:szCs w:val="24"/>
+          <w:lang w:val="en-US"/>
+        </w:rPr>
+        <w:t>RESULT</w:t>
+      </w:r>
+      <w:r>
+        <w:rPr>
+          <w:rFonts w:ascii="Times New Roman" w:hAnsi="Times New Roman" w:cs="Times New Roman"/>
+          <w:bCs/>
+          <w:color w:val="000000" w:themeColor="text1"/>
+          <w:sz w:val="24"/>
+          <w:szCs w:val="24"/>
+          <w:lang w:val="en-US"/>
+        </w:rPr>
+        <w:t>_</w:t>
+      </w:r>
+      <w:r>
+        <w:rPr>
+          <w:rFonts w:ascii="Times New Roman" w:hAnsi="Times New Roman" w:cs="Times New Roman"/>
+          <w:bCs/>
+          <w:color w:val="000000" w:themeColor="text1"/>
+          <w:sz w:val="24"/>
+          <w:szCs w:val="24"/>
+          <w:lang w:val="en-US"/>
+        </w:rPr>
+        <w:t>TABLE&gt;</w:t>
       </w:r>
     </w:p>
     <w:p>
@@ -45892,7 +46381,7 @@
           <w:color w:val="000000" w:themeColor="text1"/>
           <w:sz w:val="28"/>
           <w:szCs w:val="28"/>
-          <w:lang w:eastAsia="ru-RU"/>
+          <w:lang w:val="en-US" w:eastAsia="ru-RU"/>
         </w:rPr>
       </w:pPr>
     </w:p>
@@ -45905,7 +46394,7 @@
           <w:color w:val="000000" w:themeColor="text1"/>
           <w:sz w:val="28"/>
           <w:szCs w:val="28"/>
-          <w:lang w:eastAsia="ru-RU"/>
+          <w:lang w:val="en-US" w:eastAsia="ru-RU"/>
         </w:rPr>
       </w:pPr>
       <w:r>
@@ -45916,7 +46405,7 @@
           <w:color w:val="000000" w:themeColor="text1"/>
           <w:sz w:val="28"/>
           <w:szCs w:val="28"/>
-          <w:lang w:eastAsia="ru-RU"/>
+          <w:lang w:val="en-US" w:eastAsia="ru-RU"/>
         </w:rPr>
         <w:br w:type="page"/>
       </w:r>
@@ -47443,7 +47932,7 @@
       <w:rPr>
         <w:noProof/>
       </w:rPr>
-      <w:t>11</w:t>
+      <w:t>13</w:t>
     </w:r>
     <w:r>
       <w:fldChar w:fldCharType="end"/>
@@ -50714,7 +51203,7 @@
   <w:docDefaults>
     <w:rPrDefault>
       <w:rPr>
-        <w:rFonts w:asciiTheme="minorHAnsi" w:eastAsiaTheme="minorHAnsi" w:hAnsiTheme="minorHAnsi" w:cstheme="minorBidi"/>
+        <w:rFonts w:asciiTheme="minorHAnsi" w:eastAsia="SimSun" w:hAnsiTheme="minorHAnsi" w:cstheme="minorBidi"/>
         <w:sz w:val="22"/>
         <w:szCs w:val="22"/>
         <w:lang w:val="ru-RU" w:eastAsia="en-US" w:bidi="ar-SA"/>
@@ -53147,7 +53636,7 @@
 </file>
 
 <file path=customXml/itemProps1.xml><?xml version="1.0" encoding="utf-8"?>
-<ds:datastoreItem xmlns:ds="http://schemas.openxmlformats.org/officeDocument/2006/customXml" ds:itemID="{65202CD6-83B5-48BB-88EF-689EEA3966E7}">
+<ds:datastoreItem xmlns:ds="http://schemas.openxmlformats.org/officeDocument/2006/customXml" ds:itemID="{3A0ED5FD-7DED-426D-A0F8-94B6B676C064}">
   <ds:schemaRefs>
     <ds:schemaRef ds:uri="http://schemas.openxmlformats.org/officeDocument/2006/bibliography"/>
   </ds:schemaRefs>

</xml_diff>

<commit_message>
Fix errors and bugs, add page about general information
</commit_message>
<xml_diff>
--- a/CurriculumConstructor/shablon.docx
+++ b/CurriculumConstructor/shablon.docx
@@ -3959,7 +3959,7 @@
           <w:color w:val="000000" w:themeColor="text1"/>
           <w:sz w:val="28"/>
           <w:szCs w:val="28"/>
-          <w:lang w:eastAsia="ru-RU"/>
+          <w:lang w:val="en-US" w:eastAsia="ru-RU"/>
         </w:rPr>
       </w:pPr>
       <w:r>
@@ -3980,25 +3980,25 @@
           <w:szCs w:val="28"/>
           <w:lang w:eastAsia="ru-RU"/>
         </w:rPr>
-        <w:t xml:space="preserve">онтроль </w:t>
-      </w:r>
-      <w:r>
-        <w:rPr>
-          <w:rFonts w:ascii="Times New Roman" w:eastAsia="Times New Roman" w:hAnsi="Times New Roman" w:cs="Times New Roman"/>
-          <w:color w:val="000000" w:themeColor="text1"/>
-          <w:sz w:val="28"/>
-          <w:szCs w:val="28"/>
-          <w:lang w:eastAsia="ru-RU"/>
-        </w:rPr>
-        <w:t xml:space="preserve">(экзамен) </w:t>
-      </w:r>
-      <w:r>
-        <w:rPr>
-          <w:rFonts w:ascii="Times New Roman" w:eastAsia="Times New Roman" w:hAnsi="Times New Roman" w:cs="Times New Roman"/>
-          <w:color w:val="000000" w:themeColor="text1"/>
-          <w:sz w:val="28"/>
-          <w:szCs w:val="28"/>
-          <w:lang w:eastAsia="ru-RU"/>
+        <w:t>онтроль</w:t>
+      </w:r>
+      <w:r>
+        <w:rPr>
+          <w:rFonts w:ascii="Times New Roman" w:eastAsia="Times New Roman" w:hAnsi="Times New Roman" w:cs="Times New Roman"/>
+          <w:color w:val="000000" w:themeColor="text1"/>
+          <w:sz w:val="28"/>
+          <w:szCs w:val="28"/>
+          <w:lang w:val="en-US" w:eastAsia="ru-RU"/>
+        </w:rPr>
+        <w:t xml:space="preserve"> (</w:t>
+      </w:r>
+      <w:r>
+        <w:rPr>
+          <w:rFonts w:ascii="Times New Roman" w:eastAsia="Times New Roman" w:hAnsi="Times New Roman" w:cs="Times New Roman"/>
+          <w:color w:val="000000" w:themeColor="text1"/>
+          <w:sz w:val="28"/>
+          <w:szCs w:val="28"/>
+          <w:lang w:val="en-US" w:eastAsia="ru-RU"/>
         </w:rPr>
         <w:t>&lt;</w:t>
       </w:r>
@@ -4010,6 +4010,46 @@
           <w:szCs w:val="28"/>
           <w:lang w:val="en-US" w:eastAsia="ru-RU"/>
         </w:rPr>
+        <w:t>CONTROL_ATTESTATION_LIST</w:t>
+      </w:r>
+      <w:r>
+        <w:rPr>
+          <w:rFonts w:ascii="Times New Roman" w:eastAsia="Times New Roman" w:hAnsi="Times New Roman" w:cs="Times New Roman"/>
+          <w:color w:val="000000" w:themeColor="text1"/>
+          <w:sz w:val="28"/>
+          <w:szCs w:val="28"/>
+          <w:lang w:val="en-US" w:eastAsia="ru-RU"/>
+        </w:rPr>
+        <w:t>&gt;</w:t>
+      </w:r>
+      <w:r>
+        <w:rPr>
+          <w:rFonts w:ascii="Times New Roman" w:eastAsia="Times New Roman" w:hAnsi="Times New Roman" w:cs="Times New Roman"/>
+          <w:color w:val="000000" w:themeColor="text1"/>
+          <w:sz w:val="28"/>
+          <w:szCs w:val="28"/>
+          <w:lang w:val="en-US" w:eastAsia="ru-RU"/>
+        </w:rPr>
+        <w:t xml:space="preserve">) </w:t>
+      </w:r>
+      <w:r>
+        <w:rPr>
+          <w:rFonts w:ascii="Times New Roman" w:eastAsia="Times New Roman" w:hAnsi="Times New Roman" w:cs="Times New Roman"/>
+          <w:color w:val="000000" w:themeColor="text1"/>
+          <w:sz w:val="28"/>
+          <w:szCs w:val="28"/>
+          <w:lang w:val="en-US" w:eastAsia="ru-RU"/>
+        </w:rPr>
+        <w:t>&lt;</w:t>
+      </w:r>
+      <w:r>
+        <w:rPr>
+          <w:rFonts w:ascii="Times New Roman" w:eastAsia="Times New Roman" w:hAnsi="Times New Roman" w:cs="Times New Roman"/>
+          <w:color w:val="000000" w:themeColor="text1"/>
+          <w:sz w:val="28"/>
+          <w:szCs w:val="28"/>
+          <w:lang w:val="en-US" w:eastAsia="ru-RU"/>
+        </w:rPr>
         <w:t>CONTROL</w:t>
       </w:r>
       <w:r>
@@ -4018,7 +4058,7 @@
           <w:color w:val="000000" w:themeColor="text1"/>
           <w:sz w:val="28"/>
           <w:szCs w:val="28"/>
-          <w:lang w:eastAsia="ru-RU"/>
+          <w:lang w:val="en-US" w:eastAsia="ru-RU"/>
         </w:rPr>
         <w:t>_</w:t>
       </w:r>
@@ -4038,29 +4078,29 @@
           <w:color w:val="000000" w:themeColor="text1"/>
           <w:sz w:val="28"/>
           <w:szCs w:val="28"/>
-          <w:lang w:eastAsia="ru-RU"/>
-        </w:rPr>
-        <w:t>&gt;</w:t>
-      </w:r>
-      <w:r>
-        <w:rPr>
-          <w:rFonts w:ascii="Times New Roman" w:eastAsia="Times New Roman" w:hAnsi="Times New Roman" w:cs="Times New Roman"/>
-          <w:color w:val="000000" w:themeColor="text1"/>
-          <w:sz w:val="28"/>
-          <w:szCs w:val="28"/>
-          <w:lang w:eastAsia="ru-RU"/>
-        </w:rPr>
-        <w:t xml:space="preserve"> </w:t>
-      </w:r>
-      <w:r>
-        <w:rPr>
-          <w:rFonts w:ascii="Times New Roman" w:eastAsia="Times New Roman" w:hAnsi="Times New Roman" w:cs="Times New Roman"/>
-          <w:color w:val="000000" w:themeColor="text1"/>
-          <w:sz w:val="28"/>
-          <w:szCs w:val="28"/>
-          <w:lang w:eastAsia="ru-RU"/>
-        </w:rPr>
-        <w:t>ч.</w:t>
+          <w:lang w:val="en-US" w:eastAsia="ru-RU"/>
+        </w:rPr>
+        <w:t xml:space="preserve">&gt; </w:t>
+      </w:r>
+      <w:r>
+        <w:rPr>
+          <w:rFonts w:ascii="Times New Roman" w:eastAsia="Times New Roman" w:hAnsi="Times New Roman" w:cs="Times New Roman"/>
+          <w:color w:val="000000" w:themeColor="text1"/>
+          <w:sz w:val="28"/>
+          <w:szCs w:val="28"/>
+          <w:lang w:eastAsia="ru-RU"/>
+        </w:rPr>
+        <w:t>ч</w:t>
+      </w:r>
+      <w:r>
+        <w:rPr>
+          <w:rFonts w:ascii="Times New Roman" w:eastAsia="Times New Roman" w:hAnsi="Times New Roman" w:cs="Times New Roman"/>
+          <w:color w:val="000000" w:themeColor="text1"/>
+          <w:sz w:val="28"/>
+          <w:szCs w:val="28"/>
+          <w:lang w:val="en-US" w:eastAsia="ru-RU"/>
+        </w:rPr>
+        <w:t>.</w:t>
       </w:r>
     </w:p>
     <w:p>
@@ -6493,248 +6533,6 @@
     </w:p>
     <w:p>
       <w:pPr>
-        <w:spacing w:after="0" w:line="240" w:lineRule="auto"/>
-        <w:ind w:left="57" w:right="57" w:firstLine="567"/>
-        <w:jc w:val="both"/>
-        <w:rPr>
-          <w:rFonts w:ascii="Times New Roman" w:eastAsia="Times New Roman" w:hAnsi="Times New Roman" w:cs="Times New Roman"/>
-          <w:color w:val="000000" w:themeColor="text1"/>
-          <w:sz w:val="28"/>
-          <w:szCs w:val="28"/>
-        </w:rPr>
-      </w:pPr>
-      <w:r>
-        <w:rPr>
-          <w:rFonts w:ascii="Times New Roman" w:eastAsia="Times New Roman" w:hAnsi="Times New Roman" w:cs="Times New Roman"/>
-          <w:color w:val="000000" w:themeColor="text1"/>
-          <w:sz w:val="28"/>
-          <w:szCs w:val="28"/>
-          <w:lang w:eastAsia="ru-RU"/>
-        </w:rPr>
-        <w:t>Задания и вопросы к защите лабораторных работ:</w:t>
-      </w:r>
-    </w:p>
-    <w:p>
-      <w:pPr>
-        <w:autoSpaceDE w:val="0"/>
-        <w:autoSpaceDN w:val="0"/>
-        <w:adjustRightInd w:val="0"/>
-        <w:spacing w:after="0" w:line="240" w:lineRule="auto"/>
-        <w:ind w:left="57" w:right="57" w:firstLine="567"/>
-        <w:jc w:val="both"/>
-        <w:rPr>
-          <w:rFonts w:ascii="Times New Roman" w:hAnsi="Times New Roman" w:cs="Times New Roman"/>
-          <w:color w:val="000000" w:themeColor="text1"/>
-          <w:sz w:val="28"/>
-          <w:szCs w:val="28"/>
-          <w:highlight w:val="yellow"/>
-        </w:rPr>
-      </w:pPr>
-      <w:r>
-        <w:rPr>
-          <w:rFonts w:ascii="Times New Roman" w:eastAsia="Times New Roman" w:hAnsi="Times New Roman" w:cs="Times New Roman"/>
-          <w:bCs/>
-          <w:color w:val="000000" w:themeColor="text1"/>
-          <w:sz w:val="28"/>
-          <w:szCs w:val="28"/>
-          <w:highlight w:val="yellow"/>
-          <w:lang w:val="en-US" w:eastAsia="ru-RU"/>
-        </w:rPr>
-        <w:lastRenderedPageBreak/>
-        <w:t>&lt;</w:t>
-      </w:r>
-      <w:r>
-        <w:rPr>
-          <w:rFonts w:ascii="Times New Roman" w:eastAsia="Times New Roman" w:hAnsi="Times New Roman" w:cs="Times New Roman"/>
-          <w:bCs/>
-          <w:color w:val="000000" w:themeColor="text1"/>
-          <w:sz w:val="28"/>
-          <w:szCs w:val="28"/>
-          <w:highlight w:val="yellow"/>
-          <w:lang w:val="en-US" w:eastAsia="ru-RU"/>
-        </w:rPr>
-        <w:t>TAB</w:t>
-      </w:r>
-      <w:r>
-        <w:rPr>
-          <w:rFonts w:ascii="Times New Roman" w:eastAsia="Times New Roman" w:hAnsi="Times New Roman" w:cs="Times New Roman"/>
-          <w:bCs/>
-          <w:color w:val="000000" w:themeColor="text1"/>
-          <w:sz w:val="28"/>
-          <w:szCs w:val="28"/>
-          <w:highlight w:val="yellow"/>
-          <w:lang w:val="en-US" w:eastAsia="ru-RU"/>
-        </w:rPr>
-        <w:t>_TASK_WITH_NUMBER&gt;</w:t>
-      </w:r>
-    </w:p>
-    <w:p>
-      <w:pPr>
-        <w:spacing w:after="0" w:line="240" w:lineRule="auto"/>
-        <w:ind w:left="57" w:right="57" w:firstLine="567"/>
-        <w:jc w:val="both"/>
-        <w:rPr>
-          <w:rFonts w:ascii="Times New Roman" w:eastAsia="Times New Roman" w:hAnsi="Times New Roman" w:cs="Times New Roman"/>
-          <w:color w:val="000000" w:themeColor="text1"/>
-          <w:sz w:val="28"/>
-          <w:szCs w:val="28"/>
-          <w:lang w:eastAsia="ru-RU"/>
-        </w:rPr>
-      </w:pPr>
-      <w:r>
-        <w:rPr>
-          <w:rFonts w:ascii="Times New Roman" w:eastAsia="Times New Roman" w:hAnsi="Times New Roman" w:cs="Times New Roman"/>
-          <w:i/>
-          <w:color w:val="000000" w:themeColor="text1"/>
-          <w:sz w:val="28"/>
-          <w:szCs w:val="28"/>
-          <w:u w:val="single"/>
-          <w:lang w:eastAsia="ru-RU"/>
-        </w:rPr>
-        <w:t>Задание.</w:t>
-      </w:r>
-      <w:r>
-        <w:rPr>
-          <w:rFonts w:ascii="Times New Roman" w:eastAsia="Times New Roman" w:hAnsi="Times New Roman" w:cs="Times New Roman"/>
-          <w:color w:val="000000" w:themeColor="text1"/>
-          <w:sz w:val="28"/>
-          <w:szCs w:val="28"/>
-          <w:lang w:eastAsia="ru-RU"/>
-        </w:rPr>
-        <w:t xml:space="preserve"> </w:t>
-      </w:r>
-      <w:r>
-        <w:rPr>
-          <w:rFonts w:ascii="Times New Roman" w:eastAsia="Times New Roman" w:hAnsi="Times New Roman" w:cs="Times New Roman"/>
-          <w:color w:val="000000" w:themeColor="text1"/>
-          <w:sz w:val="28"/>
-          <w:szCs w:val="28"/>
-          <w:highlight w:val="yellow"/>
-          <w:lang w:eastAsia="ru-RU"/>
-        </w:rPr>
-        <w:t>&lt;</w:t>
-      </w:r>
-      <w:r>
-        <w:rPr>
-          <w:rFonts w:ascii="Times New Roman" w:eastAsia="Times New Roman" w:hAnsi="Times New Roman" w:cs="Times New Roman"/>
-          <w:color w:val="000000" w:themeColor="text1"/>
-          <w:sz w:val="28"/>
-          <w:szCs w:val="28"/>
-          <w:highlight w:val="yellow"/>
-          <w:lang w:val="en-US" w:eastAsia="ru-RU"/>
-        </w:rPr>
-        <w:t>LAB</w:t>
-      </w:r>
-      <w:r>
-        <w:rPr>
-          <w:rFonts w:ascii="Times New Roman" w:eastAsia="Times New Roman" w:hAnsi="Times New Roman" w:cs="Times New Roman"/>
-          <w:color w:val="000000" w:themeColor="text1"/>
-          <w:sz w:val="28"/>
-          <w:szCs w:val="28"/>
-          <w:highlight w:val="yellow"/>
-          <w:lang w:eastAsia="ru-RU"/>
-        </w:rPr>
-        <w:t>_</w:t>
-      </w:r>
-      <w:r>
-        <w:rPr>
-          <w:rFonts w:ascii="Times New Roman" w:eastAsia="Times New Roman" w:hAnsi="Times New Roman" w:cs="Times New Roman"/>
-          <w:color w:val="000000" w:themeColor="text1"/>
-          <w:sz w:val="28"/>
-          <w:szCs w:val="28"/>
-          <w:highlight w:val="yellow"/>
-          <w:lang w:val="en-US" w:eastAsia="ru-RU"/>
-        </w:rPr>
-        <w:t>EXAMPLE</w:t>
-      </w:r>
-      <w:r>
-        <w:rPr>
-          <w:rFonts w:ascii="Times New Roman" w:eastAsia="Times New Roman" w:hAnsi="Times New Roman" w:cs="Times New Roman"/>
-          <w:color w:val="000000" w:themeColor="text1"/>
-          <w:sz w:val="28"/>
-          <w:szCs w:val="28"/>
-          <w:highlight w:val="yellow"/>
-          <w:lang w:eastAsia="ru-RU"/>
-        </w:rPr>
-        <w:t>_</w:t>
-      </w:r>
-      <w:r>
-        <w:rPr>
-          <w:rFonts w:ascii="Times New Roman" w:eastAsia="Times New Roman" w:hAnsi="Times New Roman" w:cs="Times New Roman"/>
-          <w:color w:val="000000" w:themeColor="text1"/>
-          <w:sz w:val="28"/>
-          <w:szCs w:val="28"/>
-          <w:highlight w:val="yellow"/>
-          <w:lang w:val="en-US" w:eastAsia="ru-RU"/>
-        </w:rPr>
-        <w:t>TASK</w:t>
-      </w:r>
-      <w:r>
-        <w:rPr>
-          <w:rFonts w:ascii="Times New Roman" w:eastAsia="Times New Roman" w:hAnsi="Times New Roman" w:cs="Times New Roman"/>
-          <w:color w:val="000000" w:themeColor="text1"/>
-          <w:sz w:val="28"/>
-          <w:szCs w:val="28"/>
-          <w:highlight w:val="yellow"/>
-          <w:lang w:eastAsia="ru-RU"/>
-        </w:rPr>
-        <w:t>&gt;</w:t>
-      </w:r>
-    </w:p>
-    <w:p>
-      <w:pPr>
-        <w:spacing w:after="0" w:line="240" w:lineRule="auto"/>
-        <w:ind w:left="57" w:right="57" w:firstLine="567"/>
-        <w:jc w:val="both"/>
-        <w:rPr>
-          <w:rFonts w:ascii="Times New Roman" w:eastAsia="Times New Roman" w:hAnsi="Times New Roman" w:cs="Times New Roman"/>
-          <w:color w:val="000000" w:themeColor="text1"/>
-          <w:sz w:val="28"/>
-          <w:szCs w:val="28"/>
-          <w:u w:val="single"/>
-          <w:lang w:eastAsia="ru-RU"/>
-        </w:rPr>
-      </w:pPr>
-      <w:r>
-        <w:rPr>
-          <w:rFonts w:ascii="Times New Roman" w:eastAsia="Times New Roman" w:hAnsi="Times New Roman" w:cs="Times New Roman"/>
-          <w:color w:val="000000" w:themeColor="text1"/>
-          <w:sz w:val="28"/>
-          <w:szCs w:val="28"/>
-          <w:u w:val="single"/>
-          <w:lang w:eastAsia="ru-RU"/>
-        </w:rPr>
-        <w:t>Вопросы к защите.</w:t>
-      </w:r>
-    </w:p>
-    <w:p>
-      <w:pPr>
-        <w:spacing w:after="0" w:line="240" w:lineRule="auto"/>
-        <w:ind w:left="57" w:right="57" w:firstLine="567"/>
-        <w:jc w:val="both"/>
-        <w:rPr>
-          <w:rFonts w:ascii="Times New Roman" w:eastAsia="Times New Roman" w:hAnsi="Times New Roman"/>
-          <w:color w:val="000000" w:themeColor="text1"/>
-          <w:sz w:val="28"/>
-          <w:szCs w:val="28"/>
-        </w:rPr>
-      </w:pPr>
-      <w:bookmarkStart w:id="2" w:name="_GoBack"/>
-      <w:r>
-        <w:rPr>
-          <w:rFonts w:ascii="Times New Roman" w:eastAsia="Times New Roman" w:hAnsi="Times New Roman" w:cs="Times New Roman"/>
-          <w:color w:val="000000" w:themeColor="text1"/>
-          <w:sz w:val="28"/>
-          <w:szCs w:val="28"/>
-          <w:highlight w:val="yellow"/>
-          <w:lang w:val="en-US" w:eastAsia="ru-RU"/>
-        </w:rPr>
-        <w:t>&lt;QUESTION_COMPETENCY_CODE_LIST&gt;</w:t>
-      </w:r>
-    </w:p>
-    <w:bookmarkEnd w:id="2"/>
-    <w:p>
-      <w:pPr>
         <w:pStyle w:val="af0"/>
         <w:ind w:left="57" w:right="57" w:firstLine="567"/>
         <w:jc w:val="both"/>
@@ -6750,8 +6548,70 @@
           <w:sz w:val="28"/>
           <w:szCs w:val="28"/>
         </w:rPr>
+        <w:lastRenderedPageBreak/>
+        <w:t>&lt;</w:t>
+      </w:r>
+      <w:r>
+        <w:rPr>
+          <w:color w:val="000000" w:themeColor="text1"/>
+          <w:sz w:val="28"/>
+          <w:szCs w:val="28"/>
+          <w:lang w:val="en-US"/>
+        </w:rPr>
+        <w:t>LAB</w:t>
+      </w:r>
+      <w:r>
+        <w:rPr>
+          <w:color w:val="000000" w:themeColor="text1"/>
+          <w:sz w:val="28"/>
+          <w:szCs w:val="28"/>
+        </w:rPr>
+        <w:t>_</w:t>
+      </w:r>
+      <w:r>
+        <w:rPr>
+          <w:color w:val="000000" w:themeColor="text1"/>
+          <w:sz w:val="28"/>
+          <w:szCs w:val="28"/>
+          <w:lang w:val="en-US"/>
+        </w:rPr>
+        <w:t>EVAL</w:t>
+      </w:r>
+      <w:r>
+        <w:rPr>
+          <w:color w:val="000000" w:themeColor="text1"/>
+          <w:sz w:val="28"/>
+          <w:szCs w:val="28"/>
+        </w:rPr>
+        <w:t>_</w:t>
+      </w:r>
+      <w:proofErr w:type="gramStart"/>
+      <w:r>
+        <w:rPr>
+          <w:color w:val="000000" w:themeColor="text1"/>
+          <w:sz w:val="28"/>
+          <w:szCs w:val="28"/>
+          <w:lang w:val="en-US"/>
+        </w:rPr>
+        <w:t>CRITER</w:t>
+      </w:r>
+      <w:r>
+        <w:rPr>
+          <w:color w:val="000000" w:themeColor="text1"/>
+          <w:sz w:val="28"/>
+          <w:szCs w:val="28"/>
+        </w:rPr>
+        <w:t>&gt;</w:t>
+      </w:r>
+      <w:r>
+        <w:rPr>
+          <w:color w:val="000000" w:themeColor="text1"/>
+          <w:sz w:val="28"/>
+          <w:szCs w:val="28"/>
+        </w:rPr>
         <w:t>Основные</w:t>
       </w:r>
+      <w:proofErr w:type="gramEnd"/>
       <w:r>
         <w:rPr>
           <w:color w:val="000000" w:themeColor="text1"/>
@@ -6901,7 +6761,7 @@
           <w:szCs w:val="28"/>
         </w:rPr>
       </w:pPr>
-      <w:bookmarkStart w:id="3" w:name="_Hlk55246893"/>
+      <w:bookmarkStart w:id="2" w:name="_Hlk55246893"/>
       <w:r>
         <w:rPr>
           <w:rFonts w:ascii="Times New Roman" w:eastAsia="Times New Roman" w:hAnsi="Times New Roman" w:cs="Times New Roman"/>
@@ -7197,162 +7057,7 @@
         <w:t>6.3.3.3. Содержание оценочного средства</w:t>
       </w:r>
     </w:p>
-    <w:bookmarkEnd w:id="3"/>
-    <w:p>
-      <w:pPr>
-        <w:spacing w:after="0" w:line="240" w:lineRule="auto"/>
-        <w:ind w:left="57" w:right="57" w:firstLine="567"/>
-        <w:jc w:val="both"/>
-        <w:rPr>
-          <w:rFonts w:ascii="Times New Roman" w:eastAsia="Times New Roman" w:hAnsi="Times New Roman" w:cs="Times New Roman"/>
-          <w:color w:val="000000" w:themeColor="text1"/>
-          <w:sz w:val="28"/>
-          <w:szCs w:val="28"/>
-          <w:highlight w:val="yellow"/>
-        </w:rPr>
-      </w:pPr>
-      <w:r>
-        <w:rPr>
-          <w:rFonts w:ascii="Times New Roman" w:eastAsia="Times New Roman" w:hAnsi="Times New Roman" w:cs="Times New Roman"/>
-          <w:color w:val="000000" w:themeColor="text1"/>
-          <w:sz w:val="28"/>
-          <w:szCs w:val="28"/>
-        </w:rPr>
-        <w:t xml:space="preserve">Пример </w:t>
-      </w:r>
-      <w:r>
-        <w:rPr>
-          <w:rFonts w:ascii="Times New Roman" w:eastAsia="Times New Roman" w:hAnsi="Times New Roman" w:cs="Times New Roman"/>
-          <w:color w:val="000000" w:themeColor="text1"/>
-          <w:sz w:val="28"/>
-          <w:szCs w:val="28"/>
-        </w:rPr>
-        <w:t xml:space="preserve">практической </w:t>
-      </w:r>
-      <w:r>
-        <w:rPr>
-          <w:rFonts w:ascii="Times New Roman" w:eastAsia="Times New Roman" w:hAnsi="Times New Roman" w:cs="Times New Roman"/>
-          <w:color w:val="000000" w:themeColor="text1"/>
-          <w:sz w:val="28"/>
-          <w:szCs w:val="28"/>
-        </w:rPr>
-        <w:t xml:space="preserve">задачи для оценки </w:t>
-      </w:r>
-      <w:proofErr w:type="spellStart"/>
-      <w:r>
-        <w:rPr>
-          <w:rFonts w:ascii="Times New Roman" w:eastAsia="Times New Roman" w:hAnsi="Times New Roman" w:cs="Times New Roman"/>
-          <w:color w:val="000000" w:themeColor="text1"/>
-          <w:sz w:val="28"/>
-          <w:szCs w:val="28"/>
-        </w:rPr>
-        <w:t>сформированности</w:t>
-      </w:r>
-      <w:proofErr w:type="spellEnd"/>
-      <w:r>
-        <w:rPr>
-          <w:rFonts w:ascii="Times New Roman" w:eastAsia="Times New Roman" w:hAnsi="Times New Roman" w:cs="Times New Roman"/>
-          <w:color w:val="000000" w:themeColor="text1"/>
-          <w:sz w:val="28"/>
-          <w:szCs w:val="28"/>
-        </w:rPr>
-        <w:t xml:space="preserve"> компетенции </w:t>
-      </w:r>
-      <w:r>
-        <w:rPr>
-          <w:rFonts w:ascii="Times New Roman" w:eastAsia="Times New Roman" w:hAnsi="Times New Roman" w:cs="Times New Roman"/>
-          <w:color w:val="000000" w:themeColor="text1"/>
-          <w:sz w:val="28"/>
-          <w:szCs w:val="28"/>
-          <w:highlight w:val="yellow"/>
-        </w:rPr>
-        <w:t>&lt;</w:t>
-      </w:r>
-      <w:r>
-        <w:rPr>
-          <w:rFonts w:ascii="Times New Roman" w:eastAsia="Times New Roman" w:hAnsi="Times New Roman" w:cs="Times New Roman"/>
-          <w:color w:val="000000" w:themeColor="text1"/>
-          <w:sz w:val="28"/>
-          <w:szCs w:val="28"/>
-          <w:highlight w:val="yellow"/>
-          <w:lang w:val="en-US"/>
-        </w:rPr>
-        <w:t>PRACTICE</w:t>
-      </w:r>
-      <w:r>
-        <w:rPr>
-          <w:rFonts w:ascii="Times New Roman" w:eastAsia="Times New Roman" w:hAnsi="Times New Roman" w:cs="Times New Roman"/>
-          <w:color w:val="000000" w:themeColor="text1"/>
-          <w:sz w:val="28"/>
-          <w:szCs w:val="28"/>
-          <w:highlight w:val="yellow"/>
-        </w:rPr>
-        <w:t>_</w:t>
-      </w:r>
-      <w:r>
-        <w:rPr>
-          <w:rFonts w:ascii="Times New Roman" w:eastAsia="Times New Roman" w:hAnsi="Times New Roman" w:cs="Times New Roman"/>
-          <w:color w:val="000000" w:themeColor="text1"/>
-          <w:sz w:val="28"/>
-          <w:szCs w:val="28"/>
-          <w:highlight w:val="yellow"/>
-          <w:lang w:val="en-US"/>
-        </w:rPr>
-        <w:t>TASK</w:t>
-      </w:r>
-      <w:r>
-        <w:rPr>
-          <w:rFonts w:ascii="Times New Roman" w:eastAsia="Times New Roman" w:hAnsi="Times New Roman" w:cs="Times New Roman"/>
-          <w:color w:val="000000" w:themeColor="text1"/>
-          <w:sz w:val="28"/>
-          <w:szCs w:val="28"/>
-          <w:highlight w:val="yellow"/>
-        </w:rPr>
-        <w:t>_</w:t>
-      </w:r>
-      <w:r>
-        <w:rPr>
-          <w:rFonts w:ascii="Times New Roman" w:eastAsia="Times New Roman" w:hAnsi="Times New Roman" w:cs="Times New Roman"/>
-          <w:color w:val="000000" w:themeColor="text1"/>
-          <w:sz w:val="28"/>
-          <w:szCs w:val="28"/>
-          <w:highlight w:val="yellow"/>
-          <w:lang w:val="en-US"/>
-        </w:rPr>
-        <w:t>COMPETENCY</w:t>
-      </w:r>
-      <w:r>
-        <w:rPr>
-          <w:rFonts w:ascii="Times New Roman" w:eastAsia="Times New Roman" w:hAnsi="Times New Roman" w:cs="Times New Roman"/>
-          <w:color w:val="000000" w:themeColor="text1"/>
-          <w:sz w:val="28"/>
-          <w:szCs w:val="28"/>
-          <w:highlight w:val="yellow"/>
-        </w:rPr>
-        <w:t>_</w:t>
-      </w:r>
-      <w:r>
-        <w:rPr>
-          <w:rFonts w:ascii="Times New Roman" w:eastAsia="Times New Roman" w:hAnsi="Times New Roman" w:cs="Times New Roman"/>
-          <w:color w:val="000000" w:themeColor="text1"/>
-          <w:sz w:val="28"/>
-          <w:szCs w:val="28"/>
-          <w:highlight w:val="yellow"/>
-          <w:lang w:val="en-US"/>
-        </w:rPr>
-        <w:t>CODE</w:t>
-      </w:r>
-      <w:r>
-        <w:rPr>
-          <w:rFonts w:ascii="Times New Roman" w:eastAsia="Times New Roman" w:hAnsi="Times New Roman" w:cs="Times New Roman"/>
-          <w:color w:val="000000" w:themeColor="text1"/>
-          <w:sz w:val="28"/>
-          <w:szCs w:val="28"/>
-          <w:highlight w:val="yellow"/>
-        </w:rPr>
-        <w:t>&gt;</w:t>
-      </w:r>
-    </w:p>
+    <w:bookmarkEnd w:id="2"/>
     <w:p>
       <w:pPr>
         <w:pStyle w:val="af0"/>
@@ -7372,33 +7077,34 @@
           <w:color w:val="000000" w:themeColor="text1"/>
           <w:sz w:val="28"/>
           <w:szCs w:val="28"/>
-          <w:highlight w:val="yellow"/>
-          <w:lang w:val="en-US"/>
-        </w:rPr>
-        <w:t>&lt;PRACTICE_TASK&gt;&lt;PRACTICE_TASK_DESCRIPTION&gt;</w:t>
-      </w:r>
-    </w:p>
-    <w:p>
-      <w:pPr>
-        <w:pStyle w:val="af0"/>
-        <w:tabs>
-          <w:tab w:val="left" w:pos="993"/>
-        </w:tabs>
-        <w:ind w:left="57" w:right="57" w:firstLine="567"/>
-        <w:jc w:val="both"/>
-        <w:rPr>
-          <w:color w:val="000000" w:themeColor="text1"/>
-          <w:sz w:val="28"/>
-          <w:szCs w:val="28"/>
-        </w:rPr>
-      </w:pPr>
-      <w:r>
-        <w:rPr>
-          <w:color w:val="000000" w:themeColor="text1"/>
-          <w:sz w:val="28"/>
-          <w:szCs w:val="28"/>
-        </w:rPr>
-        <w:t xml:space="preserve">Полный комплект практических заданий (задач) по темам дисциплины </w:t>
+        </w:rPr>
+        <w:t>&lt;PRAC_EVAL_</w:t>
+      </w:r>
+      <w:proofErr w:type="gramStart"/>
+      <w:r>
+        <w:rPr>
+          <w:color w:val="000000" w:themeColor="text1"/>
+          <w:sz w:val="28"/>
+          <w:szCs w:val="28"/>
+        </w:rPr>
+        <w:t>CRITER&gt;</w:t>
+      </w:r>
+      <w:r>
+        <w:rPr>
+          <w:color w:val="000000" w:themeColor="text1"/>
+          <w:sz w:val="28"/>
+          <w:szCs w:val="28"/>
+        </w:rPr>
+        <w:t>Полный</w:t>
+      </w:r>
+      <w:proofErr w:type="gramEnd"/>
+      <w:r>
+        <w:rPr>
+          <w:color w:val="000000" w:themeColor="text1"/>
+          <w:sz w:val="28"/>
+          <w:szCs w:val="28"/>
+        </w:rPr>
+        <w:t xml:space="preserve"> комплект практических заданий (задач) по темам дисциплины </w:t>
       </w:r>
       <w:r>
         <w:rPr>
@@ -7576,7 +7282,6 @@
           <w:sz w:val="28"/>
           <w:szCs w:val="28"/>
         </w:rPr>
-        <w:lastRenderedPageBreak/>
         <w:t xml:space="preserve">Методические материалы, определяющие процедуры оценивания </w:t>
       </w:r>
       <w:r>
@@ -7750,6 +7455,7 @@
           <w:szCs w:val="28"/>
           <w:lang w:eastAsia="ru-RU"/>
         </w:rPr>
+        <w:lastRenderedPageBreak/>
         <w:t xml:space="preserve"> Если студент по результатам текущего контроля в учебном семестре набрал от </w:t>
       </w:r>
       <w:r>
@@ -8332,14 +8038,16 @@
         </w:rPr>
         <w:t>&gt;</w:t>
       </w:r>
-      <w:r>
-        <w:rPr>
-          <w:rFonts w:ascii="Times New Roman" w:eastAsia="Times New Roman" w:hAnsi="Times New Roman" w:cs="Times New Roman"/>
-          <w:color w:val="000000" w:themeColor="text1"/>
-          <w:sz w:val="28"/>
-          <w:szCs w:val="28"/>
-        </w:rPr>
-        <w:t xml:space="preserve"> дисциплинарных модуля.</w:t>
+      <w:bookmarkStart w:id="3" w:name="_GoBack"/>
+      <w:bookmarkEnd w:id="3"/>
+      <w:r>
+        <w:rPr>
+          <w:rFonts w:ascii="Times New Roman" w:eastAsia="Times New Roman" w:hAnsi="Times New Roman" w:cs="Times New Roman"/>
+          <w:color w:val="000000" w:themeColor="text1"/>
+          <w:sz w:val="28"/>
+          <w:szCs w:val="28"/>
+        </w:rPr>
+        <w:t>.</w:t>
       </w:r>
     </w:p>
     <w:p>
@@ -8682,7 +8390,6 @@
           <w:szCs w:val="28"/>
           <w:lang w:eastAsia="ru-RU"/>
         </w:rPr>
-        <w:lastRenderedPageBreak/>
         <w:t>- участие в интеллектуальной игре «</w:t>
       </w:r>
       <w:proofErr w:type="spellStart"/>
@@ -8868,6 +8575,7 @@
           <w:szCs w:val="28"/>
           <w:lang w:eastAsia="ru-RU"/>
         </w:rPr>
+        <w:lastRenderedPageBreak/>
         <w:t xml:space="preserve">В соответствии с Учебным планом направления подготовки </w:t>
       </w:r>
       <w:r>
@@ -9061,632 +8769,105 @@
       <w:pPr>
         <w:spacing w:after="0" w:line="240" w:lineRule="auto"/>
         <w:ind w:left="57" w:right="57" w:firstLine="567"/>
-        <w:jc w:val="center"/>
-        <w:rPr>
-          <w:rFonts w:ascii="Times New Roman" w:hAnsi="Times New Roman" w:cs="Times New Roman"/>
-          <w:b/>
-          <w:sz w:val="28"/>
-          <w:szCs w:val="28"/>
-        </w:rPr>
-      </w:pPr>
-      <w:r>
-        <w:rPr>
-          <w:rFonts w:ascii="Times New Roman" w:hAnsi="Times New Roman" w:cs="Times New Roman"/>
-          <w:b/>
-          <w:sz w:val="28"/>
-          <w:szCs w:val="28"/>
-        </w:rPr>
-        <w:t xml:space="preserve">Критерии оценки знаний студентов в рамках промежуточной аттестации в форме </w:t>
-      </w:r>
-      <w:r>
-        <w:rPr>
-          <w:rFonts w:ascii="Times New Roman" w:hAnsi="Times New Roman" w:cs="Times New Roman"/>
-          <w:b/>
-          <w:sz w:val="28"/>
-          <w:szCs w:val="28"/>
+        <w:jc w:val="both"/>
+        <w:rPr>
+          <w:rFonts w:ascii="Times New Roman" w:eastAsia="Times New Roman" w:hAnsi="Times New Roman" w:cs="Times New Roman"/>
+          <w:color w:val="000000" w:themeColor="text1"/>
+          <w:sz w:val="28"/>
+          <w:szCs w:val="28"/>
+          <w:lang w:eastAsia="ru-RU"/>
+        </w:rPr>
+      </w:pPr>
+      <w:r>
+        <w:rPr>
+          <w:rFonts w:ascii="Times New Roman" w:eastAsia="Times New Roman" w:hAnsi="Times New Roman" w:cs="Times New Roman"/>
+          <w:color w:val="000000" w:themeColor="text1"/>
+          <w:sz w:val="28"/>
+          <w:szCs w:val="28"/>
+          <w:lang w:eastAsia="ru-RU"/>
         </w:rPr>
         <w:t>&lt;</w:t>
       </w:r>
       <w:r>
         <w:rPr>
-          <w:rFonts w:ascii="Times New Roman" w:hAnsi="Times New Roman" w:cs="Times New Roman"/>
-          <w:b/>
-          <w:sz w:val="28"/>
-          <w:szCs w:val="28"/>
-          <w:lang w:val="en-US"/>
+          <w:rFonts w:ascii="Times New Roman" w:eastAsia="Times New Roman" w:hAnsi="Times New Roman" w:cs="Times New Roman"/>
+          <w:color w:val="000000" w:themeColor="text1"/>
+          <w:sz w:val="28"/>
+          <w:szCs w:val="28"/>
+          <w:lang w:val="en-US" w:eastAsia="ru-RU"/>
         </w:rPr>
         <w:t>ATTESTATION</w:t>
       </w:r>
       <w:r>
         <w:rPr>
-          <w:rFonts w:ascii="Times New Roman" w:hAnsi="Times New Roman" w:cs="Times New Roman"/>
-          <w:b/>
-          <w:sz w:val="28"/>
-          <w:szCs w:val="28"/>
+          <w:rFonts w:ascii="Times New Roman" w:eastAsia="Times New Roman" w:hAnsi="Times New Roman" w:cs="Times New Roman"/>
+          <w:color w:val="000000" w:themeColor="text1"/>
+          <w:sz w:val="28"/>
+          <w:szCs w:val="28"/>
+          <w:lang w:eastAsia="ru-RU"/>
         </w:rPr>
         <w:t>_</w:t>
       </w:r>
       <w:r>
         <w:rPr>
-          <w:rFonts w:ascii="Times New Roman" w:hAnsi="Times New Roman" w:cs="Times New Roman"/>
-          <w:b/>
-          <w:sz w:val="28"/>
-          <w:szCs w:val="28"/>
-          <w:lang w:val="en-US"/>
-        </w:rPr>
-        <w:t>IN</w:t>
-      </w:r>
-      <w:r>
-        <w:rPr>
-          <w:rFonts w:ascii="Times New Roman" w:hAnsi="Times New Roman" w:cs="Times New Roman"/>
-          <w:b/>
-          <w:sz w:val="28"/>
-          <w:szCs w:val="28"/>
+          <w:rFonts w:ascii="Times New Roman" w:eastAsia="Times New Roman" w:hAnsi="Times New Roman" w:cs="Times New Roman"/>
+          <w:color w:val="000000" w:themeColor="text1"/>
+          <w:sz w:val="28"/>
+          <w:szCs w:val="28"/>
+          <w:lang w:val="en-US" w:eastAsia="ru-RU"/>
+        </w:rPr>
+        <w:t>EVALUATION</w:t>
+      </w:r>
+      <w:r>
+        <w:rPr>
+          <w:rFonts w:ascii="Times New Roman" w:eastAsia="Times New Roman" w:hAnsi="Times New Roman" w:cs="Times New Roman"/>
+          <w:color w:val="000000" w:themeColor="text1"/>
+          <w:sz w:val="28"/>
+          <w:szCs w:val="28"/>
+          <w:lang w:eastAsia="ru-RU"/>
         </w:rPr>
         <w:t>_</w:t>
       </w:r>
       <w:r>
         <w:rPr>
-          <w:rFonts w:ascii="Times New Roman" w:hAnsi="Times New Roman" w:cs="Times New Roman"/>
-          <w:b/>
-          <w:sz w:val="28"/>
-          <w:szCs w:val="28"/>
-          <w:lang w:val="en-US"/>
-        </w:rPr>
-        <w:t>GENITIVE</w:t>
-      </w:r>
-      <w:r>
-        <w:rPr>
-          <w:rFonts w:ascii="Times New Roman" w:hAnsi="Times New Roman" w:cs="Times New Roman"/>
-          <w:b/>
-          <w:sz w:val="28"/>
-          <w:szCs w:val="28"/>
+          <w:rFonts w:ascii="Times New Roman" w:eastAsia="Times New Roman" w:hAnsi="Times New Roman" w:cs="Times New Roman"/>
+          <w:color w:val="000000" w:themeColor="text1"/>
+          <w:sz w:val="28"/>
+          <w:szCs w:val="28"/>
+          <w:lang w:val="en-US" w:eastAsia="ru-RU"/>
+        </w:rPr>
+        <w:t>CRETARIES</w:t>
+      </w:r>
+      <w:r>
+        <w:rPr>
+          <w:rFonts w:ascii="Times New Roman" w:eastAsia="Times New Roman" w:hAnsi="Times New Roman" w:cs="Times New Roman"/>
+          <w:color w:val="000000" w:themeColor="text1"/>
+          <w:sz w:val="28"/>
+          <w:szCs w:val="28"/>
+          <w:lang w:eastAsia="ru-RU"/>
+        </w:rPr>
+        <w:t>_</w:t>
+      </w:r>
+      <w:r>
+        <w:rPr>
+          <w:rFonts w:ascii="Times New Roman" w:eastAsia="Times New Roman" w:hAnsi="Times New Roman" w:cs="Times New Roman"/>
+          <w:color w:val="000000" w:themeColor="text1"/>
+          <w:sz w:val="28"/>
+          <w:szCs w:val="28"/>
+          <w:lang w:val="en-US" w:eastAsia="ru-RU"/>
+        </w:rPr>
+        <w:t>FORMS</w:t>
+      </w:r>
+      <w:r>
+        <w:rPr>
+          <w:rFonts w:ascii="Times New Roman" w:eastAsia="Times New Roman" w:hAnsi="Times New Roman" w:cs="Times New Roman"/>
+          <w:color w:val="000000" w:themeColor="text1"/>
+          <w:sz w:val="28"/>
+          <w:szCs w:val="28"/>
+          <w:lang w:eastAsia="ru-RU"/>
         </w:rPr>
         <w:t>&gt;</w:t>
       </w:r>
-      <w:r>
-        <w:rPr>
-          <w:rFonts w:ascii="Times New Roman" w:hAnsi="Times New Roman" w:cs="Times New Roman"/>
-          <w:b/>
-          <w:sz w:val="28"/>
-          <w:szCs w:val="28"/>
-        </w:rPr>
-        <w:t>, проводимого:</w:t>
-      </w:r>
-    </w:p>
-    <w:p>
-      <w:pPr>
-        <w:spacing w:after="0" w:line="240" w:lineRule="auto"/>
-        <w:ind w:left="57" w:right="57" w:firstLine="567"/>
-        <w:jc w:val="both"/>
-        <w:rPr>
-          <w:rFonts w:ascii="Times New Roman" w:hAnsi="Times New Roman" w:cs="Times New Roman"/>
-          <w:b/>
-          <w:sz w:val="28"/>
-          <w:szCs w:val="28"/>
-        </w:rPr>
-      </w:pPr>
-      <w:r>
-        <w:rPr>
-          <w:rFonts w:ascii="Times New Roman" w:eastAsia="Times New Roman" w:hAnsi="Times New Roman" w:cs="Times New Roman"/>
-          <w:b/>
-          <w:sz w:val="28"/>
-          <w:szCs w:val="28"/>
-          <w:lang w:eastAsia="ru-RU"/>
-        </w:rPr>
-        <w:tab/>
-      </w:r>
-      <w:r>
-        <w:rPr>
-          <w:rFonts w:ascii="Times New Roman" w:hAnsi="Times New Roman" w:cs="Times New Roman"/>
-          <w:b/>
-          <w:sz w:val="28"/>
-          <w:szCs w:val="28"/>
-        </w:rPr>
-        <w:t>- в форме компьютерного тестирования</w:t>
-      </w:r>
-    </w:p>
-    <w:p>
-      <w:pPr>
-        <w:spacing w:after="0" w:line="240" w:lineRule="auto"/>
-        <w:ind w:left="57" w:right="57" w:firstLine="567"/>
-        <w:jc w:val="both"/>
-        <w:rPr>
-          <w:rFonts w:ascii="Times New Roman" w:hAnsi="Times New Roman" w:cs="Times New Roman"/>
-          <w:sz w:val="28"/>
-          <w:szCs w:val="28"/>
-        </w:rPr>
-      </w:pPr>
-      <w:r>
-        <w:rPr>
-          <w:rFonts w:ascii="Times New Roman" w:hAnsi="Times New Roman" w:cs="Times New Roman"/>
-          <w:sz w:val="28"/>
-          <w:szCs w:val="28"/>
-        </w:rPr>
-        <w:t xml:space="preserve">На </w:t>
-      </w:r>
-      <w:r>
-        <w:rPr>
-          <w:rFonts w:ascii="Times New Roman" w:hAnsi="Times New Roman" w:cs="Times New Roman"/>
-          <w:sz w:val="28"/>
-          <w:szCs w:val="28"/>
-          <w:highlight w:val="yellow"/>
-        </w:rPr>
-        <w:t>экзамене</w:t>
-      </w:r>
-      <w:r>
-        <w:rPr>
-          <w:rFonts w:ascii="Times New Roman" w:hAnsi="Times New Roman" w:cs="Times New Roman"/>
-          <w:sz w:val="28"/>
-          <w:szCs w:val="28"/>
-        </w:rPr>
-        <w:t xml:space="preserve">, который проводится в форме компьютерного тестирования, студенту предоставляется блок тестовых заданий в количестве </w:t>
-      </w:r>
-      <w:r>
-        <w:rPr>
-          <w:rFonts w:ascii="Times New Roman" w:hAnsi="Times New Roman" w:cs="Times New Roman"/>
-          <w:sz w:val="28"/>
-          <w:szCs w:val="28"/>
-          <w:highlight w:val="yellow"/>
-        </w:rPr>
-        <w:t>30 шт</w:t>
-      </w:r>
-      <w:r>
-        <w:rPr>
-          <w:rFonts w:ascii="Times New Roman" w:hAnsi="Times New Roman" w:cs="Times New Roman"/>
-          <w:sz w:val="28"/>
-          <w:szCs w:val="28"/>
-        </w:rPr>
-        <w:t xml:space="preserve">., которые генерируются автоматической тестирующей системой персонально в случайном порядке и содержат вопросы по всему перечню тем дисциплины. Каждое правильно выполненное тестовое задание оценивается в 1 балл. Максимальное количество баллов, которое студент имеет </w:t>
-      </w:r>
-      <w:r>
-        <w:rPr>
-          <w:rFonts w:ascii="Times New Roman" w:hAnsi="Times New Roman" w:cs="Times New Roman"/>
-          <w:sz w:val="28"/>
-          <w:szCs w:val="28"/>
-        </w:rPr>
-        <w:t xml:space="preserve">возможность </w:t>
-      </w:r>
-      <w:r>
-        <w:rPr>
-          <w:rFonts w:ascii="Times New Roman" w:hAnsi="Times New Roman" w:cs="Times New Roman"/>
-          <w:sz w:val="28"/>
-          <w:szCs w:val="28"/>
-        </w:rPr>
-        <w:t>набрать</w:t>
-      </w:r>
-      <w:r>
-        <w:rPr>
-          <w:rFonts w:ascii="Times New Roman" w:hAnsi="Times New Roman" w:cs="Times New Roman"/>
-          <w:sz w:val="28"/>
-          <w:szCs w:val="28"/>
-        </w:rPr>
-        <w:t xml:space="preserve"> – 40. </w:t>
-      </w:r>
-    </w:p>
-    <w:p>
-      <w:pPr>
-        <w:spacing w:after="0" w:line="240" w:lineRule="auto"/>
-        <w:ind w:left="57" w:right="57" w:firstLine="567"/>
-        <w:jc w:val="both"/>
-        <w:rPr>
-          <w:rFonts w:ascii="Times New Roman" w:eastAsia="Times New Roman" w:hAnsi="Times New Roman" w:cs="Times New Roman"/>
-          <w:sz w:val="28"/>
-          <w:szCs w:val="28"/>
-        </w:rPr>
-      </w:pPr>
-      <w:r>
-        <w:rPr>
-          <w:rFonts w:ascii="Times New Roman" w:eastAsia="Times New Roman" w:hAnsi="Times New Roman" w:cs="Times New Roman"/>
-          <w:sz w:val="28"/>
-          <w:szCs w:val="28"/>
-        </w:rPr>
-        <w:t xml:space="preserve">Для получения </w:t>
-      </w:r>
-      <w:r>
-        <w:rPr>
-          <w:rFonts w:ascii="Times New Roman" w:eastAsia="Times New Roman" w:hAnsi="Times New Roman" w:cs="Times New Roman"/>
-          <w:sz w:val="28"/>
-          <w:szCs w:val="28"/>
-          <w:highlight w:val="yellow"/>
-        </w:rPr>
-        <w:t>экзаменационной</w:t>
-      </w:r>
-      <w:r>
-        <w:rPr>
-          <w:rFonts w:ascii="Times New Roman" w:eastAsia="Times New Roman" w:hAnsi="Times New Roman" w:cs="Times New Roman"/>
-          <w:sz w:val="28"/>
-          <w:szCs w:val="28"/>
-        </w:rPr>
-        <w:t xml:space="preserve"> оценки общая сумма баллов </w:t>
-      </w:r>
-      <w:r>
-        <w:rPr>
-          <w:rFonts w:ascii="Times New Roman" w:eastAsia="Times New Roman" w:hAnsi="Times New Roman" w:cs="Times New Roman"/>
-          <w:sz w:val="28"/>
-          <w:szCs w:val="28"/>
-        </w:rPr>
-        <w:t xml:space="preserve">                             </w:t>
-      </w:r>
-      <w:proofErr w:type="gramStart"/>
-      <w:r>
-        <w:rPr>
-          <w:rFonts w:ascii="Times New Roman" w:eastAsia="Times New Roman" w:hAnsi="Times New Roman" w:cs="Times New Roman"/>
-          <w:sz w:val="28"/>
-          <w:szCs w:val="28"/>
-        </w:rPr>
-        <w:t xml:space="preserve">   </w:t>
-      </w:r>
-      <w:r>
-        <w:rPr>
-          <w:rFonts w:ascii="Times New Roman" w:eastAsia="Times New Roman" w:hAnsi="Times New Roman" w:cs="Times New Roman"/>
-          <w:sz w:val="28"/>
-          <w:szCs w:val="28"/>
-        </w:rPr>
-        <w:t>(</w:t>
-      </w:r>
-      <w:proofErr w:type="gramEnd"/>
-      <w:r>
-        <w:rPr>
-          <w:rFonts w:ascii="Times New Roman" w:eastAsia="Times New Roman" w:hAnsi="Times New Roman" w:cs="Times New Roman"/>
-          <w:sz w:val="28"/>
-          <w:szCs w:val="28"/>
-        </w:rPr>
-        <w:t xml:space="preserve">за дисциплинарные модули и </w:t>
-      </w:r>
-      <w:r>
-        <w:rPr>
-          <w:rFonts w:ascii="Times New Roman" w:eastAsia="Times New Roman" w:hAnsi="Times New Roman" w:cs="Times New Roman"/>
-          <w:sz w:val="28"/>
-          <w:szCs w:val="28"/>
-          <w:highlight w:val="yellow"/>
-        </w:rPr>
-        <w:t>экзамен</w:t>
-      </w:r>
-      <w:r>
-        <w:rPr>
-          <w:rFonts w:ascii="Times New Roman" w:eastAsia="Times New Roman" w:hAnsi="Times New Roman" w:cs="Times New Roman"/>
-          <w:sz w:val="28"/>
-          <w:szCs w:val="28"/>
-        </w:rPr>
-        <w:t xml:space="preserve">) должна составлять от 55 до 100 баллов (см. шкалу перевода рейтинговых баллов). </w:t>
-      </w:r>
-    </w:p>
-    <w:p>
-      <w:pPr>
-        <w:spacing w:after="0" w:line="240" w:lineRule="auto"/>
-        <w:ind w:left="57" w:right="57" w:firstLine="567"/>
-        <w:jc w:val="center"/>
-        <w:rPr>
-          <w:rFonts w:ascii="Times New Roman" w:eastAsia="Times New Roman" w:hAnsi="Times New Roman" w:cs="Times New Roman"/>
-          <w:b/>
-          <w:i/>
-          <w:sz w:val="28"/>
-          <w:szCs w:val="28"/>
-        </w:rPr>
-      </w:pPr>
-      <w:r>
-        <w:rPr>
-          <w:rFonts w:ascii="Times New Roman" w:eastAsia="Times New Roman" w:hAnsi="Times New Roman" w:cs="Times New Roman"/>
-          <w:b/>
-          <w:sz w:val="28"/>
-          <w:szCs w:val="28"/>
-        </w:rPr>
-        <w:t>Шкала перевода рейтинговых баллов</w:t>
-      </w:r>
-    </w:p>
-    <w:tbl>
-      <w:tblPr>
-        <w:tblW w:w="5000" w:type="pct"/>
-        <w:jc w:val="center"/>
-        <w:tblBorders>
-          <w:top w:val="single" w:sz="4" w:space="0" w:color="auto"/>
-          <w:left w:val="single" w:sz="4" w:space="0" w:color="auto"/>
-          <w:bottom w:val="single" w:sz="4" w:space="0" w:color="auto"/>
-          <w:right w:val="single" w:sz="4" w:space="0" w:color="auto"/>
-          <w:insideH w:val="single" w:sz="4" w:space="0" w:color="auto"/>
-          <w:insideV w:val="single" w:sz="4" w:space="0" w:color="auto"/>
-        </w:tblBorders>
-        <w:tblLook w:val="01E0" w:firstRow="1" w:lastRow="1" w:firstColumn="1" w:lastColumn="1" w:noHBand="0" w:noVBand="0"/>
-      </w:tblPr>
-      <w:tblGrid>
-        <w:gridCol w:w="5594"/>
-        <w:gridCol w:w="4317"/>
-      </w:tblGrid>
-      <w:tr>
-        <w:trPr>
-          <w:jc w:val="center"/>
-        </w:trPr>
-        <w:tc>
-          <w:tcPr>
-            <w:tcW w:w="2822" w:type="pct"/>
-            <w:vAlign w:val="center"/>
-          </w:tcPr>
-          <w:p>
-            <w:pPr>
-              <w:spacing w:after="0" w:line="240" w:lineRule="auto"/>
-              <w:ind w:left="57" w:right="57"/>
-              <w:jc w:val="center"/>
-              <w:rPr>
-                <w:rFonts w:ascii="Times New Roman" w:eastAsia="Times New Roman" w:hAnsi="Times New Roman" w:cs="Times New Roman"/>
-                <w:b/>
-                <w:bCs/>
-                <w:iCs/>
-                <w:sz w:val="24"/>
-                <w:szCs w:val="24"/>
-                <w:lang w:eastAsia="ru-RU"/>
-              </w:rPr>
-            </w:pPr>
-            <w:r>
-              <w:rPr>
-                <w:rFonts w:ascii="Times New Roman" w:eastAsia="Times New Roman" w:hAnsi="Times New Roman" w:cs="Times New Roman"/>
-                <w:b/>
-                <w:bCs/>
-                <w:iCs/>
-                <w:sz w:val="24"/>
-                <w:szCs w:val="24"/>
-                <w:lang w:eastAsia="ru-RU"/>
-              </w:rPr>
-              <w:t>Общее количество набранных баллов</w:t>
-            </w:r>
-          </w:p>
-        </w:tc>
-        <w:tc>
-          <w:tcPr>
-            <w:tcW w:w="2178" w:type="pct"/>
-            <w:vAlign w:val="center"/>
-          </w:tcPr>
-          <w:p>
-            <w:pPr>
-              <w:spacing w:after="0" w:line="240" w:lineRule="auto"/>
-              <w:ind w:left="57" w:right="57"/>
-              <w:jc w:val="center"/>
-              <w:rPr>
-                <w:rFonts w:ascii="Times New Roman" w:eastAsia="Times New Roman" w:hAnsi="Times New Roman" w:cs="Times New Roman"/>
-                <w:b/>
-                <w:bCs/>
-                <w:iCs/>
-                <w:sz w:val="24"/>
-                <w:szCs w:val="24"/>
-                <w:lang w:eastAsia="ru-RU"/>
-              </w:rPr>
-            </w:pPr>
-            <w:r>
-              <w:rPr>
-                <w:rFonts w:ascii="Times New Roman" w:eastAsia="Times New Roman" w:hAnsi="Times New Roman" w:cs="Times New Roman"/>
-                <w:b/>
-                <w:bCs/>
-                <w:iCs/>
-                <w:sz w:val="24"/>
-                <w:szCs w:val="24"/>
-                <w:lang w:eastAsia="ru-RU"/>
-              </w:rPr>
-              <w:t>Оценка</w:t>
-            </w:r>
-          </w:p>
-        </w:tc>
-      </w:tr>
-      <w:tr>
-        <w:trPr>
-          <w:jc w:val="center"/>
-        </w:trPr>
-        <w:tc>
-          <w:tcPr>
-            <w:tcW w:w="2822" w:type="pct"/>
-            <w:vAlign w:val="center"/>
-          </w:tcPr>
-          <w:p>
-            <w:pPr>
-              <w:spacing w:after="0" w:line="240" w:lineRule="auto"/>
-              <w:ind w:left="57" w:right="57"/>
-              <w:jc w:val="center"/>
-              <w:rPr>
-                <w:rFonts w:ascii="Times New Roman" w:eastAsia="Times New Roman" w:hAnsi="Times New Roman" w:cs="Times New Roman"/>
-                <w:bCs/>
-                <w:iCs/>
-                <w:sz w:val="24"/>
-                <w:szCs w:val="24"/>
-                <w:lang w:eastAsia="ru-RU"/>
-              </w:rPr>
-            </w:pPr>
-            <w:r>
-              <w:rPr>
-                <w:rFonts w:ascii="Times New Roman" w:eastAsia="Times New Roman" w:hAnsi="Times New Roman" w:cs="Times New Roman"/>
-                <w:bCs/>
-                <w:iCs/>
-                <w:sz w:val="24"/>
-                <w:szCs w:val="24"/>
-                <w:lang w:eastAsia="ru-RU"/>
-              </w:rPr>
-              <w:t>55-70</w:t>
-            </w:r>
-          </w:p>
-        </w:tc>
-        <w:tc>
-          <w:tcPr>
-            <w:tcW w:w="2178" w:type="pct"/>
-            <w:vAlign w:val="center"/>
-          </w:tcPr>
-          <w:p>
-            <w:pPr>
-              <w:spacing w:after="0" w:line="240" w:lineRule="auto"/>
-              <w:ind w:left="57" w:right="57"/>
-              <w:jc w:val="center"/>
-              <w:rPr>
-                <w:rFonts w:ascii="Times New Roman" w:eastAsia="Times New Roman" w:hAnsi="Times New Roman" w:cs="Times New Roman"/>
-                <w:bCs/>
-                <w:iCs/>
-                <w:sz w:val="24"/>
-                <w:szCs w:val="24"/>
-                <w:lang w:eastAsia="ru-RU"/>
-              </w:rPr>
-            </w:pPr>
-            <w:r>
-              <w:rPr>
-                <w:rFonts w:ascii="Times New Roman" w:eastAsia="Times New Roman" w:hAnsi="Times New Roman" w:cs="Times New Roman"/>
-                <w:bCs/>
-                <w:iCs/>
-                <w:sz w:val="24"/>
-                <w:szCs w:val="24"/>
-                <w:lang w:eastAsia="ru-RU"/>
-              </w:rPr>
-              <w:t>3 (удовлетворительно)</w:t>
-            </w:r>
-          </w:p>
-        </w:tc>
-      </w:tr>
-      <w:tr>
-        <w:trPr>
-          <w:jc w:val="center"/>
-        </w:trPr>
-        <w:tc>
-          <w:tcPr>
-            <w:tcW w:w="2822" w:type="pct"/>
-            <w:vAlign w:val="center"/>
-          </w:tcPr>
-          <w:p>
-            <w:pPr>
-              <w:spacing w:after="0" w:line="240" w:lineRule="auto"/>
-              <w:ind w:left="57" w:right="57"/>
-              <w:jc w:val="center"/>
-              <w:rPr>
-                <w:rFonts w:ascii="Times New Roman" w:eastAsia="Times New Roman" w:hAnsi="Times New Roman" w:cs="Times New Roman"/>
-                <w:bCs/>
-                <w:iCs/>
-                <w:sz w:val="24"/>
-                <w:szCs w:val="24"/>
-                <w:lang w:eastAsia="ru-RU"/>
-              </w:rPr>
-            </w:pPr>
-            <w:r>
-              <w:rPr>
-                <w:rFonts w:ascii="Times New Roman" w:eastAsia="Times New Roman" w:hAnsi="Times New Roman" w:cs="Times New Roman"/>
-                <w:bCs/>
-                <w:iCs/>
-                <w:sz w:val="24"/>
-                <w:szCs w:val="24"/>
-                <w:lang w:eastAsia="ru-RU"/>
-              </w:rPr>
-              <w:t>71-85</w:t>
-            </w:r>
-          </w:p>
-        </w:tc>
-        <w:tc>
-          <w:tcPr>
-            <w:tcW w:w="2178" w:type="pct"/>
-            <w:vAlign w:val="center"/>
-          </w:tcPr>
-          <w:p>
-            <w:pPr>
-              <w:spacing w:after="0" w:line="240" w:lineRule="auto"/>
-              <w:ind w:left="57" w:right="57"/>
-              <w:jc w:val="center"/>
-              <w:rPr>
-                <w:rFonts w:ascii="Times New Roman" w:eastAsia="Times New Roman" w:hAnsi="Times New Roman" w:cs="Times New Roman"/>
-                <w:bCs/>
-                <w:iCs/>
-                <w:sz w:val="24"/>
-                <w:szCs w:val="24"/>
-                <w:lang w:eastAsia="ru-RU"/>
-              </w:rPr>
-            </w:pPr>
-            <w:r>
-              <w:rPr>
-                <w:rFonts w:ascii="Times New Roman" w:eastAsia="Times New Roman" w:hAnsi="Times New Roman" w:cs="Times New Roman"/>
-                <w:bCs/>
-                <w:iCs/>
-                <w:sz w:val="24"/>
-                <w:szCs w:val="24"/>
-                <w:lang w:eastAsia="ru-RU"/>
-              </w:rPr>
-              <w:t>4 (хорошо)</w:t>
-            </w:r>
-          </w:p>
-        </w:tc>
-      </w:tr>
-      <w:tr>
-        <w:trPr>
-          <w:jc w:val="center"/>
-        </w:trPr>
-        <w:tc>
-          <w:tcPr>
-            <w:tcW w:w="2822" w:type="pct"/>
-            <w:vAlign w:val="center"/>
-          </w:tcPr>
-          <w:p>
-            <w:pPr>
-              <w:spacing w:after="0" w:line="240" w:lineRule="auto"/>
-              <w:ind w:left="57" w:right="57"/>
-              <w:jc w:val="center"/>
-              <w:rPr>
-                <w:rFonts w:ascii="Times New Roman" w:eastAsia="Times New Roman" w:hAnsi="Times New Roman" w:cs="Times New Roman"/>
-                <w:bCs/>
-                <w:iCs/>
-                <w:sz w:val="24"/>
-                <w:szCs w:val="24"/>
-                <w:lang w:eastAsia="ru-RU"/>
-              </w:rPr>
-            </w:pPr>
-            <w:r>
-              <w:rPr>
-                <w:rFonts w:ascii="Times New Roman" w:eastAsia="Times New Roman" w:hAnsi="Times New Roman" w:cs="Times New Roman"/>
-                <w:bCs/>
-                <w:iCs/>
-                <w:sz w:val="24"/>
-                <w:szCs w:val="24"/>
-                <w:lang w:eastAsia="ru-RU"/>
-              </w:rPr>
-              <w:t>86-100</w:t>
-            </w:r>
-          </w:p>
-        </w:tc>
-        <w:tc>
-          <w:tcPr>
-            <w:tcW w:w="2178" w:type="pct"/>
-            <w:vAlign w:val="center"/>
-          </w:tcPr>
-          <w:p>
-            <w:pPr>
-              <w:spacing w:after="0" w:line="240" w:lineRule="auto"/>
-              <w:ind w:left="57" w:right="57"/>
-              <w:jc w:val="center"/>
-              <w:rPr>
-                <w:rFonts w:ascii="Times New Roman" w:eastAsia="Times New Roman" w:hAnsi="Times New Roman" w:cs="Times New Roman"/>
-                <w:bCs/>
-                <w:iCs/>
-                <w:sz w:val="24"/>
-                <w:szCs w:val="24"/>
-                <w:lang w:eastAsia="ru-RU"/>
-              </w:rPr>
-            </w:pPr>
-            <w:r>
-              <w:rPr>
-                <w:rFonts w:ascii="Times New Roman" w:eastAsia="Times New Roman" w:hAnsi="Times New Roman" w:cs="Times New Roman"/>
-                <w:bCs/>
-                <w:iCs/>
-                <w:sz w:val="24"/>
-                <w:szCs w:val="24"/>
-                <w:lang w:eastAsia="ru-RU"/>
-              </w:rPr>
-              <w:t>5 (отлично)</w:t>
-            </w:r>
-          </w:p>
-        </w:tc>
-      </w:tr>
-    </w:tbl>
-    <w:p>
-      <w:pPr>
-        <w:spacing w:after="0" w:line="240" w:lineRule="auto"/>
-        <w:jc w:val="center"/>
-        <w:rPr>
-          <w:rFonts w:ascii="Times New Roman" w:eastAsia="Times New Roman" w:hAnsi="Times New Roman" w:cs="Times New Roman"/>
-          <w:b/>
-          <w:i/>
-          <w:color w:val="000000" w:themeColor="text1"/>
-          <w:sz w:val="28"/>
-          <w:szCs w:val="28"/>
-        </w:rPr>
-      </w:pPr>
     </w:p>
     <w:p>
       <w:pPr>
@@ -9923,16 +9104,6 @@
           <w:lang w:eastAsia="ru-RU"/>
         </w:rPr>
         <w:cr/>
-      </w:r>
-      <w:r>
-        <w:rPr>
-          <w:rFonts w:ascii="Times New Roman" w:eastAsia="Times New Roman" w:hAnsi="Times New Roman" w:cs="Times New Roman"/>
-          <w:color w:val="000000" w:themeColor="text1"/>
-          <w:sz w:val="28"/>
-          <w:szCs w:val="28"/>
-          <w:lang w:eastAsia="ru-RU"/>
-        </w:rPr>
-        <w:lastRenderedPageBreak/>
         <w:t xml:space="preserve">        При подготовке к лекционным занятиям (теоретический курс) обучающимся необходимо:</w:t>
       </w:r>
     </w:p>
@@ -10142,6 +9313,7 @@
           <w:szCs w:val="28"/>
           <w:lang w:eastAsia="ru-RU"/>
         </w:rPr>
+        <w:lastRenderedPageBreak/>
         <w:t>- в начале занятий задать преподавателю вопросы по материалу, вызвавшему затруднения в его понимании и освоении при решении задач, заданных для самостоятельного решения;</w:t>
       </w:r>
     </w:p>
@@ -10554,18 +9726,7 @@
           <w:szCs w:val="28"/>
           <w:shd w:val="clear" w:color="auto" w:fill="FFFFFF"/>
         </w:rPr>
-        <w:t xml:space="preserve">а платформе MOODLE, которая позволяет организовать контактную работу обучающихся </w:t>
-      </w:r>
-      <w:r>
-        <w:rPr>
-          <w:rFonts w:ascii="Times New Roman" w:hAnsi="Times New Roman" w:cs="Times New Roman"/>
-          <w:color w:val="000000" w:themeColor="text1"/>
-          <w:sz w:val="28"/>
-          <w:szCs w:val="28"/>
-          <w:shd w:val="clear" w:color="auto" w:fill="FFFFFF"/>
-        </w:rPr>
-        <w:lastRenderedPageBreak/>
-        <w:t>посредством сети «Интернет» в удаленном режиме доступа. При этом трудоемкость дисциплины и контактной работы, материалы, используемые для проведения занятий, соответствуют учебному плану, РПД и позволяют полностью освоить заданные компетенции. Вид и форма лекционного материала и материала для практических занятий определяется преподавателем и размещается в СДО АГНИ «Цифровой университет».</w:t>
+        <w:t>а платформе MOODLE, которая позволяет организовать контактную работу обучающихся посредством сети «Интернет» в удаленном режиме доступа. При этом трудоемкость дисциплины и контактной работы, материалы, используемые для проведения занятий, соответствуют учебному плану, РПД и позволяют полностью освоить заданные компетенции. Вид и форма лекционного материала и материала для практических занятий определяется преподавателем и размещается в СДО АГНИ «Цифровой университет».</w:t>
       </w:r>
       <w:r>
         <w:rPr>
@@ -10810,6 +9971,7 @@
           <w:sz w:val="28"/>
           <w:szCs w:val="24"/>
         </w:rPr>
+        <w:lastRenderedPageBreak/>
         <w:t xml:space="preserve">11. </w:t>
       </w:r>
       <w:r>
@@ -11992,7 +11154,29 @@
           <w:szCs w:val="24"/>
           <w:lang w:val="en-US"/>
         </w:rPr>
-        <w:t>TABLE&gt;</w:t>
+        <w:t>TABLE</w:t>
+      </w:r>
+      <w:r>
+        <w:rPr>
+          <w:rFonts w:ascii="Times New Roman" w:hAnsi="Times New Roman" w:cs="Times New Roman"/>
+          <w:bCs/>
+          <w:color w:val="000000" w:themeColor="text1"/>
+          <w:sz w:val="24"/>
+          <w:szCs w:val="24"/>
+          <w:lang w:val="en-US"/>
+        </w:rPr>
+        <w:t>_WITHOUT_THIRD_COLUMN</w:t>
+      </w:r>
+      <w:r>
+        <w:rPr>
+          <w:rFonts w:ascii="Times New Roman" w:hAnsi="Times New Roman" w:cs="Times New Roman"/>
+          <w:bCs/>
+          <w:color w:val="000000" w:themeColor="text1"/>
+          <w:sz w:val="24"/>
+          <w:szCs w:val="24"/>
+          <w:lang w:val="en-US"/>
+        </w:rPr>
+        <w:t>&gt;</w:t>
       </w:r>
     </w:p>
     <w:p>
@@ -19112,7 +18296,7 @@
 </file>
 
 <file path=customXml/itemProps1.xml><?xml version="1.0" encoding="utf-8"?>
-<ds:datastoreItem xmlns:ds="http://schemas.openxmlformats.org/officeDocument/2006/customXml" ds:itemID="{A397D862-F7A3-4E62-8B10-F99999B7F4B6}">
+<ds:datastoreItem xmlns:ds="http://schemas.openxmlformats.org/officeDocument/2006/customXml" ds:itemID="{AD03B6C0-D932-4869-A4EC-D9487134D188}">
   <ds:schemaRefs>
     <ds:schemaRef ds:uri="http://schemas.openxmlformats.org/officeDocument/2006/bibliography"/>
   </ds:schemaRefs>

</xml_diff>